<commit_message>
Changes in the document and workbook
</commit_message>
<xml_diff>
--- a/GROUP002_DVI_ASSIGNMENT1PS2_BANK DATA ANALYSIS_M_V1.1.docx
+++ b/GROUP002_DVI_ASSIGNMENT1PS2_BANK DATA ANALYSIS_M_V1.1.docx
@@ -10,7 +10,7 @@
         <mc:AlternateContent>
           <mc:Choice Requires="wpg">
             <w:drawing>
-              <wp:anchor distT="0" distB="0" distL="114300" distR="114300" simplePos="0" relativeHeight="251680768" behindDoc="0" locked="0" layoutInCell="1" allowOverlap="1" wp14:anchorId="15B0B007" wp14:editId="28C926F6">
+              <wp:anchor distT="0" distB="0" distL="114300" distR="114300" simplePos="0" relativeHeight="251680768" behindDoc="0" locked="0" layoutInCell="1" allowOverlap="1" wp14:anchorId="15B0B007" wp14:editId="0B690E01">
                 <wp:simplePos x="0" y="0"/>
                 <wp:positionH relativeFrom="column">
                   <wp:posOffset>-609600</wp:posOffset>
@@ -83,10 +83,10 @@
                         <wpg:cNvGrpSpPr/>
                         <wpg:grpSpPr>
                           <a:xfrm>
-                            <a:off x="906780" y="15240"/>
-                            <a:ext cx="7557135" cy="900430"/>
-                            <a:chOff x="0" y="0"/>
-                            <a:chExt cx="7557135" cy="900430"/>
+                            <a:off x="899160" y="45720"/>
+                            <a:ext cx="7564755" cy="824230"/>
+                            <a:chOff x="-7620" y="30480"/>
+                            <a:chExt cx="7564755" cy="824230"/>
                           </a:xfrm>
                         </wpg:grpSpPr>
                         <wps:wsp>
@@ -94,7 +94,7 @@
                           <wps:cNvSpPr txBox="1"/>
                           <wps:spPr>
                             <a:xfrm>
-                              <a:off x="0" y="0"/>
+                              <a:off x="-7620" y="30480"/>
                               <a:ext cx="1501775" cy="295275"/>
                             </a:xfrm>
                             <a:prstGeom prst="rect">
@@ -270,6 +270,7 @@
                                     <w:color w:val="FFFFFF" w:themeColor="background1"/>
                                   </w:rPr>
                                 </w:pPr>
+                                <w:proofErr w:type="spellStart"/>
                                 <w:r>
                                   <w:rPr>
                                     <w:rFonts w:ascii="Bahnschrift" w:hAnsi="Bahnschrift" w:cs="Segoe UI"/>
@@ -279,6 +280,7 @@
                                   </w:rPr>
                                   <w:t>Ponvani</w:t>
                                 </w:r>
+                                <w:proofErr w:type="spellEnd"/>
                               </w:p>
                               <w:p>
                                 <w:pPr>
@@ -313,7 +315,7 @@
                           <wps:cNvSpPr txBox="1"/>
                           <wps:spPr>
                             <a:xfrm>
-                              <a:off x="0" y="426720"/>
+                              <a:off x="0" y="373380"/>
                               <a:ext cx="1365250" cy="295275"/>
                             </a:xfrm>
                             <a:prstGeom prst="rect">
@@ -335,6 +337,7 @@
                                     <w:color w:val="FFFFFF" w:themeColor="background1"/>
                                   </w:rPr>
                                 </w:pPr>
+                                <w:proofErr w:type="spellStart"/>
                                 <w:r>
                                   <w:rPr>
                                     <w:rFonts w:ascii="Bahnschrift" w:hAnsi="Bahnschrift" w:cs="Segoe UI"/>
@@ -344,6 +347,7 @@
                                   </w:rPr>
                                   <w:t>Balakavin</w:t>
                                 </w:r>
+                                <w:proofErr w:type="spellEnd"/>
                                 <w:r>
                                   <w:rPr>
                                     <w:rFonts w:ascii="Segoe UI" w:hAnsi="Segoe UI" w:cs="Segoe UI"/>
@@ -351,8 +355,19 @@
                                     <w:bCs/>
                                     <w:color w:val="FFFFFF" w:themeColor="background1"/>
                                   </w:rPr>
-                                  <w:t xml:space="preserve"> Pon</w:t>
+                                  <w:t xml:space="preserve"> </w:t>
                                 </w:r>
+                                <w:proofErr w:type="spellStart"/>
+                                <w:r>
+                                  <w:rPr>
+                                    <w:rFonts w:ascii="Segoe UI" w:hAnsi="Segoe UI" w:cs="Segoe UI"/>
+                                    <w:b/>
+                                    <w:bCs/>
+                                    <w:color w:val="FFFFFF" w:themeColor="background1"/>
+                                  </w:rPr>
+                                  <w:t>Pon</w:t>
+                                </w:r>
+                                <w:proofErr w:type="spellEnd"/>
                               </w:p>
                               <w:p>
                                 <w:pPr>
@@ -379,7 +394,7 @@
                           <wps:cNvSpPr txBox="1"/>
                           <wps:spPr>
                             <a:xfrm>
-                              <a:off x="0" y="632460"/>
+                              <a:off x="7620" y="586740"/>
                               <a:ext cx="1365885" cy="267970"/>
                             </a:xfrm>
                             <a:prstGeom prst="rect">
@@ -438,14 +453,14 @@
           </mc:Choice>
           <mc:Fallback>
             <w:pict>
-              <v:group w14:anchorId="15B0B007" id="Group 14" o:spid="_x0000_s1026" style="position:absolute;margin-left:-48pt;margin-top:661.4pt;width:672.65pt;height:73.5pt;z-index:251680768" coordorigin="5791" coordsize="85426,9334" o:gfxdata="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">
+              <v:group w14:anchorId="15B0B007" id="Group 14" o:spid="_x0000_s1026" style="position:absolute;margin-left:-48pt;margin-top:661.4pt;width:672.65pt;height:73.5pt;z-index:251680768" coordorigin="5791" coordsize="85426,9334" o:gfxdata="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">
                 <v:rect id="Rectangle 2" o:spid="_x0000_s1027" style="position:absolute;left:5791;width:85426;height:9334;visibility:visible;mso-wrap-style:square;v-text-anchor:middle" o:gfxdata="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" fillcolor="#6087ce" strokecolor="#8ba7d9" strokeweight="1pt"/>
-                <v:group id="Group 13" o:spid="_x0000_s1028" style="position:absolute;left:9067;top:152;width:75572;height:9004" coordsize="75571,9004" o:gfxdata="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">
+                <v:group id="Group 13" o:spid="_x0000_s1028" style="position:absolute;left:8991;top:457;width:75648;height:8242" coordorigin="-76,304" coordsize="75647,8242" o:gfxdata="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">
                   <v:shapetype id="_x0000_t202" coordsize="21600,21600" o:spt="202" path="m,l,21600r21600,l21600,xe">
                     <v:stroke joinstyle="miter"/>
                     <v:path gradientshapeok="t" o:connecttype="rect"/>
                   </v:shapetype>
-                  <v:shape id="Text Box 7" o:spid="_x0000_s1029" type="#_x0000_t202" style="position:absolute;width:15017;height:2952;visibility:visible;mso-wrap-style:square;v-text-anchor:top" o:gfxdata="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" filled="f" stroked="f" strokeweight=".5pt">
+                  <v:shape id="Text Box 7" o:spid="_x0000_s1029" type="#_x0000_t202" style="position:absolute;left:-76;top:304;width:15017;height:2953;visibility:visible;mso-wrap-style:square;v-text-anchor:top" o:gfxdata="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" filled="f" stroked="f" strokeweight=".5pt">
                     <v:textbox>
                       <w:txbxContent>
                         <w:p>
@@ -569,6 +584,7 @@
                               <w:color w:val="FFFFFF" w:themeColor="background1"/>
                             </w:rPr>
                           </w:pPr>
+                          <w:proofErr w:type="spellStart"/>
                           <w:r>
                             <w:rPr>
                               <w:rFonts w:ascii="Bahnschrift" w:hAnsi="Bahnschrift" w:cs="Segoe UI"/>
@@ -578,6 +594,7 @@
                             </w:rPr>
                             <w:t>Ponvani</w:t>
                           </w:r>
+                          <w:proofErr w:type="spellEnd"/>
                         </w:p>
                         <w:p>
                           <w:pPr>
@@ -601,7 +618,7 @@
                       </w:txbxContent>
                     </v:textbox>
                   </v:shape>
-                  <v:shape id="Text Box 10" o:spid="_x0000_s1032" type="#_x0000_t202" style="position:absolute;top:4267;width:13652;height:2952;visibility:visible;mso-wrap-style:square;v-text-anchor:top" o:gfxdata="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" filled="f" stroked="f" strokeweight=".5pt">
+                  <v:shape id="Text Box 10" o:spid="_x0000_s1032" type="#_x0000_t202" style="position:absolute;top:3733;width:13652;height:2953;visibility:visible;mso-wrap-style:square;v-text-anchor:top" o:gfxdata="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" filled="f" stroked="f" strokeweight=".5pt">
                     <v:textbox>
                       <w:txbxContent>
                         <w:p>
@@ -613,6 +630,7 @@
                               <w:color w:val="FFFFFF" w:themeColor="background1"/>
                             </w:rPr>
                           </w:pPr>
+                          <w:proofErr w:type="spellStart"/>
                           <w:r>
                             <w:rPr>
                               <w:rFonts w:ascii="Bahnschrift" w:hAnsi="Bahnschrift" w:cs="Segoe UI"/>
@@ -622,6 +640,7 @@
                             </w:rPr>
                             <w:t>Balakavin</w:t>
                           </w:r>
+                          <w:proofErr w:type="spellEnd"/>
                           <w:r>
                             <w:rPr>
                               <w:rFonts w:ascii="Segoe UI" w:hAnsi="Segoe UI" w:cs="Segoe UI"/>
@@ -629,8 +648,19 @@
                               <w:bCs/>
                               <w:color w:val="FFFFFF" w:themeColor="background1"/>
                             </w:rPr>
-                            <w:t xml:space="preserve"> Pon</w:t>
+                            <w:t xml:space="preserve"> </w:t>
                           </w:r>
+                          <w:proofErr w:type="spellStart"/>
+                          <w:r>
+                            <w:rPr>
+                              <w:rFonts w:ascii="Segoe UI" w:hAnsi="Segoe UI" w:cs="Segoe UI"/>
+                              <w:b/>
+                              <w:bCs/>
+                              <w:color w:val="FFFFFF" w:themeColor="background1"/>
+                            </w:rPr>
+                            <w:t>Pon</w:t>
+                          </w:r>
+                          <w:proofErr w:type="spellEnd"/>
                         </w:p>
                         <w:p>
                           <w:pPr>
@@ -646,7 +676,7 @@
                       </w:txbxContent>
                     </v:textbox>
                   </v:shape>
-                  <v:shape id="Text Box 11" o:spid="_x0000_s1033" type="#_x0000_t202" style="position:absolute;top:6324;width:13658;height:2680;visibility:visible;mso-wrap-style:square;v-text-anchor:top" o:gfxdata="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" filled="f" stroked="f" strokeweight=".5pt">
+                  <v:shape id="Text Box 11" o:spid="_x0000_s1033" type="#_x0000_t202" style="position:absolute;left:76;top:5867;width:13659;height:2680;visibility:visible;mso-wrap-style:square;v-text-anchor:top" o:gfxdata="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" filled="f" stroked="f" strokeweight=".5pt">
                     <v:textbox>
                       <w:txbxContent>
                         <w:p>
@@ -691,9 +721,311 @@
           <w:noProof/>
         </w:rPr>
         <mc:AlternateContent>
+          <mc:Choice Requires="wps">
+            <w:drawing>
+              <wp:anchor distT="0" distB="0" distL="114300" distR="114300" simplePos="0" relativeHeight="251669504" behindDoc="0" locked="0" layoutInCell="1" allowOverlap="1" wp14:anchorId="0FC12E70" wp14:editId="782824C9">
+                <wp:simplePos x="0" y="0"/>
+                <wp:positionH relativeFrom="margin">
+                  <wp:align>right</wp:align>
+                </wp:positionH>
+                <wp:positionV relativeFrom="paragraph">
+                  <wp:posOffset>7272655</wp:posOffset>
+                </wp:positionV>
+                <wp:extent cx="6845723" cy="850900"/>
+                <wp:effectExtent l="0" t="0" r="12700" b="25400"/>
+                <wp:wrapNone/>
+                <wp:docPr id="6" name="Text Box 6"/>
+                <wp:cNvGraphicFramePr/>
+                <a:graphic xmlns:a="http://schemas.openxmlformats.org/drawingml/2006/main">
+                  <a:graphicData uri="http://schemas.microsoft.com/office/word/2010/wordprocessingShape">
+                    <wps:wsp>
+                      <wps:cNvSpPr txBox="1"/>
+                      <wps:spPr>
+                        <a:xfrm>
+                          <a:off x="0" y="0"/>
+                          <a:ext cx="6845723" cy="850900"/>
+                        </a:xfrm>
+                        <a:prstGeom prst="rect">
+                          <a:avLst/>
+                        </a:prstGeom>
+                        <a:solidFill>
+                          <a:schemeClr val="lt1"/>
+                        </a:solidFill>
+                        <a:ln w="6350">
+                          <a:solidFill>
+                            <a:schemeClr val="bg1">
+                              <a:lumMod val="50000"/>
+                            </a:schemeClr>
+                          </a:solidFill>
+                        </a:ln>
+                      </wps:spPr>
+                      <wps:txbx>
+                        <w:txbxContent>
+                          <w:p>
+                            <w:pPr>
+                              <w:rPr>
+                                <w:rFonts w:ascii="Segoe UI" w:hAnsi="Segoe UI" w:cs="Segoe UI"/>
+                                <w:b/>
+                                <w:smallCaps/>
+                                <w:color w:val="000000" w:themeColor="text1"/>
+                                <w:sz w:val="18"/>
+                                <w:szCs w:val="18"/>
+                                <w14:textOutline w14:w="9525" w14:cap="rnd" w14:cmpd="sng" w14:algn="ctr">
+                                  <w14:noFill/>
+                                  <w14:prstDash w14:val="solid"/>
+                                  <w14:bevel/>
+                                </w14:textOutline>
+                              </w:rPr>
+                            </w:pPr>
+                            <w:r>
+                              <w:rPr>
+                                <w:rFonts w:ascii="Tw Cen MT" w:hAnsi="Tw Cen MT" w:cs="Segoe UI"/>
+                                <w:b/>
+                                <w:smallCaps/>
+                                <w:color w:val="000000" w:themeColor="text1"/>
+                                <w:sz w:val="22"/>
+                                <w:szCs w:val="22"/>
+                                <w14:textOutline w14:w="9525" w14:cap="rnd" w14:cmpd="sng" w14:algn="ctr">
+                                  <w14:noFill/>
+                                  <w14:prstDash w14:val="solid"/>
+                                  <w14:bevel/>
+                                </w14:textOutline>
+                              </w:rPr>
+                              <w:t>Synopsis:</w:t>
+                            </w:r>
+                          </w:p>
+                          <w:p>
+                            <w:pPr>
+                              <w:rPr>
+                                <w:rFonts w:ascii="Segoe UI" w:hAnsi="Segoe UI" w:cs="Segoe UI"/>
+                                <w:bCs/>
+                                <w:color w:val="000000" w:themeColor="text1"/>
+                                <w:sz w:val="18"/>
+                                <w:szCs w:val="18"/>
+                                <w14:textOutline w14:w="9525" w14:cap="rnd" w14:cmpd="sng" w14:algn="ctr">
+                                  <w14:noFill/>
+                                  <w14:prstDash w14:val="solid"/>
+                                  <w14:bevel/>
+                                </w14:textOutline>
+                              </w:rPr>
+                            </w:pPr>
+                            <w:r>
+                              <w:rPr>
+                                <w:rFonts w:ascii="Segoe UI" w:hAnsi="Segoe UI" w:cs="Segoe UI"/>
+                                <w:bCs/>
+                                <w:color w:val="000000" w:themeColor="text1"/>
+                                <w:sz w:val="18"/>
+                                <w:szCs w:val="18"/>
+                                <w14:textOutline w14:w="9525" w14:cap="rnd" w14:cmpd="sng" w14:algn="ctr">
+                                  <w14:noFill/>
+                                  <w14:prstDash w14:val="solid"/>
+                                  <w14:bevel/>
+                                </w14:textOutline>
+                              </w:rPr>
+                              <w:t xml:space="preserve">This is an assignment on Data Visualization on Bank Campaign data. It is expected to perform </w:t>
+                            </w:r>
+                            <w:r>
+                              <w:rPr>
+                                <w:rFonts w:ascii="Segoe UI" w:hAnsi="Segoe UI" w:cs="Segoe UI"/>
+                                <w:bCs/>
+                                <w:color w:val="000000" w:themeColor="text1"/>
+                                <w:sz w:val="18"/>
+                                <w:szCs w:val="18"/>
+                                <w14:textOutline w14:w="9525" w14:cap="rnd" w14:cmpd="sng" w14:algn="ctr">
+                                  <w14:noFill/>
+                                  <w14:prstDash w14:val="solid"/>
+                                  <w14:bevel/>
+                                </w14:textOutline>
+                              </w:rPr>
+                              <w:t xml:space="preserve">the analysis on the given data and frame some important question and find out the answers by comparing the data attributes in various data visualization techniques. These answers will enable to understand the contributing factors for the success of the marketing campaign. </w:t>
+                            </w:r>
+                          </w:p>
+                          <w:p>
+                            <w:pPr>
+                              <w:rPr>
+                                <w:rFonts w:ascii="Tw Cen MT" w:hAnsi="Tw Cen MT" w:cs="Segoe UI"/>
+                                <w:b/>
+                                <w:smallCaps/>
+                                <w:color w:val="000000" w:themeColor="text1"/>
+                                <w:sz w:val="22"/>
+                                <w:szCs w:val="22"/>
+                                <w14:textOutline w14:w="9525" w14:cap="rnd" w14:cmpd="sng" w14:algn="ctr">
+                                  <w14:noFill/>
+                                  <w14:prstDash w14:val="solid"/>
+                                  <w14:bevel/>
+                                </w14:textOutline>
+                              </w:rPr>
+                            </w:pPr>
+                          </w:p>
+                          <w:p>
+                            <w:pPr>
+                              <w:rPr>
+                                <w:rFonts w:ascii="Tw Cen MT" w:hAnsi="Tw Cen MT" w:cs="Segoe UI"/>
+                                <w:smallCaps/>
+                                <w:color w:val="000000" w:themeColor="text1"/>
+                                <w:sz w:val="22"/>
+                                <w:szCs w:val="22"/>
+                                <w14:textOutline w14:w="9525" w14:cap="rnd" w14:cmpd="sng" w14:algn="ctr">
+                                  <w14:noFill/>
+                                  <w14:prstDash w14:val="solid"/>
+                                  <w14:bevel/>
+                                </w14:textOutline>
+                              </w:rPr>
+                            </w:pPr>
+                          </w:p>
+                        </w:txbxContent>
+                      </wps:txbx>
+                      <wps:bodyPr rot="0" spcFirstLastPara="0" vertOverflow="overflow" horzOverflow="overflow" vert="horz" wrap="square" lIns="91440" tIns="45720" rIns="91440" bIns="45720" numCol="1" spcCol="0" rtlCol="0" fromWordArt="0" anchor="t" anchorCtr="0" forceAA="0" compatLnSpc="1">
+                        <a:prstTxWarp prst="textNoShape">
+                          <a:avLst/>
+                        </a:prstTxWarp>
+                        <a:noAutofit/>
+                      </wps:bodyPr>
+                    </wps:wsp>
+                  </a:graphicData>
+                </a:graphic>
+                <wp14:sizeRelH relativeFrom="margin">
+                  <wp14:pctWidth>0</wp14:pctWidth>
+                </wp14:sizeRelH>
+                <wp14:sizeRelV relativeFrom="margin">
+                  <wp14:pctHeight>0</wp14:pctHeight>
+                </wp14:sizeRelV>
+              </wp:anchor>
+            </w:drawing>
+          </mc:Choice>
+          <mc:Fallback>
+            <w:pict>
+              <v:shape w14:anchorId="0FC12E70" id="Text Box 6" o:spid="_x0000_s1034" type="#_x0000_t202" style="position:absolute;margin-left:487.85pt;margin-top:572.65pt;width:539.05pt;height:67pt;z-index:251669504;visibility:visible;mso-wrap-style:square;mso-width-percent:0;mso-height-percent:0;mso-wrap-distance-left:9pt;mso-wrap-distance-top:0;mso-wrap-distance-right:9pt;mso-wrap-distance-bottom:0;mso-position-horizontal:right;mso-position-horizontal-relative:margin;mso-position-vertical:absolute;mso-position-vertical-relative:text;mso-width-percent:0;mso-height-percent:0;mso-width-relative:margin;mso-height-relative:margin;v-text-anchor:top" o:gfxdata="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" fillcolor="white [3201]" strokecolor="#7f7f7f [1612]" strokeweight=".5pt">
+                <v:textbox>
+                  <w:txbxContent>
+                    <w:p>
+                      <w:pPr>
+                        <w:rPr>
+                          <w:rFonts w:ascii="Segoe UI" w:hAnsi="Segoe UI" w:cs="Segoe UI"/>
+                          <w:b/>
+                          <w:smallCaps/>
+                          <w:color w:val="000000" w:themeColor="text1"/>
+                          <w:sz w:val="18"/>
+                          <w:szCs w:val="18"/>
+                          <w14:textOutline w14:w="9525" w14:cap="rnd" w14:cmpd="sng" w14:algn="ctr">
+                            <w14:noFill/>
+                            <w14:prstDash w14:val="solid"/>
+                            <w14:bevel/>
+                          </w14:textOutline>
+                        </w:rPr>
+                      </w:pPr>
+                      <w:r>
+                        <w:rPr>
+                          <w:rFonts w:ascii="Tw Cen MT" w:hAnsi="Tw Cen MT" w:cs="Segoe UI"/>
+                          <w:b/>
+                          <w:smallCaps/>
+                          <w:color w:val="000000" w:themeColor="text1"/>
+                          <w:sz w:val="22"/>
+                          <w:szCs w:val="22"/>
+                          <w14:textOutline w14:w="9525" w14:cap="rnd" w14:cmpd="sng" w14:algn="ctr">
+                            <w14:noFill/>
+                            <w14:prstDash w14:val="solid"/>
+                            <w14:bevel/>
+                          </w14:textOutline>
+                        </w:rPr>
+                        <w:t>Synopsis:</w:t>
+                      </w:r>
+                    </w:p>
+                    <w:p>
+                      <w:pPr>
+                        <w:rPr>
+                          <w:rFonts w:ascii="Segoe UI" w:hAnsi="Segoe UI" w:cs="Segoe UI"/>
+                          <w:bCs/>
+                          <w:color w:val="000000" w:themeColor="text1"/>
+                          <w:sz w:val="18"/>
+                          <w:szCs w:val="18"/>
+                          <w14:textOutline w14:w="9525" w14:cap="rnd" w14:cmpd="sng" w14:algn="ctr">
+                            <w14:noFill/>
+                            <w14:prstDash w14:val="solid"/>
+                            <w14:bevel/>
+                          </w14:textOutline>
+                        </w:rPr>
+                      </w:pPr>
+                      <w:r>
+                        <w:rPr>
+                          <w:rFonts w:ascii="Segoe UI" w:hAnsi="Segoe UI" w:cs="Segoe UI"/>
+                          <w:bCs/>
+                          <w:color w:val="000000" w:themeColor="text1"/>
+                          <w:sz w:val="18"/>
+                          <w:szCs w:val="18"/>
+                          <w14:textOutline w14:w="9525" w14:cap="rnd" w14:cmpd="sng" w14:algn="ctr">
+                            <w14:noFill/>
+                            <w14:prstDash w14:val="solid"/>
+                            <w14:bevel/>
+                          </w14:textOutline>
+                        </w:rPr>
+                        <w:t xml:space="preserve">This is an assignment on Data Visualization on Bank Campaign data. It is expected to perform </w:t>
+                      </w:r>
+                      <w:r>
+                        <w:rPr>
+                          <w:rFonts w:ascii="Segoe UI" w:hAnsi="Segoe UI" w:cs="Segoe UI"/>
+                          <w:bCs/>
+                          <w:color w:val="000000" w:themeColor="text1"/>
+                          <w:sz w:val="18"/>
+                          <w:szCs w:val="18"/>
+                          <w14:textOutline w14:w="9525" w14:cap="rnd" w14:cmpd="sng" w14:algn="ctr">
+                            <w14:noFill/>
+                            <w14:prstDash w14:val="solid"/>
+                            <w14:bevel/>
+                          </w14:textOutline>
+                        </w:rPr>
+                        <w:t xml:space="preserve">the analysis on the given data and frame some important question and find out the answers by comparing the data attributes in various data visualization techniques. These answers will enable to understand the contributing factors for the success of the marketing campaign. </w:t>
+                      </w:r>
+                    </w:p>
+                    <w:p>
+                      <w:pPr>
+                        <w:rPr>
+                          <w:rFonts w:ascii="Tw Cen MT" w:hAnsi="Tw Cen MT" w:cs="Segoe UI"/>
+                          <w:b/>
+                          <w:smallCaps/>
+                          <w:color w:val="000000" w:themeColor="text1"/>
+                          <w:sz w:val="22"/>
+                          <w:szCs w:val="22"/>
+                          <w14:textOutline w14:w="9525" w14:cap="rnd" w14:cmpd="sng" w14:algn="ctr">
+                            <w14:noFill/>
+                            <w14:prstDash w14:val="solid"/>
+                            <w14:bevel/>
+                          </w14:textOutline>
+                        </w:rPr>
+                      </w:pPr>
+                    </w:p>
+                    <w:p>
+                      <w:pPr>
+                        <w:rPr>
+                          <w:rFonts w:ascii="Tw Cen MT" w:hAnsi="Tw Cen MT" w:cs="Segoe UI"/>
+                          <w:smallCaps/>
+                          <w:color w:val="000000" w:themeColor="text1"/>
+                          <w:sz w:val="22"/>
+                          <w:szCs w:val="22"/>
+                          <w14:textOutline w14:w="9525" w14:cap="rnd" w14:cmpd="sng" w14:algn="ctr">
+                            <w14:noFill/>
+                            <w14:prstDash w14:val="solid"/>
+                            <w14:bevel/>
+                          </w14:textOutline>
+                        </w:rPr>
+                      </w:pPr>
+                    </w:p>
+                  </w:txbxContent>
+                </v:textbox>
+                <w10:wrap anchorx="margin"/>
+              </v:shape>
+            </w:pict>
+          </mc:Fallback>
+        </mc:AlternateContent>
+      </w:r>
+      <w:r>
+        <w:rPr>
+          <w:noProof/>
+        </w:rPr>
+        <mc:AlternateContent>
           <mc:Choice Requires="wpg">
             <w:drawing>
-              <wp:anchor distT="0" distB="0" distL="114300" distR="114300" simplePos="0" relativeHeight="251694080" behindDoc="0" locked="0" layoutInCell="1" allowOverlap="1" wp14:anchorId="5B0E3761" wp14:editId="62C4B9CB">
+              <wp:anchor distT="0" distB="0" distL="114300" distR="114300" simplePos="0" relativeHeight="251694080" behindDoc="0" locked="0" layoutInCell="1" allowOverlap="1" wp14:anchorId="5B0E3761" wp14:editId="490A2B22">
                 <wp:simplePos x="0" y="0"/>
                 <wp:positionH relativeFrom="column">
                   <wp:posOffset>3486362</wp:posOffset>
@@ -816,7 +1148,7 @@
           </mc:Choice>
           <mc:Fallback>
             <w:pict>
-              <v:group w14:anchorId="03D9B724" id="Group 29" o:spid="_x0000_s1026" style="position:absolute;margin-left:274.5pt;margin-top:547.1pt;width:263.5pt;height:9.35pt;z-index:251694080;mso-width-relative:margin;mso-height-relative:margin" coordsize="36812,2545" o:gfxdata="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">
+              <v:group w14:anchorId="7A4F49FB" id="Group 29" o:spid="_x0000_s1026" style="position:absolute;margin-left:274.5pt;margin-top:547.1pt;width:263.5pt;height:9.35pt;z-index:251694080;mso-width-relative:margin;mso-height-relative:margin" coordsize="36812,2545" o:gfxdata="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">
                 <v:rect id="Rectangle 27" o:spid="_x0000_s1027" style="position:absolute;left:4427;top:232;width:32385;height:2147;visibility:visible;mso-wrap-style:square;v-text-anchor:middle" o:gfxdata="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" fillcolor="#ffc000" strokecolor="#ffc000" strokeweight="1pt"/>
                 <v:shapetype id="_x0000_t6" coordsize="21600,21600" o:spt="6" path="m,l,21600r21600,xe">
                   <v:stroke joinstyle="miter"/>
@@ -824,212 +1156,6 @@
                 </v:shapetype>
                 <v:shape id="Right Triangle 28" o:spid="_x0000_s1028" type="#_x0000_t6" style="position:absolute;left:970;top:-970;width:2545;height:4485;rotation:-90;visibility:visible;mso-wrap-style:square;v-text-anchor:middle" o:gfxdata="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" fillcolor="#ffc000" stroked="f" strokeweight="1pt"/>
               </v:group>
-            </w:pict>
-          </mc:Fallback>
-        </mc:AlternateContent>
-      </w:r>
-      <w:r>
-        <w:rPr>
-          <w:noProof/>
-        </w:rPr>
-        <mc:AlternateContent>
-          <mc:Choice Requires="wps">
-            <w:drawing>
-              <wp:anchor distT="0" distB="0" distL="114300" distR="114300" simplePos="0" relativeHeight="251669504" behindDoc="0" locked="0" layoutInCell="1" allowOverlap="1" wp14:anchorId="0FC12E70" wp14:editId="301883CD">
-                <wp:simplePos x="0" y="0"/>
-                <wp:positionH relativeFrom="margin">
-                  <wp:align>right</wp:align>
-                </wp:positionH>
-                <wp:positionV relativeFrom="paragraph">
-                  <wp:posOffset>7394787</wp:posOffset>
-                </wp:positionV>
-                <wp:extent cx="6845723" cy="850900"/>
-                <wp:effectExtent l="0" t="0" r="0" b="6350"/>
-                <wp:wrapNone/>
-                <wp:docPr id="6" name="Text Box 6"/>
-                <wp:cNvGraphicFramePr/>
-                <a:graphic xmlns:a="http://schemas.openxmlformats.org/drawingml/2006/main">
-                  <a:graphicData uri="http://schemas.microsoft.com/office/word/2010/wordprocessingShape">
-                    <wps:wsp>
-                      <wps:cNvSpPr txBox="1"/>
-                      <wps:spPr>
-                        <a:xfrm>
-                          <a:off x="0" y="0"/>
-                          <a:ext cx="6845723" cy="850900"/>
-                        </a:xfrm>
-                        <a:prstGeom prst="rect">
-                          <a:avLst/>
-                        </a:prstGeom>
-                        <a:solidFill>
-                          <a:schemeClr val="lt1"/>
-                        </a:solidFill>
-                        <a:ln w="6350">
-                          <a:noFill/>
-                        </a:ln>
-                      </wps:spPr>
-                      <wps:txbx>
-                        <w:txbxContent>
-                          <w:p>
-                            <w:pPr>
-                              <w:rPr>
-                                <w:rFonts w:ascii="Tw Cen MT" w:hAnsi="Tw Cen MT" w:cs="Segoe UI"/>
-                                <w:b/>
-                                <w:smallCaps/>
-                                <w:color w:val="000000" w:themeColor="text1"/>
-                                <w:sz w:val="22"/>
-                                <w:szCs w:val="22"/>
-                                <w14:textOutline w14:w="9525" w14:cap="rnd" w14:cmpd="sng" w14:algn="ctr">
-                                  <w14:noFill/>
-                                  <w14:prstDash w14:val="solid"/>
-                                  <w14:bevel/>
-                                </w14:textOutline>
-                              </w:rPr>
-                            </w:pPr>
-                            <w:r>
-                              <w:rPr>
-                                <w:rFonts w:ascii="Tw Cen MT" w:hAnsi="Tw Cen MT" w:cs="Segoe UI"/>
-                                <w:b/>
-                                <w:smallCaps/>
-                                <w:color w:val="000000" w:themeColor="text1"/>
-                                <w:sz w:val="22"/>
-                                <w:szCs w:val="22"/>
-                                <w14:textOutline w14:w="9525" w14:cap="rnd" w14:cmpd="sng" w14:algn="ctr">
-                                  <w14:noFill/>
-                                  <w14:prstDash w14:val="solid"/>
-                                  <w14:bevel/>
-                                </w14:textOutline>
-                              </w:rPr>
-                              <w:t>Synopsis:</w:t>
-                            </w:r>
-                          </w:p>
-                          <w:p>
-                            <w:pPr>
-                              <w:rPr>
-                                <w:rFonts w:ascii="Tw Cen MT" w:hAnsi="Tw Cen MT" w:cs="Segoe UI"/>
-                                <w:b/>
-                                <w:smallCaps/>
-                                <w:color w:val="000000" w:themeColor="text1"/>
-                                <w:sz w:val="22"/>
-                                <w:szCs w:val="22"/>
-                                <w14:textOutline w14:w="9525" w14:cap="rnd" w14:cmpd="sng" w14:algn="ctr">
-                                  <w14:noFill/>
-                                  <w14:prstDash w14:val="solid"/>
-                                  <w14:bevel/>
-                                </w14:textOutline>
-                              </w:rPr>
-                            </w:pPr>
-                          </w:p>
-                          <w:p>
-                            <w:pPr>
-                              <w:rPr>
-                                <w:rFonts w:ascii="Tw Cen MT" w:hAnsi="Tw Cen MT" w:cs="Segoe UI"/>
-                                <w:smallCaps/>
-                                <w:color w:val="000000" w:themeColor="text1"/>
-                                <w:sz w:val="22"/>
-                                <w:szCs w:val="22"/>
-                                <w14:textOutline w14:w="9525" w14:cap="rnd" w14:cmpd="sng" w14:algn="ctr">
-                                  <w14:noFill/>
-                                  <w14:prstDash w14:val="solid"/>
-                                  <w14:bevel/>
-                                </w14:textOutline>
-                              </w:rPr>
-                            </w:pPr>
-                          </w:p>
-                        </w:txbxContent>
-                      </wps:txbx>
-                      <wps:bodyPr rot="0" spcFirstLastPara="0" vertOverflow="overflow" horzOverflow="overflow" vert="horz" wrap="square" lIns="91440" tIns="45720" rIns="91440" bIns="45720" numCol="1" spcCol="0" rtlCol="0" fromWordArt="0" anchor="t" anchorCtr="0" forceAA="0" compatLnSpc="1">
-                        <a:prstTxWarp prst="textNoShape">
-                          <a:avLst/>
-                        </a:prstTxWarp>
-                        <a:noAutofit/>
-                      </wps:bodyPr>
-                    </wps:wsp>
-                  </a:graphicData>
-                </a:graphic>
-                <wp14:sizeRelH relativeFrom="margin">
-                  <wp14:pctWidth>0</wp14:pctWidth>
-                </wp14:sizeRelH>
-                <wp14:sizeRelV relativeFrom="margin">
-                  <wp14:pctHeight>0</wp14:pctHeight>
-                </wp14:sizeRelV>
-              </wp:anchor>
-            </w:drawing>
-          </mc:Choice>
-          <mc:Fallback>
-            <w:pict>
-              <v:shape w14:anchorId="0FC12E70" id="Text Box 6" o:spid="_x0000_s1034" type="#_x0000_t202" style="position:absolute;margin-left:487.85pt;margin-top:582.25pt;width:539.05pt;height:67pt;z-index:251669504;visibility:visible;mso-wrap-style:square;mso-width-percent:0;mso-height-percent:0;mso-wrap-distance-left:9pt;mso-wrap-distance-top:0;mso-wrap-distance-right:9pt;mso-wrap-distance-bottom:0;mso-position-horizontal:right;mso-position-horizontal-relative:margin;mso-position-vertical:absolute;mso-position-vertical-relative:text;mso-width-percent:0;mso-height-percent:0;mso-width-relative:margin;mso-height-relative:margin;v-text-anchor:top" o:gfxdata="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" fillcolor="white [3201]" stroked="f" strokeweight=".5pt">
-                <v:textbox>
-                  <w:txbxContent>
-                    <w:p>
-                      <w:pPr>
-                        <w:rPr>
-                          <w:rFonts w:ascii="Tw Cen MT" w:hAnsi="Tw Cen MT" w:cs="Segoe UI"/>
-                          <w:b/>
-                          <w:smallCaps/>
-                          <w:color w:val="000000" w:themeColor="text1"/>
-                          <w:sz w:val="22"/>
-                          <w:szCs w:val="22"/>
-                          <w14:textOutline w14:w="9525" w14:cap="rnd" w14:cmpd="sng" w14:algn="ctr">
-                            <w14:noFill/>
-                            <w14:prstDash w14:val="solid"/>
-                            <w14:bevel/>
-                          </w14:textOutline>
-                        </w:rPr>
-                      </w:pPr>
-                      <w:r>
-                        <w:rPr>
-                          <w:rFonts w:ascii="Tw Cen MT" w:hAnsi="Tw Cen MT" w:cs="Segoe UI"/>
-                          <w:b/>
-                          <w:smallCaps/>
-                          <w:color w:val="000000" w:themeColor="text1"/>
-                          <w:sz w:val="22"/>
-                          <w:szCs w:val="22"/>
-                          <w14:textOutline w14:w="9525" w14:cap="rnd" w14:cmpd="sng" w14:algn="ctr">
-                            <w14:noFill/>
-                            <w14:prstDash w14:val="solid"/>
-                            <w14:bevel/>
-                          </w14:textOutline>
-                        </w:rPr>
-                        <w:t>Synopsis:</w:t>
-                      </w:r>
-                    </w:p>
-                    <w:p>
-                      <w:pPr>
-                        <w:rPr>
-                          <w:rFonts w:ascii="Tw Cen MT" w:hAnsi="Tw Cen MT" w:cs="Segoe UI"/>
-                          <w:b/>
-                          <w:smallCaps/>
-                          <w:color w:val="000000" w:themeColor="text1"/>
-                          <w:sz w:val="22"/>
-                          <w:szCs w:val="22"/>
-                          <w14:textOutline w14:w="9525" w14:cap="rnd" w14:cmpd="sng" w14:algn="ctr">
-                            <w14:noFill/>
-                            <w14:prstDash w14:val="solid"/>
-                            <w14:bevel/>
-                          </w14:textOutline>
-                        </w:rPr>
-                      </w:pPr>
-                    </w:p>
-                    <w:p>
-                      <w:pPr>
-                        <w:rPr>
-                          <w:rFonts w:ascii="Tw Cen MT" w:hAnsi="Tw Cen MT" w:cs="Segoe UI"/>
-                          <w:smallCaps/>
-                          <w:color w:val="000000" w:themeColor="text1"/>
-                          <w:sz w:val="22"/>
-                          <w:szCs w:val="22"/>
-                          <w14:textOutline w14:w="9525" w14:cap="rnd" w14:cmpd="sng" w14:algn="ctr">
-                            <w14:noFill/>
-                            <w14:prstDash w14:val="solid"/>
-                            <w14:bevel/>
-                          </w14:textOutline>
-                        </w:rPr>
-                      </w:pPr>
-                    </w:p>
-                  </w:txbxContent>
-                </v:textbox>
-                <w10:wrap anchorx="margin"/>
-              </v:shape>
             </w:pict>
           </mc:Fallback>
         </mc:AlternateContent>
@@ -1638,8 +1764,6 @@
                                 </w:rPr>
                                 <w:t>20</w:t>
                               </w:r>
-                              <w:bookmarkStart w:id="0" w:name="_GoBack"/>
-                              <w:bookmarkEnd w:id="0"/>
                             </w:p>
                           </w:txbxContent>
                         </wps:txbx>
@@ -1810,8 +1934,6 @@
                           </w:rPr>
                           <w:t>20</w:t>
                         </w:r>
-                        <w:bookmarkStart w:id="1" w:name="_GoBack"/>
-                        <w:bookmarkEnd w:id="1"/>
                       </w:p>
                     </w:txbxContent>
                   </v:textbox>
@@ -2413,19 +2535,7 @@
                                   <w:szCs w:val="36"/>
                                   <w:lang w:val="en-IN"/>
                                 </w:rPr>
-                                <w:t xml:space="preserve">Venkataramanan </w:t>
-                              </w:r>
-                              <w:r>
-                                <w:rPr>
-                                  <w:rFonts w:ascii="Franklin Gothic Book" w:hAnsi="Franklin Gothic Book"/>
-                                  <w:b/>
-                                  <w:bCs/>
-                                  <w:color w:val="262626" w:themeColor="text1" w:themeTint="D9"/>
-                                  <w:sz w:val="36"/>
-                                  <w:szCs w:val="36"/>
-                                  <w:lang w:val="en-IN"/>
-                                </w:rPr>
-                                <w:t xml:space="preserve">K </w:t>
+                                <w:t xml:space="preserve">Venkataramanan K </w:t>
                               </w:r>
                               <w:r>
                                 <w:rPr>
@@ -2464,6 +2574,7 @@
                                   <w:lang w:val="en-IN"/>
                                 </w:rPr>
                               </w:pPr>
+                              <w:proofErr w:type="spellStart"/>
                               <w:r>
                                 <w:rPr>
                                   <w:rFonts w:ascii="Franklin Gothic Book" w:hAnsi="Franklin Gothic Book"/>
@@ -2486,7 +2597,20 @@
                                   <w:szCs w:val="36"/>
                                   <w:lang w:val="en-IN"/>
                                 </w:rPr>
-                                <w:t xml:space="preserve">vani   </w:t>
+                                <w:t>vani</w:t>
+                              </w:r>
+                              <w:proofErr w:type="spellEnd"/>
+                              <w:r>
+                                <w:rPr>
+                                  <w:rFonts w:ascii="Franklin Gothic Book" w:hAnsi="Franklin Gothic Book"/>
+                                  <w:b/>
+                                  <w:bCs/>
+                                  <w:color w:val="262626" w:themeColor="text1" w:themeTint="D9"/>
+                                  <w:sz w:val="36"/>
+                                  <w:szCs w:val="36"/>
+                                  <w:lang w:val="en-IN"/>
+                                </w:rPr>
+                                <w:t xml:space="preserve">   </w:t>
                               </w:r>
                               <w:r>
                                 <w:rPr>
@@ -2511,30 +2635,7 @@
                                   <w:lang w:val="en-IN"/>
                                 </w:rPr>
                                 <w:tab/>
-                              </w:r>
-                              <w:r>
-                                <w:rPr>
-                                  <w:rFonts w:ascii="Franklin Gothic Book" w:hAnsi="Franklin Gothic Book"/>
-                                  <w:b/>
-                                  <w:bCs/>
-                                  <w:color w:val="262626" w:themeColor="text1" w:themeTint="D9"/>
-                                  <w:sz w:val="36"/>
-                                  <w:szCs w:val="36"/>
-                                  <w:lang w:val="en-IN"/>
-                                </w:rPr>
-                                <w:t xml:space="preserve">  </w:t>
-                              </w:r>
-                              <w:r>
-                                <w:rPr>
-                                  <w:rFonts w:ascii="Franklin Gothic Book" w:hAnsi="Franklin Gothic Book"/>
-                                  <w:b/>
-                                  <w:bCs/>
-                                  <w:color w:val="262626" w:themeColor="text1" w:themeTint="D9"/>
-                                  <w:sz w:val="36"/>
-                                  <w:szCs w:val="36"/>
-                                  <w:lang w:val="en-IN"/>
-                                </w:rPr>
-                                <w:t xml:space="preserve">        </w:t>
+                                <w:t xml:space="preserve">          </w:t>
                               </w:r>
                               <w:r>
                                 <w:rPr>
@@ -2556,17 +2657,7 @@
                                   <w:szCs w:val="36"/>
                                   <w:lang w:val="en-IN"/>
                                 </w:rPr>
-                                <w:t>2018AC045</w:t>
-                              </w:r>
-                              <w:r>
-                                <w:rPr>
-                                  <w:rFonts w:ascii="Franklin Gothic Book" w:hAnsi="Franklin Gothic Book"/>
-                                  <w:color w:val="262626" w:themeColor="text1" w:themeTint="D9"/>
-                                  <w:sz w:val="36"/>
-                                  <w:szCs w:val="36"/>
-                                  <w:lang w:val="en-IN"/>
-                                </w:rPr>
-                                <w:t>59</w:t>
+                                <w:t>2018AC04559</w:t>
                               </w:r>
                             </w:p>
                             <w:p>
@@ -2583,6 +2674,7 @@
                                   <w:lang w:val="en-IN"/>
                                 </w:rPr>
                               </w:pPr>
+                              <w:proofErr w:type="spellStart"/>
                               <w:r>
                                 <w:rPr>
                                   <w:rFonts w:ascii="Franklin Gothic Book" w:hAnsi="Franklin Gothic Book"/>
@@ -2595,18 +2687,7 @@
                                 </w:rPr>
                                 <w:t>Balakavin</w:t>
                               </w:r>
-                              <w:r>
-                                <w:rPr>
-                                  <w:rFonts w:ascii="Franklin Gothic Book" w:hAnsi="Franklin Gothic Book"/>
-                                  <w:b/>
-                                  <w:bCs/>
-                                  <w:color w:val="262626" w:themeColor="text1" w:themeTint="D9"/>
-                                  <w:sz w:val="36"/>
-                                  <w:szCs w:val="36"/>
-                                  <w:lang w:val="en-IN"/>
-                                </w:rPr>
-                                <w:t xml:space="preserve"> Pon</w:t>
-                              </w:r>
+                              <w:proofErr w:type="spellEnd"/>
                               <w:r>
                                 <w:rPr>
                                   <w:rFonts w:ascii="Franklin Gothic Book" w:hAnsi="Franklin Gothic Book"/>
@@ -2619,6 +2700,7 @@
                                 </w:rPr>
                                 <w:t xml:space="preserve"> </w:t>
                               </w:r>
+                              <w:proofErr w:type="spellStart"/>
                               <w:r>
                                 <w:rPr>
                                   <w:rFonts w:ascii="Franklin Gothic Book" w:hAnsi="Franklin Gothic Book"/>
@@ -2629,8 +2711,9 @@
                                   <w:szCs w:val="36"/>
                                   <w:lang w:val="en-IN"/>
                                 </w:rPr>
-                                <w:t xml:space="preserve">        </w:t>
+                                <w:t>Pon</w:t>
                               </w:r>
+                              <w:proofErr w:type="spellEnd"/>
                               <w:r>
                                 <w:rPr>
                                   <w:rFonts w:ascii="Franklin Gothic Book" w:hAnsi="Franklin Gothic Book"/>
@@ -2641,7 +2724,7 @@
                                   <w:szCs w:val="36"/>
                                   <w:lang w:val="en-IN"/>
                                 </w:rPr>
-                                <w:t xml:space="preserve"> </w:t>
+                                <w:t xml:space="preserve">          </w:t>
                               </w:r>
                               <w:r>
                                 <w:rPr>
@@ -2663,17 +2746,7 @@
                                   <w:szCs w:val="36"/>
                                   <w:lang w:val="en-IN"/>
                                 </w:rPr>
-                                <w:t>2018AC045</w:t>
-                              </w:r>
-                              <w:r>
-                                <w:rPr>
-                                  <w:rFonts w:ascii="Franklin Gothic Book" w:hAnsi="Franklin Gothic Book"/>
-                                  <w:color w:val="262626" w:themeColor="text1" w:themeTint="D9"/>
-                                  <w:sz w:val="36"/>
-                                  <w:szCs w:val="36"/>
-                                  <w:lang w:val="en-IN"/>
-                                </w:rPr>
-                                <w:t>31</w:t>
+                                <w:t>2018AC04531</w:t>
                               </w:r>
                             </w:p>
                             <w:p>
@@ -2716,6 +2789,7 @@
                                 <w:tab/>
                                 <w:t xml:space="preserve"> </w:t>
                               </w:r>
+                              <w:proofErr w:type="gramStart"/>
                               <w:r>
                                 <w:rPr>
                                   <w:rFonts w:ascii="Franklin Gothic Book" w:hAnsi="Franklin Gothic Book"/>
@@ -2727,17 +2801,6 @@
                                   <w:lang w:val="en-IN"/>
                                 </w:rPr>
                                 <w:tab/>
-                              </w:r>
-                              <w:r>
-                                <w:rPr>
-                                  <w:rFonts w:ascii="Franklin Gothic Book" w:hAnsi="Franklin Gothic Book"/>
-                                  <w:b/>
-                                  <w:bCs/>
-                                  <w:color w:val="262626" w:themeColor="text1" w:themeTint="D9"/>
-                                  <w:sz w:val="36"/>
-                                  <w:szCs w:val="36"/>
-                                  <w:lang w:val="en-IN"/>
-                                </w:rPr>
                                 <w:t xml:space="preserve">  </w:t>
                               </w:r>
                               <w:r>
@@ -2752,6 +2815,7 @@
                                 </w:rPr>
                                 <w:t>|</w:t>
                               </w:r>
+                              <w:proofErr w:type="gramEnd"/>
                               <w:r>
                                 <w:rPr>
                                   <w:rFonts w:ascii="Franklin Gothic Book" w:hAnsi="Franklin Gothic Book"/>
@@ -2772,17 +2836,7 @@
                                   <w:szCs w:val="36"/>
                                   <w:lang w:val="en-IN"/>
                                 </w:rPr>
-                                <w:t>2018AC045</w:t>
-                              </w:r>
-                              <w:r>
-                                <w:rPr>
-                                  <w:rFonts w:ascii="Franklin Gothic Book" w:hAnsi="Franklin Gothic Book"/>
-                                  <w:color w:val="262626" w:themeColor="text1" w:themeTint="D9"/>
-                                  <w:sz w:val="36"/>
-                                  <w:szCs w:val="36"/>
-                                  <w:lang w:val="en-IN"/>
-                                </w:rPr>
-                                <w:t>50</w:t>
+                                <w:t>2018AC04550</w:t>
                               </w:r>
                             </w:p>
                           </w:txbxContent>
@@ -2900,19 +2954,7 @@
                             <w:szCs w:val="36"/>
                             <w:lang w:val="en-IN"/>
                           </w:rPr>
-                          <w:t xml:space="preserve">Venkataramanan </w:t>
-                        </w:r>
-                        <w:r>
-                          <w:rPr>
-                            <w:rFonts w:ascii="Franklin Gothic Book" w:hAnsi="Franklin Gothic Book"/>
-                            <w:b/>
-                            <w:bCs/>
-                            <w:color w:val="262626" w:themeColor="text1" w:themeTint="D9"/>
-                            <w:sz w:val="36"/>
-                            <w:szCs w:val="36"/>
-                            <w:lang w:val="en-IN"/>
-                          </w:rPr>
-                          <w:t xml:space="preserve">K </w:t>
+                          <w:t xml:space="preserve">Venkataramanan K </w:t>
                         </w:r>
                         <w:r>
                           <w:rPr>
@@ -2951,6 +2993,7 @@
                             <w:lang w:val="en-IN"/>
                           </w:rPr>
                         </w:pPr>
+                        <w:proofErr w:type="spellStart"/>
                         <w:r>
                           <w:rPr>
                             <w:rFonts w:ascii="Franklin Gothic Book" w:hAnsi="Franklin Gothic Book"/>
@@ -2973,7 +3016,20 @@
                             <w:szCs w:val="36"/>
                             <w:lang w:val="en-IN"/>
                           </w:rPr>
-                          <w:t xml:space="preserve">vani   </w:t>
+                          <w:t>vani</w:t>
+                        </w:r>
+                        <w:proofErr w:type="spellEnd"/>
+                        <w:r>
+                          <w:rPr>
+                            <w:rFonts w:ascii="Franklin Gothic Book" w:hAnsi="Franklin Gothic Book"/>
+                            <w:b/>
+                            <w:bCs/>
+                            <w:color w:val="262626" w:themeColor="text1" w:themeTint="D9"/>
+                            <w:sz w:val="36"/>
+                            <w:szCs w:val="36"/>
+                            <w:lang w:val="en-IN"/>
+                          </w:rPr>
+                          <w:t xml:space="preserve">   </w:t>
                         </w:r>
                         <w:r>
                           <w:rPr>
@@ -2998,30 +3054,7 @@
                             <w:lang w:val="en-IN"/>
                           </w:rPr>
                           <w:tab/>
-                        </w:r>
-                        <w:r>
-                          <w:rPr>
-                            <w:rFonts w:ascii="Franklin Gothic Book" w:hAnsi="Franklin Gothic Book"/>
-                            <w:b/>
-                            <w:bCs/>
-                            <w:color w:val="262626" w:themeColor="text1" w:themeTint="D9"/>
-                            <w:sz w:val="36"/>
-                            <w:szCs w:val="36"/>
-                            <w:lang w:val="en-IN"/>
-                          </w:rPr>
-                          <w:t xml:space="preserve">  </w:t>
-                        </w:r>
-                        <w:r>
-                          <w:rPr>
-                            <w:rFonts w:ascii="Franklin Gothic Book" w:hAnsi="Franklin Gothic Book"/>
-                            <w:b/>
-                            <w:bCs/>
-                            <w:color w:val="262626" w:themeColor="text1" w:themeTint="D9"/>
-                            <w:sz w:val="36"/>
-                            <w:szCs w:val="36"/>
-                            <w:lang w:val="en-IN"/>
-                          </w:rPr>
-                          <w:t xml:space="preserve">        </w:t>
+                          <w:t xml:space="preserve">          </w:t>
                         </w:r>
                         <w:r>
                           <w:rPr>
@@ -3043,17 +3076,7 @@
                             <w:szCs w:val="36"/>
                             <w:lang w:val="en-IN"/>
                           </w:rPr>
-                          <w:t>2018AC045</w:t>
-                        </w:r>
-                        <w:r>
-                          <w:rPr>
-                            <w:rFonts w:ascii="Franklin Gothic Book" w:hAnsi="Franklin Gothic Book"/>
-                            <w:color w:val="262626" w:themeColor="text1" w:themeTint="D9"/>
-                            <w:sz w:val="36"/>
-                            <w:szCs w:val="36"/>
-                            <w:lang w:val="en-IN"/>
-                          </w:rPr>
-                          <w:t>59</w:t>
+                          <w:t>2018AC04559</w:t>
                         </w:r>
                       </w:p>
                       <w:p>
@@ -3070,6 +3093,7 @@
                             <w:lang w:val="en-IN"/>
                           </w:rPr>
                         </w:pPr>
+                        <w:proofErr w:type="spellStart"/>
                         <w:r>
                           <w:rPr>
                             <w:rFonts w:ascii="Franklin Gothic Book" w:hAnsi="Franklin Gothic Book"/>
@@ -3082,18 +3106,7 @@
                           </w:rPr>
                           <w:t>Balakavin</w:t>
                         </w:r>
-                        <w:r>
-                          <w:rPr>
-                            <w:rFonts w:ascii="Franklin Gothic Book" w:hAnsi="Franklin Gothic Book"/>
-                            <w:b/>
-                            <w:bCs/>
-                            <w:color w:val="262626" w:themeColor="text1" w:themeTint="D9"/>
-                            <w:sz w:val="36"/>
-                            <w:szCs w:val="36"/>
-                            <w:lang w:val="en-IN"/>
-                          </w:rPr>
-                          <w:t xml:space="preserve"> Pon</w:t>
-                        </w:r>
+                        <w:proofErr w:type="spellEnd"/>
                         <w:r>
                           <w:rPr>
                             <w:rFonts w:ascii="Franklin Gothic Book" w:hAnsi="Franklin Gothic Book"/>
@@ -3106,6 +3119,7 @@
                           </w:rPr>
                           <w:t xml:space="preserve"> </w:t>
                         </w:r>
+                        <w:proofErr w:type="spellStart"/>
                         <w:r>
                           <w:rPr>
                             <w:rFonts w:ascii="Franklin Gothic Book" w:hAnsi="Franklin Gothic Book"/>
@@ -3116,8 +3130,9 @@
                             <w:szCs w:val="36"/>
                             <w:lang w:val="en-IN"/>
                           </w:rPr>
-                          <w:t xml:space="preserve">        </w:t>
+                          <w:t>Pon</w:t>
                         </w:r>
+                        <w:proofErr w:type="spellEnd"/>
                         <w:r>
                           <w:rPr>
                             <w:rFonts w:ascii="Franklin Gothic Book" w:hAnsi="Franklin Gothic Book"/>
@@ -3128,7 +3143,7 @@
                             <w:szCs w:val="36"/>
                             <w:lang w:val="en-IN"/>
                           </w:rPr>
-                          <w:t xml:space="preserve"> </w:t>
+                          <w:t xml:space="preserve">          </w:t>
                         </w:r>
                         <w:r>
                           <w:rPr>
@@ -3150,17 +3165,7 @@
                             <w:szCs w:val="36"/>
                             <w:lang w:val="en-IN"/>
                           </w:rPr>
-                          <w:t>2018AC045</w:t>
-                        </w:r>
-                        <w:r>
-                          <w:rPr>
-                            <w:rFonts w:ascii="Franklin Gothic Book" w:hAnsi="Franklin Gothic Book"/>
-                            <w:color w:val="262626" w:themeColor="text1" w:themeTint="D9"/>
-                            <w:sz w:val="36"/>
-                            <w:szCs w:val="36"/>
-                            <w:lang w:val="en-IN"/>
-                          </w:rPr>
-                          <w:t>31</w:t>
+                          <w:t>2018AC04531</w:t>
                         </w:r>
                       </w:p>
                       <w:p>
@@ -3203,6 +3208,7 @@
                           <w:tab/>
                           <w:t xml:space="preserve"> </w:t>
                         </w:r>
+                        <w:proofErr w:type="gramStart"/>
                         <w:r>
                           <w:rPr>
                             <w:rFonts w:ascii="Franklin Gothic Book" w:hAnsi="Franklin Gothic Book"/>
@@ -3214,17 +3220,6 @@
                             <w:lang w:val="en-IN"/>
                           </w:rPr>
                           <w:tab/>
-                        </w:r>
-                        <w:r>
-                          <w:rPr>
-                            <w:rFonts w:ascii="Franklin Gothic Book" w:hAnsi="Franklin Gothic Book"/>
-                            <w:b/>
-                            <w:bCs/>
-                            <w:color w:val="262626" w:themeColor="text1" w:themeTint="D9"/>
-                            <w:sz w:val="36"/>
-                            <w:szCs w:val="36"/>
-                            <w:lang w:val="en-IN"/>
-                          </w:rPr>
                           <w:t xml:space="preserve">  </w:t>
                         </w:r>
                         <w:r>
@@ -3239,6 +3234,7 @@
                           </w:rPr>
                           <w:t>|</w:t>
                         </w:r>
+                        <w:proofErr w:type="gramEnd"/>
                         <w:r>
                           <w:rPr>
                             <w:rFonts w:ascii="Franklin Gothic Book" w:hAnsi="Franklin Gothic Book"/>
@@ -3259,17 +3255,7 @@
                             <w:szCs w:val="36"/>
                             <w:lang w:val="en-IN"/>
                           </w:rPr>
-                          <w:t>2018AC045</w:t>
-                        </w:r>
-                        <w:r>
-                          <w:rPr>
-                            <w:rFonts w:ascii="Franklin Gothic Book" w:hAnsi="Franklin Gothic Book"/>
-                            <w:color w:val="262626" w:themeColor="text1" w:themeTint="D9"/>
-                            <w:sz w:val="36"/>
-                            <w:szCs w:val="36"/>
-                            <w:lang w:val="en-IN"/>
-                          </w:rPr>
-                          <w:t>50</w:t>
+                          <w:t>2018AC04550</w:t>
                         </w:r>
                       </w:p>
                     </w:txbxContent>
@@ -3554,7 +3540,29 @@
                                   <w:szCs w:val="28"/>
                                   <w:lang w:val="en-IN"/>
                                 </w:rPr>
-                                <w:t xml:space="preserve"> pilani </w:t>
+                                <w:t xml:space="preserve"> </w:t>
+                              </w:r>
+                              <w:proofErr w:type="spellStart"/>
+                              <w:r>
+                                <w:rPr>
+                                  <w:rFonts w:ascii="Tw Cen MT" w:hAnsi="Tw Cen MT"/>
+                                  <w:color w:val="000000" w:themeColor="text1"/>
+                                  <w:sz w:val="28"/>
+                                  <w:szCs w:val="28"/>
+                                  <w:lang w:val="en-IN"/>
+                                </w:rPr>
+                                <w:t>pilani</w:t>
+                              </w:r>
+                              <w:proofErr w:type="spellEnd"/>
+                              <w:r>
+                                <w:rPr>
+                                  <w:rFonts w:ascii="Tw Cen MT" w:hAnsi="Tw Cen MT"/>
+                                  <w:color w:val="000000" w:themeColor="text1"/>
+                                  <w:sz w:val="28"/>
+                                  <w:szCs w:val="28"/>
+                                  <w:lang w:val="en-IN"/>
+                                </w:rPr>
+                                <w:t xml:space="preserve"> </w:t>
                               </w:r>
                               <w:r>
                                 <w:rPr>
@@ -3665,7 +3673,29 @@
                             <w:szCs w:val="28"/>
                             <w:lang w:val="en-IN"/>
                           </w:rPr>
-                          <w:t xml:space="preserve"> pilani </w:t>
+                          <w:t xml:space="preserve"> </w:t>
+                        </w:r>
+                        <w:proofErr w:type="spellStart"/>
+                        <w:r>
+                          <w:rPr>
+                            <w:rFonts w:ascii="Tw Cen MT" w:hAnsi="Tw Cen MT"/>
+                            <w:color w:val="000000" w:themeColor="text1"/>
+                            <w:sz w:val="28"/>
+                            <w:szCs w:val="28"/>
+                            <w:lang w:val="en-IN"/>
+                          </w:rPr>
+                          <w:t>pilani</w:t>
+                        </w:r>
+                        <w:proofErr w:type="spellEnd"/>
+                        <w:r>
+                          <w:rPr>
+                            <w:rFonts w:ascii="Tw Cen MT" w:hAnsi="Tw Cen MT"/>
+                            <w:color w:val="000000" w:themeColor="text1"/>
+                            <w:sz w:val="28"/>
+                            <w:szCs w:val="28"/>
+                            <w:lang w:val="en-IN"/>
+                          </w:rPr>
+                          <w:t xml:space="preserve"> </w:t>
                         </w:r>
                         <w:r>
                           <w:rPr>
@@ -3977,8 +4007,8 @@
           <w:caps/>
         </w:rPr>
       </w:pPr>
-      <w:bookmarkStart w:id="2" w:name="_Toc26822289"/>
-      <w:bookmarkStart w:id="3" w:name="_Toc27719884"/>
+      <w:bookmarkStart w:id="0" w:name="_Toc26822289"/>
+      <w:bookmarkStart w:id="1" w:name="_Toc29499222"/>
       <w:r>
         <w:rPr>
           <w:caps/>
@@ -3986,8 +4016,8 @@
         <w:lastRenderedPageBreak/>
         <w:t>Table of content</w:t>
       </w:r>
-      <w:bookmarkEnd w:id="2"/>
-      <w:bookmarkEnd w:id="3"/>
+      <w:bookmarkEnd w:id="0"/>
+      <w:bookmarkEnd w:id="1"/>
     </w:p>
     <w:sdt>
       <w:sdtPr>
@@ -4039,7 +4069,7 @@
           <w:r>
             <w:fldChar w:fldCharType="separate"/>
           </w:r>
-          <w:hyperlink w:anchor="_Toc27719884" w:history="1">
+          <w:hyperlink w:anchor="_Toc29499222" w:history="1">
             <w:r>
               <w:rPr>
                 <w:rStyle w:val="Hyperlink"/>
@@ -4067,7 +4097,7 @@
                 <w:noProof/>
                 <w:webHidden/>
               </w:rPr>
-              <w:instrText xml:space="preserve"> PAGEREF _Toc27719884 \h </w:instrText>
+              <w:instrText xml:space="preserve"> PAGEREF _Toc29499222 \h </w:instrText>
             </w:r>
             <w:r>
               <w:rPr>
@@ -4111,7 +4141,7 @@
               <w:lang w:val="en-IN" w:eastAsia="en-IN" w:bidi="ta-IN"/>
             </w:rPr>
           </w:pPr>
-          <w:hyperlink w:anchor="_Toc27719885" w:history="1">
+          <w:hyperlink w:anchor="_Toc29499223" w:history="1">
             <w:r>
               <w:rPr>
                 <w:rStyle w:val="Hyperlink"/>
@@ -4139,7 +4169,7 @@
                 <w:noProof/>
                 <w:webHidden/>
               </w:rPr>
-              <w:instrText xml:space="preserve"> PAGEREF _Toc27719885 \h </w:instrText>
+              <w:instrText xml:space="preserve"> PAGEREF _Toc29499223 \h </w:instrText>
             </w:r>
             <w:r>
               <w:rPr>
@@ -4183,7 +4213,7 @@
               <w:lang w:val="en-IN" w:eastAsia="en-IN" w:bidi="ta-IN"/>
             </w:rPr>
           </w:pPr>
-          <w:hyperlink w:anchor="_Toc27719886" w:history="1">
+          <w:hyperlink w:anchor="_Toc29499224" w:history="1">
             <w:r>
               <w:rPr>
                 <w:rStyle w:val="Hyperlink"/>
@@ -4211,7 +4241,7 @@
                 <w:noProof/>
                 <w:webHidden/>
               </w:rPr>
-              <w:instrText xml:space="preserve"> PAGEREF _Toc27719886 \h </w:instrText>
+              <w:instrText xml:space="preserve"> PAGEREF _Toc29499224 \h </w:instrText>
             </w:r>
             <w:r>
               <w:rPr>
@@ -4255,7 +4285,7 @@
               <w:lang w:val="en-IN" w:eastAsia="en-IN" w:bidi="ta-IN"/>
             </w:rPr>
           </w:pPr>
-          <w:hyperlink w:anchor="_Toc27719887" w:history="1">
+          <w:hyperlink w:anchor="_Toc29499225" w:history="1">
             <w:r>
               <w:rPr>
                 <w:rStyle w:val="Hyperlink"/>
@@ -4283,7 +4313,7 @@
                 <w:noProof/>
                 <w:webHidden/>
               </w:rPr>
-              <w:instrText xml:space="preserve"> PAGEREF _Toc27719887 \h </w:instrText>
+              <w:instrText xml:space="preserve"> PAGEREF _Toc29499225 \h </w:instrText>
             </w:r>
             <w:r>
               <w:rPr>
@@ -4327,7 +4357,7 @@
               <w:lang w:val="en-IN" w:eastAsia="en-IN" w:bidi="ta-IN"/>
             </w:rPr>
           </w:pPr>
-          <w:hyperlink w:anchor="_Toc27719888" w:history="1">
+          <w:hyperlink w:anchor="_Toc29499226" w:history="1">
             <w:r>
               <w:rPr>
                 <w:rStyle w:val="Hyperlink"/>
@@ -4355,7 +4385,7 @@
                 <w:noProof/>
                 <w:webHidden/>
               </w:rPr>
-              <w:instrText xml:space="preserve"> PAGEREF _Toc27719888 \h </w:instrText>
+              <w:instrText xml:space="preserve"> PAGEREF _Toc29499226 \h </w:instrText>
             </w:r>
             <w:r>
               <w:rPr>
@@ -4399,7 +4429,7 @@
               <w:lang w:val="en-IN" w:eastAsia="en-IN" w:bidi="ta-IN"/>
             </w:rPr>
           </w:pPr>
-          <w:hyperlink w:anchor="_Toc27719889" w:history="1">
+          <w:hyperlink w:anchor="_Toc29499227" w:history="1">
             <w:r>
               <w:rPr>
                 <w:rStyle w:val="Hyperlink"/>
@@ -4427,7 +4457,7 @@
                 <w:noProof/>
                 <w:webHidden/>
               </w:rPr>
-              <w:instrText xml:space="preserve"> PAGEREF _Toc27719889 \h </w:instrText>
+              <w:instrText xml:space="preserve"> PAGEREF _Toc29499227 \h </w:instrText>
             </w:r>
             <w:r>
               <w:rPr>
@@ -4471,7 +4501,7 @@
               <w:lang w:val="en-IN" w:eastAsia="en-IN" w:bidi="ta-IN"/>
             </w:rPr>
           </w:pPr>
-          <w:hyperlink w:anchor="_Toc27719890" w:history="1">
+          <w:hyperlink w:anchor="_Toc29499228" w:history="1">
             <w:r>
               <w:rPr>
                 <w:rStyle w:val="Hyperlink"/>
@@ -4499,7 +4529,7 @@
                 <w:noProof/>
                 <w:webHidden/>
               </w:rPr>
-              <w:instrText xml:space="preserve"> PAGEREF _Toc27719890 \h </w:instrText>
+              <w:instrText xml:space="preserve"> PAGEREF _Toc29499228 \h </w:instrText>
             </w:r>
             <w:r>
               <w:rPr>
@@ -4543,30 +4573,14 @@
               <w:lang w:val="en-IN" w:eastAsia="en-IN" w:bidi="ta-IN"/>
             </w:rPr>
           </w:pPr>
-          <w:hyperlink w:anchor="_Toc27719891" w:history="1">
+          <w:hyperlink w:anchor="_Toc29499229" w:history="1">
             <w:r>
               <w:rPr>
                 <w:rStyle w:val="Hyperlink"/>
                 <w:smallCaps/>
                 <w:noProof/>
               </w:rPr>
-              <w:t>Explorat</w:t>
-            </w:r>
-            <w:r>
-              <w:rPr>
-                <w:rStyle w:val="Hyperlink"/>
-                <w:smallCaps/>
-                <w:noProof/>
-              </w:rPr>
-              <w:t>o</w:t>
-            </w:r>
-            <w:r>
-              <w:rPr>
-                <w:rStyle w:val="Hyperlink"/>
-                <w:smallCaps/>
-                <w:noProof/>
-              </w:rPr>
-              <w:t>ry Data Analysis:</w:t>
+              <w:t>Exploratory Data Analysis:</w:t>
             </w:r>
             <w:r>
               <w:rPr>
@@ -4587,7 +4601,7 @@
                 <w:noProof/>
                 <w:webHidden/>
               </w:rPr>
-              <w:instrText xml:space="preserve"> PAGEREF _Toc27719891 \h </w:instrText>
+              <w:instrText xml:space="preserve"> PAGEREF _Toc29499229 \h </w:instrText>
             </w:r>
             <w:r>
               <w:rPr>
@@ -4631,7 +4645,7 @@
               <w:lang w:val="en-IN" w:eastAsia="en-IN" w:bidi="ta-IN"/>
             </w:rPr>
           </w:pPr>
-          <w:hyperlink w:anchor="_Toc27719892" w:history="1">
+          <w:hyperlink w:anchor="_Toc29499230" w:history="1">
             <w:r>
               <w:rPr>
                 <w:rStyle w:val="Hyperlink"/>
@@ -4659,7 +4673,7 @@
                 <w:noProof/>
                 <w:webHidden/>
               </w:rPr>
-              <w:instrText xml:space="preserve"> PAGEREF _Toc27719892 \h </w:instrText>
+              <w:instrText xml:space="preserve"> PAGEREF _Toc29499230 \h </w:instrText>
             </w:r>
             <w:r>
               <w:rPr>
@@ -4703,7 +4717,7 @@
               <w:lang w:val="en-IN" w:eastAsia="en-IN" w:bidi="ta-IN"/>
             </w:rPr>
           </w:pPr>
-          <w:hyperlink w:anchor="_Toc27719893" w:history="1">
+          <w:hyperlink w:anchor="_Toc29499231" w:history="1">
             <w:r>
               <w:rPr>
                 <w:rStyle w:val="Hyperlink"/>
@@ -4730,7 +4744,7 @@
                 <w:noProof/>
                 <w:webHidden/>
               </w:rPr>
-              <w:instrText xml:space="preserve"> PAGEREF _Toc27719893 \h </w:instrText>
+              <w:instrText xml:space="preserve"> PAGEREF _Toc29499231 \h </w:instrText>
             </w:r>
             <w:r>
               <w:rPr>
@@ -4774,7 +4788,7 @@
               <w:lang w:val="en-IN" w:eastAsia="en-IN" w:bidi="ta-IN"/>
             </w:rPr>
           </w:pPr>
-          <w:hyperlink w:anchor="_Toc27719894" w:history="1">
+          <w:hyperlink w:anchor="_Toc29499232" w:history="1">
             <w:r>
               <w:rPr>
                 <w:rStyle w:val="Hyperlink"/>
@@ -4802,7 +4816,7 @@
                 <w:noProof/>
                 <w:webHidden/>
               </w:rPr>
-              <w:instrText xml:space="preserve"> PAGEREF _Toc27719894 \h </w:instrText>
+              <w:instrText xml:space="preserve"> PAGEREF _Toc29499232 \h </w:instrText>
             </w:r>
             <w:r>
               <w:rPr>
@@ -4822,7 +4836,7 @@
                 <w:noProof/>
                 <w:webHidden/>
               </w:rPr>
-              <w:t>11</w:t>
+              <w:t>10</w:t>
             </w:r>
             <w:r>
               <w:rPr>
@@ -4846,7 +4860,7 @@
               <w:lang w:val="en-IN" w:eastAsia="en-IN" w:bidi="ta-IN"/>
             </w:rPr>
           </w:pPr>
-          <w:hyperlink w:anchor="_Toc27719895" w:history="1">
+          <w:hyperlink w:anchor="_Toc29499233" w:history="1">
             <w:r>
               <w:rPr>
                 <w:rStyle w:val="Hyperlink"/>
@@ -4874,7 +4888,7 @@
                 <w:noProof/>
                 <w:webHidden/>
               </w:rPr>
-              <w:instrText xml:space="preserve"> PAGEREF _Toc27719895 \h </w:instrText>
+              <w:instrText xml:space="preserve"> PAGEREF _Toc29499233 \h </w:instrText>
             </w:r>
             <w:r>
               <w:rPr>
@@ -4894,7 +4908,7 @@
                 <w:noProof/>
                 <w:webHidden/>
               </w:rPr>
-              <w:t>11</w:t>
+              <w:t>10</w:t>
             </w:r>
             <w:r>
               <w:rPr>
@@ -4918,7 +4932,7 @@
               <w:lang w:val="en-IN" w:eastAsia="en-IN" w:bidi="ta-IN"/>
             </w:rPr>
           </w:pPr>
-          <w:hyperlink w:anchor="_Toc27719896" w:history="1">
+          <w:hyperlink w:anchor="_Toc29499234" w:history="1">
             <w:r>
               <w:rPr>
                 <w:rStyle w:val="Hyperlink"/>
@@ -4946,7 +4960,7 @@
                 <w:noProof/>
                 <w:webHidden/>
               </w:rPr>
-              <w:instrText xml:space="preserve"> PAGEREF _Toc27719896 \h </w:instrText>
+              <w:instrText xml:space="preserve"> PAGEREF _Toc29499234 \h </w:instrText>
             </w:r>
             <w:r>
               <w:rPr>
@@ -4966,7 +4980,7 @@
                 <w:noProof/>
                 <w:webHidden/>
               </w:rPr>
-              <w:t>11</w:t>
+              <w:t>10</w:t>
             </w:r>
             <w:r>
               <w:rPr>
@@ -4990,7 +5004,7 @@
               <w:lang w:val="en-IN" w:eastAsia="en-IN" w:bidi="ta-IN"/>
             </w:rPr>
           </w:pPr>
-          <w:hyperlink w:anchor="_Toc27719897" w:history="1">
+          <w:hyperlink w:anchor="_Toc29499235" w:history="1">
             <w:r>
               <w:rPr>
                 <w:rStyle w:val="Hyperlink"/>
@@ -5018,7 +5032,7 @@
                 <w:noProof/>
                 <w:webHidden/>
               </w:rPr>
-              <w:instrText xml:space="preserve"> PAGEREF _Toc27719897 \h </w:instrText>
+              <w:instrText xml:space="preserve"> PAGEREF _Toc29499235 \h </w:instrText>
             </w:r>
             <w:r>
               <w:rPr>
@@ -5062,7 +5076,7 @@
               <w:lang w:val="en-IN" w:eastAsia="en-IN" w:bidi="ta-IN"/>
             </w:rPr>
           </w:pPr>
-          <w:hyperlink w:anchor="_Toc27719898" w:history="1">
+          <w:hyperlink w:anchor="_Toc29499236" w:history="1">
             <w:r>
               <w:rPr>
                 <w:rStyle w:val="Hyperlink"/>
@@ -5090,7 +5104,7 @@
                 <w:noProof/>
                 <w:webHidden/>
               </w:rPr>
-              <w:instrText xml:space="preserve"> PAGEREF _Toc27719898 \h </w:instrText>
+              <w:instrText xml:space="preserve"> PAGEREF _Toc29499236 \h </w:instrText>
             </w:r>
             <w:r>
               <w:rPr>
@@ -5134,7 +5148,7 @@
               <w:lang w:val="en-IN" w:eastAsia="en-IN" w:bidi="ta-IN"/>
             </w:rPr>
           </w:pPr>
-          <w:hyperlink w:anchor="_Toc27719899" w:history="1">
+          <w:hyperlink w:anchor="_Toc29499237" w:history="1">
             <w:r>
               <w:rPr>
                 <w:rStyle w:val="Hyperlink"/>
@@ -5162,7 +5176,7 @@
                 <w:noProof/>
                 <w:webHidden/>
               </w:rPr>
-              <w:instrText xml:space="preserve"> PAGEREF _Toc27719899 \h </w:instrText>
+              <w:instrText xml:space="preserve"> PAGEREF _Toc29499237 \h </w:instrText>
             </w:r>
             <w:r>
               <w:rPr>
@@ -5206,7 +5220,7 @@
               <w:lang w:val="en-IN" w:eastAsia="en-IN" w:bidi="ta-IN"/>
             </w:rPr>
           </w:pPr>
-          <w:hyperlink w:anchor="_Toc27719900" w:history="1">
+          <w:hyperlink w:anchor="_Toc29499238" w:history="1">
             <w:r>
               <w:rPr>
                 <w:rStyle w:val="Hyperlink"/>
@@ -5234,7 +5248,7 @@
                 <w:noProof/>
                 <w:webHidden/>
               </w:rPr>
-              <w:instrText xml:space="preserve"> PAGEREF _Toc27719900 \h </w:instrText>
+              <w:instrText xml:space="preserve"> PAGEREF _Toc29499238 \h </w:instrText>
             </w:r>
             <w:r>
               <w:rPr>
@@ -5278,7 +5292,7 @@
               <w:lang w:val="en-IN" w:eastAsia="en-IN" w:bidi="ta-IN"/>
             </w:rPr>
           </w:pPr>
-          <w:hyperlink w:anchor="_Toc27719901" w:history="1">
+          <w:hyperlink w:anchor="_Toc29499239" w:history="1">
             <w:r>
               <w:rPr>
                 <w:rStyle w:val="Hyperlink"/>
@@ -5306,7 +5320,7 @@
                 <w:noProof/>
                 <w:webHidden/>
               </w:rPr>
-              <w:instrText xml:space="preserve"> PAGEREF _Toc27719901 \h </w:instrText>
+              <w:instrText xml:space="preserve"> PAGEREF _Toc29499239 \h </w:instrText>
             </w:r>
             <w:r>
               <w:rPr>
@@ -5350,7 +5364,7 @@
               <w:lang w:val="en-IN" w:eastAsia="en-IN" w:bidi="ta-IN"/>
             </w:rPr>
           </w:pPr>
-          <w:hyperlink w:anchor="_Toc27719902" w:history="1">
+          <w:hyperlink w:anchor="_Toc29499240" w:history="1">
             <w:r>
               <w:rPr>
                 <w:rStyle w:val="Hyperlink"/>
@@ -5378,7 +5392,7 @@
                 <w:noProof/>
                 <w:webHidden/>
               </w:rPr>
-              <w:instrText xml:space="preserve"> PAGEREF _Toc27719902 \h </w:instrText>
+              <w:instrText xml:space="preserve"> PAGEREF _Toc29499240 \h </w:instrText>
             </w:r>
             <w:r>
               <w:rPr>
@@ -5422,7 +5436,7 @@
               <w:lang w:val="en-IN" w:eastAsia="en-IN" w:bidi="ta-IN"/>
             </w:rPr>
           </w:pPr>
-          <w:hyperlink w:anchor="_Toc27719903" w:history="1">
+          <w:hyperlink w:anchor="_Toc29499241" w:history="1">
             <w:r>
               <w:rPr>
                 <w:rStyle w:val="Hyperlink"/>
@@ -5450,7 +5464,7 @@
                 <w:noProof/>
                 <w:webHidden/>
               </w:rPr>
-              <w:instrText xml:space="preserve"> PAGEREF _Toc27719903 \h </w:instrText>
+              <w:instrText xml:space="preserve"> PAGEREF _Toc29499241 \h </w:instrText>
             </w:r>
             <w:r>
               <w:rPr>
@@ -5494,7 +5508,7 @@
               <w:lang w:val="en-IN" w:eastAsia="en-IN" w:bidi="ta-IN"/>
             </w:rPr>
           </w:pPr>
-          <w:hyperlink w:anchor="_Toc27719904" w:history="1">
+          <w:hyperlink w:anchor="_Toc29499242" w:history="1">
             <w:r>
               <w:rPr>
                 <w:rStyle w:val="Hyperlink"/>
@@ -5522,7 +5536,7 @@
                 <w:noProof/>
                 <w:webHidden/>
               </w:rPr>
-              <w:instrText xml:space="preserve"> PAGEREF _Toc27719904 \h </w:instrText>
+              <w:instrText xml:space="preserve"> PAGEREF _Toc29499242 \h </w:instrText>
             </w:r>
             <w:r>
               <w:rPr>
@@ -5566,7 +5580,7 @@
               <w:lang w:val="en-IN" w:eastAsia="en-IN" w:bidi="ta-IN"/>
             </w:rPr>
           </w:pPr>
-          <w:hyperlink w:anchor="_Toc27719906" w:history="1">
+          <w:hyperlink w:anchor="_Toc29499244" w:history="1">
             <w:r>
               <w:rPr>
                 <w:rStyle w:val="Hyperlink"/>
@@ -5594,7 +5608,7 @@
                 <w:noProof/>
                 <w:webHidden/>
               </w:rPr>
-              <w:instrText xml:space="preserve"> PAGEREF _Toc27719906 \h </w:instrText>
+              <w:instrText xml:space="preserve"> PAGEREF _Toc29499244 \h </w:instrText>
             </w:r>
             <w:r>
               <w:rPr>
@@ -5638,7 +5652,7 @@
               <w:lang w:val="en-IN" w:eastAsia="en-IN" w:bidi="ta-IN"/>
             </w:rPr>
           </w:pPr>
-          <w:hyperlink w:anchor="_Toc27719907" w:history="1">
+          <w:hyperlink w:anchor="_Toc29499245" w:history="1">
             <w:r>
               <w:rPr>
                 <w:rStyle w:val="Hyperlink"/>
@@ -5666,7 +5680,7 @@
                 <w:noProof/>
                 <w:webHidden/>
               </w:rPr>
-              <w:instrText xml:space="preserve"> PAGEREF _Toc27719907 \h </w:instrText>
+              <w:instrText xml:space="preserve"> PAGEREF _Toc29499245 \h </w:instrText>
             </w:r>
             <w:r>
               <w:rPr>
@@ -5687,6 +5701,78 @@
                 <w:webHidden/>
               </w:rPr>
               <w:t>16</w:t>
+            </w:r>
+            <w:r>
+              <w:rPr>
+                <w:noProof/>
+                <w:webHidden/>
+              </w:rPr>
+              <w:fldChar w:fldCharType="end"/>
+            </w:r>
+          </w:hyperlink>
+        </w:p>
+        <w:p>
+          <w:pPr>
+            <w:pStyle w:val="TOC3"/>
+            <w:tabs>
+              <w:tab w:val="right" w:leader="dot" w:pos="10790"/>
+            </w:tabs>
+            <w:rPr>
+              <w:noProof/>
+              <w:sz w:val="22"/>
+              <w:szCs w:val="22"/>
+              <w:lang w:val="en-IN" w:eastAsia="en-IN" w:bidi="ta-IN"/>
+            </w:rPr>
+          </w:pPr>
+          <w:hyperlink w:anchor="_Toc29499246" w:history="1">
+            <w:r>
+              <w:rPr>
+                <w:rStyle w:val="Hyperlink"/>
+                <w:smallCaps/>
+                <w:noProof/>
+              </w:rPr>
+              <w:t>Dashboard Actions</w:t>
+            </w:r>
+            <w:r>
+              <w:rPr>
+                <w:noProof/>
+                <w:webHidden/>
+              </w:rPr>
+              <w:tab/>
+            </w:r>
+            <w:r>
+              <w:rPr>
+                <w:noProof/>
+                <w:webHidden/>
+              </w:rPr>
+              <w:fldChar w:fldCharType="begin"/>
+            </w:r>
+            <w:r>
+              <w:rPr>
+                <w:noProof/>
+                <w:webHidden/>
+              </w:rPr>
+              <w:instrText xml:space="preserve"> PAGEREF _Toc29499246 \h </w:instrText>
+            </w:r>
+            <w:r>
+              <w:rPr>
+                <w:noProof/>
+                <w:webHidden/>
+              </w:rPr>
+            </w:r>
+            <w:r>
+              <w:rPr>
+                <w:noProof/>
+                <w:webHidden/>
+              </w:rPr>
+              <w:fldChar w:fldCharType="separate"/>
+            </w:r>
+            <w:r>
+              <w:rPr>
+                <w:noProof/>
+                <w:webHidden/>
+              </w:rPr>
+              <w:t>17</w:t>
             </w:r>
             <w:r>
               <w:rPr>
@@ -5710,7 +5796,7 @@
               <w:lang w:val="en-IN" w:eastAsia="en-IN" w:bidi="ta-IN"/>
             </w:rPr>
           </w:pPr>
-          <w:hyperlink w:anchor="_Toc27719908" w:history="1">
+          <w:hyperlink w:anchor="_Toc29499247" w:history="1">
             <w:r>
               <w:rPr>
                 <w:rStyle w:val="Hyperlink"/>
@@ -5738,7 +5824,7 @@
                 <w:noProof/>
                 <w:webHidden/>
               </w:rPr>
-              <w:instrText xml:space="preserve"> PAGEREF _Toc27719908 \h </w:instrText>
+              <w:instrText xml:space="preserve"> PAGEREF _Toc29499247 \h </w:instrText>
             </w:r>
             <w:r>
               <w:rPr>
@@ -5758,7 +5844,7 @@
                 <w:noProof/>
                 <w:webHidden/>
               </w:rPr>
-              <w:t>17</w:t>
+              <w:t>18</w:t>
             </w:r>
             <w:r>
               <w:rPr>
@@ -5790,108 +5876,291 @@
     <w:p/>
     <w:p/>
     <w:p/>
+    <w:p>
+      <w:pPr>
+        <w:pStyle w:val="Heading1"/>
+        <w:rPr>
+          <w:caps/>
+        </w:rPr>
+      </w:pPr>
+      <w:bookmarkStart w:id="2" w:name="_Toc29499223"/>
+      <w:r>
+        <w:rPr>
+          <w:caps/>
+        </w:rPr>
+        <w:t xml:space="preserve">Visualization </w:t>
+      </w:r>
+      <w:r>
+        <w:rPr>
+          <w:caps/>
+        </w:rPr>
+        <w:t>Context</w:t>
+      </w:r>
+      <w:bookmarkEnd w:id="2"/>
+      <w:r>
+        <w:rPr>
+          <w:caps/>
+        </w:rPr>
+        <w:t xml:space="preserve"> </w:t>
+      </w:r>
+    </w:p>
     <w:p/>
     <w:p>
       <w:pPr>
-        <w:pStyle w:val="Heading1"/>
-        <w:rPr>
-          <w:caps/>
-        </w:rPr>
-      </w:pPr>
-      <w:bookmarkStart w:id="4" w:name="_Toc27719885"/>
-      <w:r>
-        <w:rPr>
-          <w:caps/>
-        </w:rPr>
-        <w:t xml:space="preserve">Visualization </w:t>
-      </w:r>
-      <w:r>
-        <w:rPr>
-          <w:caps/>
-        </w:rPr>
-        <w:t>Context</w:t>
-      </w:r>
-      <w:bookmarkEnd w:id="4"/>
-      <w:r>
-        <w:rPr>
-          <w:caps/>
+        <w:pStyle w:val="Heading2"/>
+        <w:rPr>
+          <w:smallCaps/>
+        </w:rPr>
+      </w:pPr>
+      <w:bookmarkStart w:id="3" w:name="_Toc29499224"/>
+      <w:r>
+        <w:rPr>
+          <w:smallCaps/>
+        </w:rPr>
+        <w:t>Business Problem</w:t>
+      </w:r>
+      <w:bookmarkEnd w:id="3"/>
+    </w:p>
+    <w:p>
+      <w:pPr>
+        <w:jc w:val="both"/>
+      </w:pPr>
+    </w:p>
+    <w:p>
+      <w:pPr>
+        <w:jc w:val="both"/>
+        <w:rPr>
+          <w:rFonts w:ascii="Segoe UI" w:hAnsi="Segoe UI" w:cs="Segoe UI"/>
+          <w:sz w:val="22"/>
+          <w:szCs w:val="22"/>
+        </w:rPr>
+      </w:pPr>
+      <w:r>
+        <w:tab/>
+      </w:r>
+      <w:r>
+        <w:rPr>
+          <w:rFonts w:ascii="Segoe UI" w:hAnsi="Segoe UI" w:cs="Segoe UI"/>
+          <w:sz w:val="22"/>
+          <w:szCs w:val="22"/>
+        </w:rPr>
+        <w:t xml:space="preserve">The bank wants to run </w:t>
+      </w:r>
+      <w:r>
+        <w:rPr>
+          <w:rFonts w:ascii="Segoe UI" w:hAnsi="Segoe UI" w:cs="Segoe UI"/>
+          <w:sz w:val="22"/>
+          <w:szCs w:val="22"/>
+        </w:rPr>
+        <w:t>a</w:t>
+      </w:r>
+      <w:r>
+        <w:rPr>
+          <w:rFonts w:ascii="Segoe UI" w:hAnsi="Segoe UI" w:cs="Segoe UI"/>
+          <w:sz w:val="22"/>
+          <w:szCs w:val="22"/>
+        </w:rPr>
+        <w:t xml:space="preserve"> marketing campaign</w:t>
+      </w:r>
+      <w:r>
+        <w:rPr>
+          <w:rFonts w:ascii="Segoe UI" w:hAnsi="Segoe UI" w:cs="Segoe UI"/>
+          <w:sz w:val="22"/>
+          <w:szCs w:val="22"/>
+        </w:rPr>
+        <w:t xml:space="preserve"> on the huge diversified </w:t>
+      </w:r>
+      <w:r>
+        <w:rPr>
+          <w:rFonts w:ascii="Segoe UI" w:hAnsi="Segoe UI" w:cs="Segoe UI"/>
+          <w:sz w:val="22"/>
+          <w:szCs w:val="22"/>
+        </w:rPr>
+        <w:t xml:space="preserve">financial </w:t>
+      </w:r>
+      <w:r>
+        <w:rPr>
+          <w:rFonts w:ascii="Segoe UI" w:hAnsi="Segoe UI" w:cs="Segoe UI"/>
+          <w:sz w:val="22"/>
+          <w:szCs w:val="22"/>
+        </w:rPr>
+        <w:t xml:space="preserve">product portfolio. </w:t>
+      </w:r>
+      <w:r>
+        <w:rPr>
+          <w:rFonts w:ascii="Segoe UI" w:hAnsi="Segoe UI" w:cs="Segoe UI"/>
+          <w:sz w:val="22"/>
+          <w:szCs w:val="22"/>
+        </w:rPr>
+        <w:t>In g</w:t>
+      </w:r>
+      <w:r>
+        <w:rPr>
+          <w:rFonts w:ascii="Segoe UI" w:hAnsi="Segoe UI" w:cs="Segoe UI"/>
+          <w:sz w:val="22"/>
+          <w:szCs w:val="22"/>
+        </w:rPr>
+        <w:t>eneral,</w:t>
+      </w:r>
+      <w:r>
+        <w:rPr>
+          <w:rFonts w:ascii="Segoe UI" w:hAnsi="Segoe UI" w:cs="Segoe UI"/>
+          <w:sz w:val="22"/>
+          <w:szCs w:val="22"/>
         </w:rPr>
         <w:t xml:space="preserve"> </w:t>
       </w:r>
-    </w:p>
-    <w:p/>
-    <w:p>
-      <w:pPr>
-        <w:pStyle w:val="Heading2"/>
-        <w:rPr>
-          <w:smallCaps/>
-        </w:rPr>
-      </w:pPr>
-      <w:bookmarkStart w:id="5" w:name="_Toc27719886"/>
-      <w:r>
-        <w:rPr>
-          <w:smallCaps/>
-        </w:rPr>
-        <w:t>Business Problem</w:t>
-      </w:r>
-      <w:bookmarkEnd w:id="5"/>
-    </w:p>
-    <w:p>
-      <w:pPr>
-        <w:jc w:val="both"/>
-      </w:pPr>
-    </w:p>
-    <w:p>
-      <w:pPr>
-        <w:jc w:val="both"/>
-        <w:rPr>
-          <w:rFonts w:ascii="Segoe UI" w:hAnsi="Segoe UI" w:cs="Segoe UI"/>
-          <w:sz w:val="22"/>
-          <w:szCs w:val="22"/>
-        </w:rPr>
-      </w:pPr>
-      <w:r>
-        <w:tab/>
-      </w:r>
-      <w:r>
-        <w:rPr>
-          <w:rFonts w:ascii="Segoe UI" w:hAnsi="Segoe UI" w:cs="Segoe UI"/>
-          <w:sz w:val="22"/>
-          <w:szCs w:val="22"/>
-        </w:rPr>
-        <w:t>The bank wants to run the marketing campaign</w:t>
-      </w:r>
-      <w:r>
-        <w:rPr>
-          <w:rFonts w:ascii="Segoe UI" w:hAnsi="Segoe UI" w:cs="Segoe UI"/>
-          <w:sz w:val="22"/>
-          <w:szCs w:val="22"/>
-        </w:rPr>
-        <w:t xml:space="preserve"> on the huge diversified product portfolio. </w:t>
-      </w:r>
-      <w:r>
-        <w:rPr>
-          <w:rFonts w:ascii="Segoe UI" w:hAnsi="Segoe UI" w:cs="Segoe UI"/>
-          <w:sz w:val="22"/>
-          <w:szCs w:val="22"/>
-        </w:rPr>
-        <w:t>Generally,</w:t>
-      </w:r>
-      <w:r>
-        <w:rPr>
-          <w:rFonts w:ascii="Segoe UI" w:hAnsi="Segoe UI" w:cs="Segoe UI"/>
-          <w:sz w:val="22"/>
-          <w:szCs w:val="22"/>
-        </w:rPr>
-        <w:t xml:space="preserve"> the </w:t>
-      </w:r>
-      <w:r>
-        <w:rPr>
-          <w:rFonts w:ascii="Segoe UI" w:hAnsi="Segoe UI" w:cs="Segoe UI"/>
-          <w:sz w:val="22"/>
-          <w:szCs w:val="22"/>
-        </w:rPr>
-        <w:t xml:space="preserve">marketing department runs several marketing campaign times to time, the details about those campaigns are documented properly. We need to analyze the data collected during the marketing campaign and provide a recommendation or suggestions on the contributing factors for the successful purchase of the product. This enables the marketing team to focus on the significant factors to make the campaign more successful on selling the product to customers. </w:t>
+      <w:r>
+        <w:rPr>
+          <w:rFonts w:ascii="Segoe UI" w:hAnsi="Segoe UI" w:cs="Segoe UI"/>
+          <w:sz w:val="22"/>
+          <w:szCs w:val="22"/>
+        </w:rPr>
+        <w:t xml:space="preserve">it is the responsibilities of </w:t>
+      </w:r>
+      <w:r>
+        <w:rPr>
+          <w:rFonts w:ascii="Segoe UI" w:hAnsi="Segoe UI" w:cs="Segoe UI"/>
+          <w:sz w:val="22"/>
+          <w:szCs w:val="22"/>
+        </w:rPr>
+        <w:t xml:space="preserve">the </w:t>
+      </w:r>
+      <w:r>
+        <w:rPr>
+          <w:rFonts w:ascii="Segoe UI" w:hAnsi="Segoe UI" w:cs="Segoe UI"/>
+          <w:sz w:val="22"/>
+          <w:szCs w:val="22"/>
+        </w:rPr>
+        <w:t xml:space="preserve">marketing </w:t>
+      </w:r>
+      <w:r>
+        <w:rPr>
+          <w:rFonts w:ascii="Segoe UI" w:hAnsi="Segoe UI" w:cs="Segoe UI"/>
+          <w:sz w:val="22"/>
+          <w:szCs w:val="22"/>
+        </w:rPr>
+        <w:t>team to conduct some</w:t>
+      </w:r>
+      <w:r>
+        <w:rPr>
+          <w:rFonts w:ascii="Segoe UI" w:hAnsi="Segoe UI" w:cs="Segoe UI"/>
+          <w:sz w:val="22"/>
+          <w:szCs w:val="22"/>
+        </w:rPr>
+        <w:t xml:space="preserve"> campaign </w:t>
+      </w:r>
+      <w:r>
+        <w:rPr>
+          <w:rFonts w:ascii="Segoe UI" w:hAnsi="Segoe UI" w:cs="Segoe UI"/>
+          <w:sz w:val="22"/>
+          <w:szCs w:val="22"/>
+        </w:rPr>
+        <w:t xml:space="preserve">on time to time. They would log </w:t>
+      </w:r>
+      <w:r>
+        <w:rPr>
+          <w:rFonts w:ascii="Segoe UI" w:hAnsi="Segoe UI" w:cs="Segoe UI"/>
+          <w:sz w:val="22"/>
+          <w:szCs w:val="22"/>
+        </w:rPr>
+        <w:t xml:space="preserve">the details about those campaigns </w:t>
+      </w:r>
+      <w:r>
+        <w:rPr>
+          <w:rFonts w:ascii="Segoe UI" w:hAnsi="Segoe UI" w:cs="Segoe UI"/>
+          <w:sz w:val="22"/>
+          <w:szCs w:val="22"/>
+        </w:rPr>
+        <w:t>to do detailed analysis on the success and failure.</w:t>
+      </w:r>
+      <w:r>
+        <w:rPr>
+          <w:rFonts w:ascii="Segoe UI" w:hAnsi="Segoe UI" w:cs="Segoe UI"/>
+          <w:sz w:val="22"/>
+          <w:szCs w:val="22"/>
+        </w:rPr>
+        <w:t xml:space="preserve"> </w:t>
+      </w:r>
+      <w:r>
+        <w:rPr>
+          <w:rFonts w:ascii="Segoe UI" w:hAnsi="Segoe UI" w:cs="Segoe UI"/>
+          <w:sz w:val="22"/>
+          <w:szCs w:val="22"/>
+        </w:rPr>
+        <w:t xml:space="preserve">The analysis on </w:t>
+      </w:r>
+      <w:r>
+        <w:rPr>
+          <w:rFonts w:ascii="Segoe UI" w:hAnsi="Segoe UI" w:cs="Segoe UI"/>
+          <w:sz w:val="22"/>
+          <w:szCs w:val="22"/>
+        </w:rPr>
+        <w:t xml:space="preserve">the data collected during the marketing campaign </w:t>
+      </w:r>
+      <w:r>
+        <w:rPr>
+          <w:rFonts w:ascii="Segoe UI" w:hAnsi="Segoe UI" w:cs="Segoe UI"/>
+          <w:sz w:val="22"/>
+          <w:szCs w:val="22"/>
+        </w:rPr>
+        <w:t>will</w:t>
+      </w:r>
+      <w:r>
+        <w:rPr>
+          <w:rFonts w:ascii="Segoe UI" w:hAnsi="Segoe UI" w:cs="Segoe UI"/>
+          <w:sz w:val="22"/>
+          <w:szCs w:val="22"/>
+        </w:rPr>
+        <w:t xml:space="preserve"> provide a</w:t>
+      </w:r>
+      <w:r>
+        <w:rPr>
+          <w:rFonts w:ascii="Segoe UI" w:hAnsi="Segoe UI" w:cs="Segoe UI"/>
+          <w:sz w:val="22"/>
+          <w:szCs w:val="22"/>
+        </w:rPr>
+        <w:t xml:space="preserve">n insight on the data and lead to provide </w:t>
+      </w:r>
+      <w:r>
+        <w:rPr>
+          <w:rFonts w:ascii="Segoe UI" w:hAnsi="Segoe UI" w:cs="Segoe UI"/>
+          <w:sz w:val="22"/>
+          <w:szCs w:val="22"/>
+        </w:rPr>
+        <w:t>recommendation</w:t>
+      </w:r>
+      <w:r>
+        <w:rPr>
+          <w:rFonts w:ascii="Segoe UI" w:hAnsi="Segoe UI" w:cs="Segoe UI"/>
+          <w:sz w:val="22"/>
+          <w:szCs w:val="22"/>
+        </w:rPr>
+        <w:t>s</w:t>
+      </w:r>
+      <w:r>
+        <w:rPr>
+          <w:rFonts w:ascii="Segoe UI" w:hAnsi="Segoe UI" w:cs="Segoe UI"/>
+          <w:sz w:val="22"/>
+          <w:szCs w:val="22"/>
+        </w:rPr>
+        <w:t xml:space="preserve"> or suggestions on the contributing factors for the successful purchase of the product. </w:t>
+      </w:r>
+      <w:r>
+        <w:rPr>
+          <w:rFonts w:ascii="Segoe UI" w:hAnsi="Segoe UI" w:cs="Segoe UI"/>
+          <w:sz w:val="22"/>
+          <w:szCs w:val="22"/>
+        </w:rPr>
+        <w:t xml:space="preserve">This will definitely enable </w:t>
+      </w:r>
+      <w:r>
+        <w:rPr>
+          <w:rFonts w:ascii="Segoe UI" w:hAnsi="Segoe UI" w:cs="Segoe UI"/>
+          <w:sz w:val="22"/>
+          <w:szCs w:val="22"/>
+        </w:rPr>
+        <w:t xml:space="preserve">the marketing team to focus on the significant factors to make the campaign more successful on selling the product to customers. </w:t>
       </w:r>
     </w:p>
     <w:p>
@@ -5912,14 +6181,16 @@
           <w:smallCaps/>
         </w:rPr>
       </w:pPr>
-      <w:bookmarkStart w:id="6" w:name="_Toc27719887"/>
+      <w:bookmarkStart w:id="4" w:name="_Toc29499225"/>
       <w:r>
         <w:rPr>
           <w:smallCaps/>
         </w:rPr>
         <w:t>Who</w:t>
       </w:r>
-      <w:bookmarkEnd w:id="6"/>
+      <w:bookmarkStart w:id="5" w:name="_GoBack"/>
+      <w:bookmarkEnd w:id="4"/>
+      <w:bookmarkEnd w:id="5"/>
     </w:p>
     <w:p>
       <w:pPr>
@@ -5981,14 +6252,14 @@
           <w:smallCaps/>
         </w:rPr>
       </w:pPr>
-      <w:bookmarkStart w:id="7" w:name="_Toc27719888"/>
+      <w:bookmarkStart w:id="6" w:name="_Toc29499226"/>
       <w:r>
         <w:rPr>
           <w:smallCaps/>
         </w:rPr>
         <w:t>What</w:t>
       </w:r>
-      <w:bookmarkEnd w:id="7"/>
+      <w:bookmarkEnd w:id="6"/>
     </w:p>
     <w:p>
       <w:pPr>
@@ -6074,112 +6345,112 @@
           <w:smallCaps/>
         </w:rPr>
       </w:pPr>
-      <w:bookmarkStart w:id="8" w:name="_Toc27719889"/>
+      <w:bookmarkStart w:id="7" w:name="_Toc29499227"/>
       <w:r>
         <w:rPr>
           <w:smallCaps/>
         </w:rPr>
         <w:t>How</w:t>
       </w:r>
+      <w:bookmarkEnd w:id="7"/>
+    </w:p>
+    <w:p>
+      <w:pPr>
+        <w:jc w:val="both"/>
+        <w:rPr>
+          <w:rFonts w:ascii="Segoe UI" w:hAnsi="Segoe UI" w:cs="Segoe UI"/>
+          <w:sz w:val="22"/>
+          <w:szCs w:val="22"/>
+        </w:rPr>
+      </w:pPr>
+      <w:r>
+        <w:rPr>
+          <w:rFonts w:ascii="Segoe UI" w:hAnsi="Segoe UI" w:cs="Segoe UI"/>
+          <w:sz w:val="22"/>
+          <w:szCs w:val="22"/>
+        </w:rPr>
+        <w:tab/>
+      </w:r>
+      <w:r>
+        <w:rPr>
+          <w:rFonts w:ascii="Segoe UI" w:hAnsi="Segoe UI" w:cs="Segoe UI"/>
+          <w:sz w:val="22"/>
+          <w:szCs w:val="22"/>
+        </w:rPr>
+        <w:t xml:space="preserve">During the </w:t>
+      </w:r>
+      <w:r>
+        <w:rPr>
+          <w:rFonts w:ascii="Segoe UI" w:hAnsi="Segoe UI" w:cs="Segoe UI"/>
+          <w:sz w:val="22"/>
+          <w:szCs w:val="22"/>
+        </w:rPr>
+        <w:t>marketing campaign</w:t>
+      </w:r>
+      <w:r>
+        <w:rPr>
+          <w:rFonts w:ascii="Segoe UI" w:hAnsi="Segoe UI" w:cs="Segoe UI"/>
+          <w:sz w:val="22"/>
+          <w:szCs w:val="22"/>
+        </w:rPr>
+        <w:t xml:space="preserve"> the department gathered the </w:t>
+      </w:r>
+      <w:r>
+        <w:rPr>
+          <w:rFonts w:ascii="Segoe UI" w:hAnsi="Segoe UI" w:cs="Segoe UI"/>
+          <w:sz w:val="22"/>
+          <w:szCs w:val="22"/>
+        </w:rPr>
+        <w:t>data</w:t>
+      </w:r>
+      <w:r>
+        <w:rPr>
+          <w:rFonts w:ascii="Segoe UI" w:hAnsi="Segoe UI" w:cs="Segoe UI"/>
+          <w:sz w:val="22"/>
+          <w:szCs w:val="22"/>
+        </w:rPr>
+        <w:t xml:space="preserve"> as a log of process and outcomes.</w:t>
+      </w:r>
+      <w:r>
+        <w:rPr>
+          <w:rFonts w:ascii="Segoe UI" w:hAnsi="Segoe UI" w:cs="Segoe UI"/>
+          <w:sz w:val="22"/>
+          <w:szCs w:val="22"/>
+        </w:rPr>
+        <w:t xml:space="preserve"> </w:t>
+      </w:r>
+      <w:r>
+        <w:rPr>
+          <w:rFonts w:ascii="Segoe UI" w:hAnsi="Segoe UI" w:cs="Segoe UI"/>
+          <w:sz w:val="22"/>
+          <w:szCs w:val="22"/>
+        </w:rPr>
+        <w:t xml:space="preserve">At the end of the campaign these data will be used for analysis to identify the contributing factors for the success of the campaign and area of focus to improve the campaign more effectively. </w:t>
+      </w:r>
+    </w:p>
+    <w:p>
+      <w:pPr>
+        <w:pStyle w:val="Heading2"/>
+        <w:rPr>
+          <w:smallCaps/>
+        </w:rPr>
+      </w:pPr>
+    </w:p>
+    <w:p>
+      <w:pPr>
+        <w:pStyle w:val="Heading2"/>
+        <w:rPr>
+          <w:smallCaps/>
+        </w:rPr>
+      </w:pPr>
+      <w:bookmarkStart w:id="8" w:name="_Toc29499228"/>
+      <w:r>
+        <w:rPr>
+          <w:smallCaps/>
+        </w:rPr>
+        <w:t>Summary</w:t>
+      </w:r>
       <w:bookmarkEnd w:id="8"/>
-    </w:p>
-    <w:p>
-      <w:pPr>
-        <w:jc w:val="both"/>
-        <w:rPr>
-          <w:rFonts w:ascii="Segoe UI" w:hAnsi="Segoe UI" w:cs="Segoe UI"/>
-          <w:sz w:val="22"/>
-          <w:szCs w:val="22"/>
-        </w:rPr>
-      </w:pPr>
-      <w:r>
-        <w:rPr>
-          <w:rFonts w:ascii="Segoe UI" w:hAnsi="Segoe UI" w:cs="Segoe UI"/>
-          <w:sz w:val="22"/>
-          <w:szCs w:val="22"/>
-        </w:rPr>
-        <w:tab/>
-      </w:r>
-      <w:r>
-        <w:rPr>
-          <w:rFonts w:ascii="Segoe UI" w:hAnsi="Segoe UI" w:cs="Segoe UI"/>
-          <w:sz w:val="22"/>
-          <w:szCs w:val="22"/>
-        </w:rPr>
-        <w:t xml:space="preserve">During the </w:t>
-      </w:r>
-      <w:r>
-        <w:rPr>
-          <w:rFonts w:ascii="Segoe UI" w:hAnsi="Segoe UI" w:cs="Segoe UI"/>
-          <w:sz w:val="22"/>
-          <w:szCs w:val="22"/>
-        </w:rPr>
-        <w:t>marketing campaign</w:t>
-      </w:r>
-      <w:r>
-        <w:rPr>
-          <w:rFonts w:ascii="Segoe UI" w:hAnsi="Segoe UI" w:cs="Segoe UI"/>
-          <w:sz w:val="22"/>
-          <w:szCs w:val="22"/>
-        </w:rPr>
-        <w:t xml:space="preserve"> the department gathered the </w:t>
-      </w:r>
-      <w:r>
-        <w:rPr>
-          <w:rFonts w:ascii="Segoe UI" w:hAnsi="Segoe UI" w:cs="Segoe UI"/>
-          <w:sz w:val="22"/>
-          <w:szCs w:val="22"/>
-        </w:rPr>
-        <w:t>data</w:t>
-      </w:r>
-      <w:r>
-        <w:rPr>
-          <w:rFonts w:ascii="Segoe UI" w:hAnsi="Segoe UI" w:cs="Segoe UI"/>
-          <w:sz w:val="22"/>
-          <w:szCs w:val="22"/>
-        </w:rPr>
-        <w:t xml:space="preserve"> as a log of process and outcomes.</w:t>
-      </w:r>
-      <w:r>
-        <w:rPr>
-          <w:rFonts w:ascii="Segoe UI" w:hAnsi="Segoe UI" w:cs="Segoe UI"/>
-          <w:sz w:val="22"/>
-          <w:szCs w:val="22"/>
-        </w:rPr>
-        <w:t xml:space="preserve"> </w:t>
-      </w:r>
-      <w:r>
-        <w:rPr>
-          <w:rFonts w:ascii="Segoe UI" w:hAnsi="Segoe UI" w:cs="Segoe UI"/>
-          <w:sz w:val="22"/>
-          <w:szCs w:val="22"/>
-        </w:rPr>
-        <w:t xml:space="preserve">At the end of the campaign these data will be used for analysis to identify the contributing factors for the success of the campaign and area of focus to improve the campaign more effectively. </w:t>
-      </w:r>
-    </w:p>
-    <w:p>
-      <w:pPr>
-        <w:pStyle w:val="Heading2"/>
-        <w:rPr>
-          <w:smallCaps/>
-        </w:rPr>
-      </w:pPr>
-    </w:p>
-    <w:p>
-      <w:pPr>
-        <w:pStyle w:val="Heading2"/>
-        <w:rPr>
-          <w:smallCaps/>
-        </w:rPr>
-      </w:pPr>
-      <w:bookmarkStart w:id="9" w:name="_Toc27719890"/>
-      <w:r>
-        <w:rPr>
-          <w:smallCaps/>
-        </w:rPr>
-        <w:t>Summary</w:t>
-      </w:r>
-      <w:bookmarkEnd w:id="9"/>
     </w:p>
     <w:p/>
     <w:p>
@@ -6214,7 +6485,25 @@
           <w:sz w:val="22"/>
           <w:szCs w:val="22"/>
         </w:rPr>
-        <w:t xml:space="preserve">Bank Senior Management Executives for funding and approving such marketing campaign in future. </w:t>
+        <w:t xml:space="preserve">Bank Senior Management Executives for funding and approving such marketing campaign in </w:t>
+      </w:r>
+      <w:proofErr w:type="gramStart"/>
+      <w:r>
+        <w:rPr>
+          <w:rFonts w:ascii="Segoe UI" w:hAnsi="Segoe UI" w:cs="Segoe UI"/>
+          <w:sz w:val="22"/>
+          <w:szCs w:val="22"/>
+        </w:rPr>
+        <w:t>future.</w:t>
+      </w:r>
+      <w:proofErr w:type="gramEnd"/>
+      <w:r>
+        <w:rPr>
+          <w:rFonts w:ascii="Segoe UI" w:hAnsi="Segoe UI" w:cs="Segoe UI"/>
+          <w:sz w:val="22"/>
+          <w:szCs w:val="22"/>
+        </w:rPr>
+        <w:t xml:space="preserve"> </w:t>
       </w:r>
     </w:p>
     <w:p>
@@ -6306,91 +6595,91 @@
           <w:smallCaps/>
         </w:rPr>
       </w:pPr>
-      <w:bookmarkStart w:id="10" w:name="_Toc27719891"/>
+      <w:bookmarkStart w:id="9" w:name="_Toc29499229"/>
       <w:r>
         <w:rPr>
           <w:smallCaps/>
         </w:rPr>
         <w:t>Exploratory Data Analysis:</w:t>
       </w:r>
+      <w:bookmarkEnd w:id="9"/>
+    </w:p>
+    <w:p/>
+    <w:p>
+      <w:pPr>
+        <w:rPr>
+          <w:rFonts w:ascii="Segoe UI" w:hAnsi="Segoe UI" w:cs="Segoe UI"/>
+          <w:sz w:val="22"/>
+          <w:szCs w:val="22"/>
+        </w:rPr>
+      </w:pPr>
+      <w:r>
+        <w:rPr>
+          <w:rFonts w:ascii="Segoe UI" w:hAnsi="Segoe UI" w:cs="Segoe UI"/>
+          <w:sz w:val="22"/>
+          <w:szCs w:val="22"/>
+        </w:rPr>
+        <w:t xml:space="preserve">There are around 41188 </w:t>
+      </w:r>
+      <w:r>
+        <w:rPr>
+          <w:rFonts w:ascii="Segoe UI" w:hAnsi="Segoe UI" w:cs="Segoe UI"/>
+          <w:sz w:val="22"/>
+          <w:szCs w:val="22"/>
+        </w:rPr>
+        <w:t>marketing campaign data</w:t>
+      </w:r>
+      <w:r>
+        <w:rPr>
+          <w:rFonts w:ascii="Segoe UI" w:hAnsi="Segoe UI" w:cs="Segoe UI"/>
+          <w:sz w:val="22"/>
+          <w:szCs w:val="22"/>
+        </w:rPr>
+        <w:t xml:space="preserve"> are available</w:t>
+      </w:r>
+      <w:r>
+        <w:rPr>
+          <w:rFonts w:ascii="Segoe UI" w:hAnsi="Segoe UI" w:cs="Segoe UI"/>
+          <w:sz w:val="22"/>
+          <w:szCs w:val="22"/>
+        </w:rPr>
+        <w:t>,</w:t>
+      </w:r>
+      <w:r>
+        <w:t xml:space="preserve"> </w:t>
+      </w:r>
+      <w:r>
+        <w:rPr>
+          <w:rFonts w:ascii="Segoe UI" w:hAnsi="Segoe UI" w:cs="Segoe UI"/>
+          <w:sz w:val="22"/>
+          <w:szCs w:val="22"/>
+        </w:rPr>
+        <w:t>out of which 4640 i.e. 11.27% of people had purchased</w:t>
+      </w:r>
+      <w:r>
+        <w:rPr>
+          <w:rFonts w:ascii="Segoe UI" w:hAnsi="Segoe UI" w:cs="Segoe UI"/>
+          <w:sz w:val="22"/>
+          <w:szCs w:val="22"/>
+        </w:rPr>
+        <w:t xml:space="preserve"> the product.</w:t>
+      </w:r>
+    </w:p>
+    <w:p>
+      <w:pPr>
+        <w:pStyle w:val="Heading3"/>
+        <w:rPr>
+          <w:smallCaps/>
+        </w:rPr>
+      </w:pPr>
+      <w:bookmarkStart w:id="10" w:name="_Toc29499230"/>
+      <w:r>
+        <w:rPr>
+          <w:smallCaps/>
+        </w:rPr>
+        <w:t>Age distribution:</w:t>
+      </w:r>
       <w:bookmarkEnd w:id="10"/>
-    </w:p>
-    <w:p/>
-    <w:p>
-      <w:pPr>
-        <w:rPr>
-          <w:rFonts w:ascii="Segoe UI" w:hAnsi="Segoe UI" w:cs="Segoe UI"/>
-          <w:sz w:val="22"/>
-          <w:szCs w:val="22"/>
-        </w:rPr>
-      </w:pPr>
-      <w:r>
-        <w:rPr>
-          <w:rFonts w:ascii="Segoe UI" w:hAnsi="Segoe UI" w:cs="Segoe UI"/>
-          <w:sz w:val="22"/>
-          <w:szCs w:val="22"/>
-        </w:rPr>
-        <w:t xml:space="preserve">There are around 41188 </w:t>
-      </w:r>
-      <w:r>
-        <w:rPr>
-          <w:rFonts w:ascii="Segoe UI" w:hAnsi="Segoe UI" w:cs="Segoe UI"/>
-          <w:sz w:val="22"/>
-          <w:szCs w:val="22"/>
-        </w:rPr>
-        <w:t>marketing campaign data</w:t>
-      </w:r>
-      <w:r>
-        <w:rPr>
-          <w:rFonts w:ascii="Segoe UI" w:hAnsi="Segoe UI" w:cs="Segoe UI"/>
-          <w:sz w:val="22"/>
-          <w:szCs w:val="22"/>
-        </w:rPr>
-        <w:t xml:space="preserve"> are available</w:t>
-      </w:r>
-      <w:r>
-        <w:rPr>
-          <w:rFonts w:ascii="Segoe UI" w:hAnsi="Segoe UI" w:cs="Segoe UI"/>
-          <w:sz w:val="22"/>
-          <w:szCs w:val="22"/>
-        </w:rPr>
-        <w:t>,</w:t>
-      </w:r>
-      <w:r>
-        <w:t xml:space="preserve"> </w:t>
-      </w:r>
-      <w:r>
-        <w:rPr>
-          <w:rFonts w:ascii="Segoe UI" w:hAnsi="Segoe UI" w:cs="Segoe UI"/>
-          <w:sz w:val="22"/>
-          <w:szCs w:val="22"/>
-        </w:rPr>
-        <w:t>out of which 4640 i.e. 11.27% of people had purchased</w:t>
-      </w:r>
-      <w:r>
-        <w:rPr>
-          <w:rFonts w:ascii="Segoe UI" w:hAnsi="Segoe UI" w:cs="Segoe UI"/>
-          <w:sz w:val="22"/>
-          <w:szCs w:val="22"/>
-        </w:rPr>
-        <w:t xml:space="preserve"> the product.</w:t>
-      </w:r>
-    </w:p>
-    <w:p>
-      <w:pPr>
-        <w:pStyle w:val="Heading3"/>
-        <w:rPr>
-          <w:smallCaps/>
-        </w:rPr>
-      </w:pPr>
-      <w:bookmarkStart w:id="11" w:name="_Toc27719892"/>
-      <w:r>
-        <w:rPr>
-          <w:smallCaps/>
-        </w:rPr>
-        <w:t>Age distribution:</w:t>
-      </w:r>
-      <w:bookmarkEnd w:id="11"/>
     </w:p>
     <w:p/>
     <w:p>
@@ -6550,11 +6839,11 @@
       <w:pPr>
         <w:pStyle w:val="Heading3"/>
       </w:pPr>
-      <w:bookmarkStart w:id="12" w:name="_Toc27719893"/>
+      <w:bookmarkStart w:id="11" w:name="_Toc29499231"/>
       <w:r>
         <w:t>Loan:</w:t>
       </w:r>
-      <w:bookmarkEnd w:id="12"/>
+      <w:bookmarkEnd w:id="11"/>
     </w:p>
     <w:p/>
     <w:p>
@@ -6805,7 +7094,6 @@
           <w:sz w:val="22"/>
           <w:szCs w:val="22"/>
         </w:rPr>
-        <w:lastRenderedPageBreak/>
         <w:t>Loan:</w:t>
       </w:r>
       <w:r>
@@ -7105,7 +7393,25 @@
           <w:sz w:val="22"/>
           <w:szCs w:val="22"/>
         </w:rPr>
-        <w:t xml:space="preserve">t is observed that Dec month is having less than 2% percentage of purchase and no records for Jan and Feb. So, it is better to avoid during year end and jan&amp;feb. </w:t>
+        <w:t xml:space="preserve">t is observed that Dec month is having less than 2% percentage of purchase and no records for Jan and Feb. So, it is better to avoid during year end and </w:t>
+      </w:r>
+      <w:proofErr w:type="spellStart"/>
+      <w:r>
+        <w:rPr>
+          <w:rFonts w:ascii="Segoe UI" w:hAnsi="Segoe UI" w:cs="Segoe UI"/>
+          <w:sz w:val="22"/>
+          <w:szCs w:val="22"/>
+        </w:rPr>
+        <w:t>jan&amp;feb</w:t>
+      </w:r>
+      <w:proofErr w:type="spellEnd"/>
+      <w:r>
+        <w:rPr>
+          <w:rFonts w:ascii="Segoe UI" w:hAnsi="Segoe UI" w:cs="Segoe UI"/>
+          <w:sz w:val="22"/>
+          <w:szCs w:val="22"/>
+        </w:rPr>
+        <w:t xml:space="preserve">. </w:t>
       </w:r>
     </w:p>
     <w:p>
@@ -7167,7 +7473,6 @@
       </w:r>
     </w:p>
     <w:p/>
-    <w:p/>
     <w:p>
       <w:pPr>
         <w:rPr>
@@ -7264,14 +7569,16 @@
     </w:p>
     <w:p/>
     <w:p/>
-    <w:p>
-      <w:pPr>
-        <w:rPr>
-          <w:rFonts w:ascii="Segoe UI" w:hAnsi="Segoe UI" w:cs="Segoe UI"/>
-          <w:sz w:val="22"/>
-          <w:szCs w:val="22"/>
-        </w:rPr>
-      </w:pPr>
+    <w:p/>
+    <w:p>
+      <w:pPr>
+        <w:rPr>
+          <w:rFonts w:ascii="Segoe UI" w:hAnsi="Segoe UI" w:cs="Segoe UI"/>
+          <w:sz w:val="22"/>
+          <w:szCs w:val="22"/>
+        </w:rPr>
+      </w:pPr>
+      <w:proofErr w:type="spellStart"/>
       <w:r>
         <w:rPr>
           <w:rFonts w:ascii="Segoe UI" w:hAnsi="Segoe UI" w:cs="Segoe UI"/>
@@ -7279,8 +7586,17 @@
           <w:sz w:val="22"/>
           <w:szCs w:val="22"/>
         </w:rPr>
-        <w:lastRenderedPageBreak/>
-        <w:t>Pdays:</w:t>
+        <w:t>Pdays</w:t>
+      </w:r>
+      <w:proofErr w:type="spellEnd"/>
+      <w:r>
+        <w:rPr>
+          <w:rFonts w:ascii="Segoe UI" w:hAnsi="Segoe UI" w:cs="Segoe UI"/>
+          <w:b/>
+          <w:sz w:val="22"/>
+          <w:szCs w:val="22"/>
+        </w:rPr>
+        <w:t>:</w:t>
       </w:r>
       <w:r>
         <w:rPr>
@@ -7321,7 +7637,25 @@
           <w:sz w:val="22"/>
           <w:szCs w:val="22"/>
         </w:rPr>
-        <w:t>999 means client was not previously contacted</w:t>
+        <w:t xml:space="preserve">999 means </w:t>
+      </w:r>
+      <w:proofErr w:type="gramStart"/>
+      <w:r>
+        <w:rPr>
+          <w:rFonts w:ascii="Segoe UI" w:hAnsi="Segoe UI" w:cs="Segoe UI"/>
+          <w:sz w:val="22"/>
+          <w:szCs w:val="22"/>
+        </w:rPr>
+        <w:t>client</w:t>
+      </w:r>
+      <w:proofErr w:type="gramEnd"/>
+      <w:r>
+        <w:rPr>
+          <w:rFonts w:ascii="Segoe UI" w:hAnsi="Segoe UI" w:cs="Segoe UI"/>
+          <w:sz w:val="22"/>
+          <w:szCs w:val="22"/>
+        </w:rPr>
+        <w:t xml:space="preserve"> was not previously contacted</w:t>
       </w:r>
       <w:r>
         <w:rPr>
@@ -7492,7 +7826,6 @@
           <w:caps/>
         </w:rPr>
       </w:pPr>
-      <w:bookmarkStart w:id="13" w:name="_Toc27719894"/>
     </w:p>
     <w:p>
       <w:pPr>
@@ -7501,6 +7834,7 @@
           <w:caps/>
         </w:rPr>
       </w:pPr>
+      <w:bookmarkStart w:id="12" w:name="_Toc29499232"/>
       <w:r>
         <w:rPr>
           <w:caps/>
@@ -7519,24 +7853,24 @@
         </w:rPr>
         <w:t xml:space="preserve"> Age vs Campaign</w:t>
       </w:r>
+      <w:bookmarkEnd w:id="12"/>
+    </w:p>
+    <w:p/>
+    <w:p>
+      <w:pPr>
+        <w:pStyle w:val="Heading3"/>
+        <w:rPr>
+          <w:smallCaps/>
+        </w:rPr>
+      </w:pPr>
+      <w:bookmarkStart w:id="13" w:name="_Toc29499233"/>
+      <w:r>
+        <w:rPr>
+          <w:smallCaps/>
+        </w:rPr>
+        <w:t>Questions:</w:t>
+      </w:r>
       <w:bookmarkEnd w:id="13"/>
-    </w:p>
-    <w:p/>
-    <w:p>
-      <w:pPr>
-        <w:pStyle w:val="Heading3"/>
-        <w:rPr>
-          <w:smallCaps/>
-        </w:rPr>
-      </w:pPr>
-      <w:bookmarkStart w:id="14" w:name="_Toc27719895"/>
-      <w:r>
-        <w:rPr>
-          <w:smallCaps/>
-        </w:rPr>
-        <w:t>Questions:</w:t>
-      </w:r>
-      <w:bookmarkEnd w:id="14"/>
     </w:p>
     <w:p>
       <w:pPr>
@@ -7589,14 +7923,14 @@
           <w:smallCaps/>
         </w:rPr>
       </w:pPr>
-      <w:bookmarkStart w:id="15" w:name="_Toc27719896"/>
+      <w:bookmarkStart w:id="14" w:name="_Toc29499234"/>
       <w:r>
         <w:rPr>
           <w:smallCaps/>
         </w:rPr>
         <w:t>Analysis:</w:t>
       </w:r>
-      <w:bookmarkEnd w:id="15"/>
+      <w:bookmarkEnd w:id="14"/>
     </w:p>
     <w:p>
       <w:pPr>
@@ -7610,29 +7944,113 @@
       </w:pPr>
       <w:r>
         <w:rPr>
+          <w:rFonts w:ascii="Segoe UI" w:hAnsi="Segoe UI" w:cs="Segoe UI"/>
+          <w:sz w:val="22"/>
+          <w:szCs w:val="22"/>
+        </w:rPr>
+        <w:t xml:space="preserve">As per our analysis we have noticed that </w:t>
+      </w:r>
+      <w:r>
+        <w:rPr>
+          <w:rFonts w:ascii="Segoe UI" w:hAnsi="Segoe UI" w:cs="Segoe UI"/>
+          <w:sz w:val="22"/>
+          <w:szCs w:val="22"/>
+        </w:rPr>
+        <w:t>a greater</w:t>
+      </w:r>
+      <w:r>
+        <w:rPr>
+          <w:rFonts w:ascii="Segoe UI" w:hAnsi="Segoe UI" w:cs="Segoe UI"/>
+          <w:sz w:val="22"/>
+          <w:szCs w:val="22"/>
+        </w:rPr>
+        <w:t xml:space="preserve"> number of people between the age </w:t>
+      </w:r>
+      <w:r>
+        <w:rPr>
+          <w:rFonts w:ascii="Segoe UI" w:hAnsi="Segoe UI" w:cs="Segoe UI"/>
+          <w:b/>
+          <w:bCs/>
+          <w:sz w:val="22"/>
+          <w:szCs w:val="22"/>
+        </w:rPr>
+        <w:t>25 to 45</w:t>
+      </w:r>
+      <w:r>
+        <w:rPr>
+          <w:rFonts w:ascii="Segoe UI" w:hAnsi="Segoe UI" w:cs="Segoe UI"/>
+          <w:sz w:val="22"/>
+          <w:szCs w:val="22"/>
+        </w:rPr>
+        <w:t xml:space="preserve"> have purchased the products. We want show this as a visualization by grouping age using Bin</w:t>
+      </w:r>
+      <w:r>
+        <w:rPr>
+          <w:rFonts w:ascii="Segoe UI" w:hAnsi="Segoe UI" w:cs="Segoe UI"/>
+          <w:sz w:val="22"/>
+          <w:szCs w:val="22"/>
+        </w:rPr>
+        <w:t xml:space="preserve"> </w:t>
+      </w:r>
+      <w:r>
+        <w:rPr>
+          <w:rFonts w:ascii="Segoe UI" w:hAnsi="Segoe UI" w:cs="Segoe UI"/>
+          <w:sz w:val="22"/>
+          <w:szCs w:val="22"/>
+        </w:rPr>
+        <w:t xml:space="preserve">to </w:t>
+      </w:r>
+      <w:r>
+        <w:rPr>
+          <w:rFonts w:ascii="Segoe UI" w:hAnsi="Segoe UI" w:cs="Segoe UI"/>
+          <w:sz w:val="22"/>
+          <w:szCs w:val="22"/>
+        </w:rPr>
+        <w:t xml:space="preserve">see the </w:t>
+      </w:r>
+      <w:r>
+        <w:rPr>
+          <w:rFonts w:ascii="Segoe UI" w:hAnsi="Segoe UI" w:cs="Segoe UI"/>
+          <w:sz w:val="22"/>
+          <w:szCs w:val="22"/>
+        </w:rPr>
+        <w:t>count of the age grouped against number of people purchased.</w:t>
+      </w:r>
+    </w:p>
+    <w:p>
+      <w:pPr>
+        <w:jc w:val="both"/>
+        <w:rPr>
+          <w:rFonts w:ascii="Segoe UI" w:hAnsi="Segoe UI" w:cs="Segoe UI"/>
+          <w:sz w:val="22"/>
+          <w:szCs w:val="22"/>
+        </w:rPr>
+      </w:pPr>
+      <w:r>
+        <w:rPr>
           <w:noProof/>
         </w:rPr>
         <w:drawing>
-          <wp:anchor distT="0" distB="0" distL="114300" distR="114300" simplePos="0" relativeHeight="251712512" behindDoc="1" locked="0" layoutInCell="1" allowOverlap="1" wp14:anchorId="0CF3AEAF" wp14:editId="4DCD05A4">
+          <wp:anchor distT="0" distB="0" distL="114300" distR="114300" simplePos="0" relativeHeight="251715584" behindDoc="1" locked="0" layoutInCell="1" allowOverlap="1" wp14:anchorId="7CD687F5" wp14:editId="7C78CA07">
             <wp:simplePos x="0" y="0"/>
-            <wp:positionH relativeFrom="margin">
-              <wp:align>left</wp:align>
+            <wp:positionH relativeFrom="column">
+              <wp:posOffset>0</wp:posOffset>
             </wp:positionH>
             <wp:positionV relativeFrom="paragraph">
-              <wp:posOffset>689610</wp:posOffset>
+              <wp:posOffset>635</wp:posOffset>
             </wp:positionV>
-            <wp:extent cx="6697980" cy="1760855"/>
-            <wp:effectExtent l="0" t="0" r="7620" b="0"/>
+            <wp:extent cx="6858000" cy="1736725"/>
+            <wp:effectExtent l="0" t="0" r="0" b="0"/>
             <wp:wrapTight wrapText="bothSides">
               <wp:wrapPolygon edited="0">
                 <wp:start x="0" y="0"/>
-                <wp:lineTo x="0" y="21265"/>
-                <wp:lineTo x="21563" y="21265"/>
-                <wp:lineTo x="21563" y="0"/>
+                <wp:lineTo x="0" y="21324"/>
+                <wp:lineTo x="21540" y="21324"/>
+                <wp:lineTo x="21540" y="0"/>
                 <wp:lineTo x="0" y="0"/>
               </wp:wrapPolygon>
             </wp:wrapTight>
-            <wp:docPr id="54" name="Picture 54"/>
+            <wp:docPr id="36" name="Picture 36"/>
             <wp:cNvGraphicFramePr>
               <a:graphicFrameLocks xmlns:a="http://schemas.openxmlformats.org/drawingml/2006/main" noChangeAspect="1"/>
             </wp:cNvGraphicFramePr>
@@ -7658,7 +8076,7 @@
                   <pic:spPr>
                     <a:xfrm>
                       <a:off x="0" y="0"/>
-                      <a:ext cx="6697980" cy="1760855"/>
+                      <a:ext cx="6858000" cy="1736725"/>
                     </a:xfrm>
                     <a:prstGeom prst="rect">
                       <a:avLst/>
@@ -7667,12 +8085,6 @@
                 </pic:pic>
               </a:graphicData>
             </a:graphic>
-            <wp14:sizeRelH relativeFrom="margin">
-              <wp14:pctWidth>0</wp14:pctWidth>
-            </wp14:sizeRelH>
-            <wp14:sizeRelV relativeFrom="margin">
-              <wp14:pctHeight>0</wp14:pctHeight>
-            </wp14:sizeRelV>
           </wp:anchor>
         </w:drawing>
       </w:r>
@@ -7682,82 +8094,162 @@
           <w:sz w:val="22"/>
           <w:szCs w:val="22"/>
         </w:rPr>
-        <w:t xml:space="preserve">As per our analysis we have noticed that </w:t>
-      </w:r>
-      <w:r>
-        <w:rPr>
-          <w:rFonts w:ascii="Segoe UI" w:hAnsi="Segoe UI" w:cs="Segoe UI"/>
-          <w:sz w:val="22"/>
-          <w:szCs w:val="22"/>
-        </w:rPr>
-        <w:t>a greater</w:t>
-      </w:r>
-      <w:r>
-        <w:rPr>
-          <w:rFonts w:ascii="Segoe UI" w:hAnsi="Segoe UI" w:cs="Segoe UI"/>
-          <w:sz w:val="22"/>
-          <w:szCs w:val="22"/>
-        </w:rPr>
-        <w:t xml:space="preserve"> number of people between the age </w:t>
-      </w:r>
-      <w:r>
-        <w:rPr>
-          <w:rFonts w:ascii="Segoe UI" w:hAnsi="Segoe UI" w:cs="Segoe UI"/>
-          <w:b/>
-          <w:bCs/>
-          <w:sz w:val="22"/>
-          <w:szCs w:val="22"/>
-        </w:rPr>
-        <w:t>25 to 45</w:t>
-      </w:r>
-      <w:r>
-        <w:rPr>
-          <w:rFonts w:ascii="Segoe UI" w:hAnsi="Segoe UI" w:cs="Segoe UI"/>
-          <w:sz w:val="22"/>
-          <w:szCs w:val="22"/>
-        </w:rPr>
-        <w:t xml:space="preserve"> have purchased the products. We want show this as a visualization by grouping age using Bin</w:t>
-      </w:r>
-      <w:r>
-        <w:rPr>
-          <w:rFonts w:ascii="Segoe UI" w:hAnsi="Segoe UI" w:cs="Segoe UI"/>
-          <w:sz w:val="22"/>
-          <w:szCs w:val="22"/>
-        </w:rPr>
-        <w:t xml:space="preserve"> </w:t>
-      </w:r>
-      <w:r>
-        <w:rPr>
-          <w:rFonts w:ascii="Segoe UI" w:hAnsi="Segoe UI" w:cs="Segoe UI"/>
-          <w:sz w:val="22"/>
-          <w:szCs w:val="22"/>
-        </w:rPr>
-        <w:t xml:space="preserve">to </w:t>
-      </w:r>
-      <w:r>
-        <w:rPr>
-          <w:rFonts w:ascii="Segoe UI" w:hAnsi="Segoe UI" w:cs="Segoe UI"/>
-          <w:sz w:val="22"/>
-          <w:szCs w:val="22"/>
-        </w:rPr>
-        <w:t xml:space="preserve">see the </w:t>
-      </w:r>
-      <w:r>
-        <w:rPr>
-          <w:rFonts w:ascii="Segoe UI" w:hAnsi="Segoe UI" w:cs="Segoe UI"/>
-          <w:sz w:val="22"/>
-          <w:szCs w:val="22"/>
-        </w:rPr>
-        <w:t>count of the age grouped against number of people purchased.</w:t>
+        <w:t>W</w:t>
+      </w:r>
+      <w:r>
+        <w:rPr>
+          <w:rFonts w:ascii="Segoe UI" w:hAnsi="Segoe UI" w:cs="Segoe UI"/>
+          <w:sz w:val="22"/>
+          <w:szCs w:val="22"/>
+        </w:rPr>
+        <w:t xml:space="preserve">e </w:t>
+      </w:r>
+      <w:r>
+        <w:rPr>
+          <w:rFonts w:ascii="Segoe UI" w:hAnsi="Segoe UI" w:cs="Segoe UI"/>
+          <w:sz w:val="22"/>
+          <w:szCs w:val="22"/>
+        </w:rPr>
+        <w:t xml:space="preserve">have </w:t>
+      </w:r>
+      <w:r>
+        <w:rPr>
+          <w:rFonts w:ascii="Segoe UI" w:hAnsi="Segoe UI" w:cs="Segoe UI"/>
+          <w:sz w:val="22"/>
+          <w:szCs w:val="22"/>
+        </w:rPr>
+        <w:t xml:space="preserve">used </w:t>
+      </w:r>
+      <w:r>
+        <w:rPr>
+          <w:rFonts w:ascii="Segoe UI" w:hAnsi="Segoe UI" w:cs="Segoe UI"/>
+          <w:sz w:val="22"/>
+          <w:szCs w:val="22"/>
+        </w:rPr>
+        <w:t xml:space="preserve">an inverted </w:t>
+      </w:r>
+      <w:r>
+        <w:rPr>
+          <w:rFonts w:ascii="Segoe UI" w:hAnsi="Segoe UI" w:cs="Segoe UI"/>
+          <w:sz w:val="22"/>
+          <w:szCs w:val="22"/>
+        </w:rPr>
+        <w:t>Bar chart</w:t>
+      </w:r>
+      <w:r>
+        <w:rPr>
+          <w:rFonts w:ascii="Segoe UI" w:hAnsi="Segoe UI" w:cs="Segoe UI"/>
+          <w:sz w:val="22"/>
+          <w:szCs w:val="22"/>
+        </w:rPr>
+        <w:t>,</w:t>
+      </w:r>
+      <w:r>
+        <w:rPr>
+          <w:rFonts w:ascii="Segoe UI" w:hAnsi="Segoe UI" w:cs="Segoe UI"/>
+          <w:sz w:val="22"/>
+          <w:szCs w:val="22"/>
+        </w:rPr>
+        <w:t xml:space="preserve"> which helps to compare </w:t>
+      </w:r>
+      <w:r>
+        <w:rPr>
+          <w:rFonts w:ascii="Segoe UI" w:hAnsi="Segoe UI" w:cs="Segoe UI"/>
+          <w:sz w:val="22"/>
+          <w:szCs w:val="22"/>
+        </w:rPr>
+        <w:t xml:space="preserve">the number of campaign </w:t>
+      </w:r>
+      <w:r>
+        <w:rPr>
+          <w:rFonts w:ascii="Segoe UI" w:hAnsi="Segoe UI" w:cs="Segoe UI"/>
+          <w:sz w:val="22"/>
+          <w:szCs w:val="22"/>
+        </w:rPr>
+        <w:t xml:space="preserve">(in </w:t>
+      </w:r>
+      <w:r>
+        <w:rPr>
+          <w:rFonts w:ascii="Segoe UI" w:hAnsi="Segoe UI" w:cs="Segoe UI"/>
+          <w:sz w:val="22"/>
+          <w:szCs w:val="22"/>
+        </w:rPr>
+        <w:t>x</w:t>
+      </w:r>
+      <w:r>
+        <w:rPr>
+          <w:rFonts w:ascii="Segoe UI" w:hAnsi="Segoe UI" w:cs="Segoe UI"/>
+          <w:sz w:val="22"/>
+          <w:szCs w:val="22"/>
+        </w:rPr>
+        <w:t xml:space="preserve"> axis) </w:t>
+      </w:r>
+      <w:r>
+        <w:rPr>
+          <w:rFonts w:ascii="Segoe UI" w:hAnsi="Segoe UI" w:cs="Segoe UI"/>
+          <w:sz w:val="22"/>
+          <w:szCs w:val="22"/>
+        </w:rPr>
+        <w:t>against</w:t>
+      </w:r>
+      <w:r>
+        <w:rPr>
+          <w:rFonts w:ascii="Segoe UI" w:hAnsi="Segoe UI" w:cs="Segoe UI"/>
+          <w:sz w:val="22"/>
+          <w:szCs w:val="22"/>
+        </w:rPr>
+        <w:t xml:space="preserve"> the age</w:t>
+      </w:r>
+      <w:r>
+        <w:rPr>
+          <w:rFonts w:ascii="Segoe UI" w:hAnsi="Segoe UI" w:cs="Segoe UI"/>
+          <w:sz w:val="22"/>
+          <w:szCs w:val="22"/>
+        </w:rPr>
+        <w:t xml:space="preserve"> interval</w:t>
+      </w:r>
+      <w:r>
+        <w:rPr>
+          <w:rFonts w:ascii="Segoe UI" w:hAnsi="Segoe UI" w:cs="Segoe UI"/>
+          <w:sz w:val="22"/>
+          <w:szCs w:val="22"/>
+        </w:rPr>
+        <w:t xml:space="preserve"> (in </w:t>
+      </w:r>
+      <w:r>
+        <w:rPr>
+          <w:rFonts w:ascii="Segoe UI" w:hAnsi="Segoe UI" w:cs="Segoe UI"/>
+          <w:sz w:val="22"/>
+          <w:szCs w:val="22"/>
+        </w:rPr>
+        <w:t>y</w:t>
+      </w:r>
+      <w:r>
+        <w:rPr>
+          <w:rFonts w:ascii="Segoe UI" w:hAnsi="Segoe UI" w:cs="Segoe UI"/>
+          <w:sz w:val="22"/>
+          <w:szCs w:val="22"/>
+        </w:rPr>
+        <w:t xml:space="preserve"> axis).</w:t>
       </w:r>
     </w:p>
     <w:p>
       <w:pPr>
         <w:jc w:val="both"/>
         <w:rPr>
-          <w:noProof/>
-        </w:rPr>
-      </w:pPr>
+          <w:rFonts w:ascii="Segoe UI" w:hAnsi="Segoe UI" w:cs="Segoe UI"/>
+          <w:sz w:val="22"/>
+          <w:szCs w:val="22"/>
+        </w:rPr>
+      </w:pPr>
+      <w:r>
+        <w:rPr>
+          <w:rFonts w:ascii="Segoe UI" w:hAnsi="Segoe UI" w:cs="Segoe UI"/>
+          <w:sz w:val="22"/>
+          <w:szCs w:val="22"/>
+        </w:rPr>
+        <w:t>We also showed that, how many people we have contacted for campaign and how many people have successfully purchased using the color option in same bar chart.</w:t>
+      </w:r>
     </w:p>
     <w:p>
       <w:pPr>
@@ -7774,143 +8266,7 @@
           <w:sz w:val="22"/>
           <w:szCs w:val="22"/>
         </w:rPr>
-        <w:t>W</w:t>
-      </w:r>
-      <w:r>
-        <w:rPr>
-          <w:rFonts w:ascii="Segoe UI" w:hAnsi="Segoe UI" w:cs="Segoe UI"/>
-          <w:sz w:val="22"/>
-          <w:szCs w:val="22"/>
-        </w:rPr>
-        <w:t xml:space="preserve">e </w:t>
-      </w:r>
-      <w:r>
-        <w:rPr>
-          <w:rFonts w:ascii="Segoe UI" w:hAnsi="Segoe UI" w:cs="Segoe UI"/>
-          <w:sz w:val="22"/>
-          <w:szCs w:val="22"/>
-        </w:rPr>
-        <w:t xml:space="preserve">have </w:t>
-      </w:r>
-      <w:r>
-        <w:rPr>
-          <w:rFonts w:ascii="Segoe UI" w:hAnsi="Segoe UI" w:cs="Segoe UI"/>
-          <w:sz w:val="22"/>
-          <w:szCs w:val="22"/>
-        </w:rPr>
-        <w:t xml:space="preserve">used </w:t>
-      </w:r>
-      <w:r>
-        <w:rPr>
-          <w:rFonts w:ascii="Segoe UI" w:hAnsi="Segoe UI" w:cs="Segoe UI"/>
-          <w:sz w:val="22"/>
-          <w:szCs w:val="22"/>
-        </w:rPr>
-        <w:t xml:space="preserve">an inverted </w:t>
-      </w:r>
-      <w:r>
-        <w:rPr>
-          <w:rFonts w:ascii="Segoe UI" w:hAnsi="Segoe UI" w:cs="Segoe UI"/>
-          <w:sz w:val="22"/>
-          <w:szCs w:val="22"/>
-        </w:rPr>
-        <w:t>Bar chart</w:t>
-      </w:r>
-      <w:r>
-        <w:rPr>
-          <w:rFonts w:ascii="Segoe UI" w:hAnsi="Segoe UI" w:cs="Segoe UI"/>
-          <w:sz w:val="22"/>
-          <w:szCs w:val="22"/>
-        </w:rPr>
-        <w:t>,</w:t>
-      </w:r>
-      <w:r>
-        <w:rPr>
-          <w:rFonts w:ascii="Segoe UI" w:hAnsi="Segoe UI" w:cs="Segoe UI"/>
-          <w:sz w:val="22"/>
-          <w:szCs w:val="22"/>
-        </w:rPr>
-        <w:t xml:space="preserve"> which helps to compare </w:t>
-      </w:r>
-      <w:r>
-        <w:rPr>
-          <w:rFonts w:ascii="Segoe UI" w:hAnsi="Segoe UI" w:cs="Segoe UI"/>
-          <w:sz w:val="22"/>
-          <w:szCs w:val="22"/>
-        </w:rPr>
-        <w:t xml:space="preserve">the number of campaign </w:t>
-      </w:r>
-      <w:r>
-        <w:rPr>
-          <w:rFonts w:ascii="Segoe UI" w:hAnsi="Segoe UI" w:cs="Segoe UI"/>
-          <w:sz w:val="22"/>
-          <w:szCs w:val="22"/>
-        </w:rPr>
-        <w:t xml:space="preserve">(in </w:t>
-      </w:r>
-      <w:r>
-        <w:rPr>
-          <w:rFonts w:ascii="Segoe UI" w:hAnsi="Segoe UI" w:cs="Segoe UI"/>
-          <w:sz w:val="22"/>
-          <w:szCs w:val="22"/>
-        </w:rPr>
-        <w:t>x</w:t>
-      </w:r>
-      <w:r>
-        <w:rPr>
-          <w:rFonts w:ascii="Segoe UI" w:hAnsi="Segoe UI" w:cs="Segoe UI"/>
-          <w:sz w:val="22"/>
-          <w:szCs w:val="22"/>
-        </w:rPr>
-        <w:t xml:space="preserve"> axis) </w:t>
-      </w:r>
-      <w:r>
-        <w:rPr>
-          <w:rFonts w:ascii="Segoe UI" w:hAnsi="Segoe UI" w:cs="Segoe UI"/>
-          <w:sz w:val="22"/>
-          <w:szCs w:val="22"/>
-        </w:rPr>
-        <w:t>against</w:t>
-      </w:r>
-      <w:r>
-        <w:rPr>
-          <w:rFonts w:ascii="Segoe UI" w:hAnsi="Segoe UI" w:cs="Segoe UI"/>
-          <w:sz w:val="22"/>
-          <w:szCs w:val="22"/>
-        </w:rPr>
-        <w:t xml:space="preserve"> the age</w:t>
-      </w:r>
-      <w:r>
-        <w:rPr>
-          <w:rFonts w:ascii="Segoe UI" w:hAnsi="Segoe UI" w:cs="Segoe UI"/>
-          <w:sz w:val="22"/>
-          <w:szCs w:val="22"/>
-        </w:rPr>
-        <w:t xml:space="preserve"> interval</w:t>
-      </w:r>
-      <w:r>
-        <w:rPr>
-          <w:rFonts w:ascii="Segoe UI" w:hAnsi="Segoe UI" w:cs="Segoe UI"/>
-          <w:sz w:val="22"/>
-          <w:szCs w:val="22"/>
-        </w:rPr>
-        <w:t xml:space="preserve"> (in </w:t>
-      </w:r>
-      <w:r>
-        <w:rPr>
-          <w:rFonts w:ascii="Segoe UI" w:hAnsi="Segoe UI" w:cs="Segoe UI"/>
-          <w:sz w:val="22"/>
-          <w:szCs w:val="22"/>
-        </w:rPr>
-        <w:t>y</w:t>
-      </w:r>
-      <w:r>
-        <w:rPr>
-          <w:rFonts w:ascii="Segoe UI" w:hAnsi="Segoe UI" w:cs="Segoe UI"/>
-          <w:sz w:val="22"/>
-          <w:szCs w:val="22"/>
-        </w:rPr>
-        <w:t xml:space="preserve"> axis).</w:t>
+        <w:t>This carries lot of information without any clutter.</w:t>
       </w:r>
     </w:p>
     <w:p>
@@ -7928,63 +8284,27 @@
           <w:sz w:val="22"/>
           <w:szCs w:val="22"/>
         </w:rPr>
-        <w:t>We also showed that, how many people we have contacted for campaign and how many people have successfully purchased using the color option in same bar chart.</w:t>
-      </w:r>
-    </w:p>
-    <w:p>
-      <w:pPr>
-        <w:jc w:val="both"/>
-        <w:rPr>
-          <w:rFonts w:ascii="Segoe UI" w:hAnsi="Segoe UI" w:cs="Segoe UI"/>
-          <w:sz w:val="22"/>
-          <w:szCs w:val="22"/>
-        </w:rPr>
-      </w:pPr>
-      <w:r>
-        <w:rPr>
-          <w:rFonts w:ascii="Segoe UI" w:hAnsi="Segoe UI" w:cs="Segoe UI"/>
-          <w:sz w:val="22"/>
-          <w:szCs w:val="22"/>
-        </w:rPr>
-        <w:t>This carries lot of information without any clutter.</w:t>
-      </w:r>
-    </w:p>
-    <w:p>
-      <w:pPr>
-        <w:jc w:val="both"/>
-        <w:rPr>
-          <w:rFonts w:ascii="Segoe UI" w:hAnsi="Segoe UI" w:cs="Segoe UI"/>
-          <w:sz w:val="22"/>
-          <w:szCs w:val="22"/>
-        </w:rPr>
-      </w:pPr>
-      <w:r>
-        <w:rPr>
-          <w:rFonts w:ascii="Segoe UI" w:hAnsi="Segoe UI" w:cs="Segoe UI"/>
-          <w:sz w:val="22"/>
-          <w:szCs w:val="22"/>
-        </w:rPr>
         <w:drawing>
-          <wp:anchor distT="0" distB="0" distL="114300" distR="114300" simplePos="0" relativeHeight="251713536" behindDoc="1" locked="0" layoutInCell="1" allowOverlap="1" wp14:anchorId="2EA8C225" wp14:editId="59403097">
+          <wp:anchor distT="0" distB="0" distL="114300" distR="114300" simplePos="0" relativeHeight="251716608" behindDoc="1" locked="0" layoutInCell="1" allowOverlap="1" wp14:anchorId="4D982249" wp14:editId="263BA66F">
             <wp:simplePos x="0" y="0"/>
             <wp:positionH relativeFrom="column">
-              <wp:posOffset>0</wp:posOffset>
+              <wp:posOffset>45720</wp:posOffset>
             </wp:positionH>
             <wp:positionV relativeFrom="paragraph">
-              <wp:posOffset>3175</wp:posOffset>
+              <wp:posOffset>8255</wp:posOffset>
             </wp:positionV>
-            <wp:extent cx="3391194" cy="1615580"/>
+            <wp:extent cx="3924640" cy="1729890"/>
             <wp:effectExtent l="0" t="0" r="0" b="3810"/>
             <wp:wrapTight wrapText="bothSides">
               <wp:wrapPolygon edited="0">
                 <wp:start x="0" y="0"/>
-                <wp:lineTo x="0" y="21396"/>
-                <wp:lineTo x="21479" y="21396"/>
-                <wp:lineTo x="21479" y="0"/>
+                <wp:lineTo x="0" y="21410"/>
+                <wp:lineTo x="21495" y="21410"/>
+                <wp:lineTo x="21495" y="0"/>
                 <wp:lineTo x="0" y="0"/>
               </wp:wrapPolygon>
             </wp:wrapTight>
-            <wp:docPr id="55" name="Picture 55"/>
+            <wp:docPr id="51" name="Picture 51"/>
             <wp:cNvGraphicFramePr>
               <a:graphicFrameLocks xmlns:a="http://schemas.openxmlformats.org/drawingml/2006/main" noChangeAspect="1"/>
             </wp:cNvGraphicFramePr>
@@ -8010,7 +8330,7 @@
                   <pic:spPr>
                     <a:xfrm>
                       <a:off x="0" y="0"/>
-                      <a:ext cx="3391194" cy="1615580"/>
+                      <a:ext cx="3924640" cy="1729890"/>
                     </a:xfrm>
                     <a:prstGeom prst="rect">
                       <a:avLst/>
@@ -8038,14 +8358,14 @@
           <w:smallCaps/>
         </w:rPr>
       </w:pPr>
-      <w:bookmarkStart w:id="16" w:name="_Toc27719897"/>
+      <w:bookmarkStart w:id="15" w:name="_Toc29499235"/>
       <w:r>
         <w:rPr>
           <w:smallCaps/>
         </w:rPr>
         <w:t>Inference:</w:t>
       </w:r>
-      <w:bookmarkEnd w:id="16"/>
+      <w:bookmarkEnd w:id="15"/>
     </w:p>
     <w:p>
       <w:pPr>
@@ -8073,7 +8393,7 @@
           <w:caps/>
         </w:rPr>
       </w:pPr>
-      <w:bookmarkStart w:id="17" w:name="_Toc27719898"/>
+      <w:bookmarkStart w:id="16" w:name="_Toc29499236"/>
       <w:r>
         <w:rPr>
           <w:caps/>
@@ -8093,30 +8413,30 @@
         </w:rPr>
         <w:t>effectiveness of campaign compared with social and economic measures</w:t>
       </w:r>
+      <w:bookmarkEnd w:id="16"/>
+    </w:p>
+    <w:p>
+      <w:pPr>
+        <w:rPr>
+          <w:caps/>
+        </w:rPr>
+      </w:pPr>
+    </w:p>
+    <w:p>
+      <w:pPr>
+        <w:pStyle w:val="Heading3"/>
+        <w:rPr>
+          <w:smallCaps/>
+        </w:rPr>
+      </w:pPr>
+      <w:bookmarkStart w:id="17" w:name="_Toc29499237"/>
+      <w:r>
+        <w:rPr>
+          <w:smallCaps/>
+        </w:rPr>
+        <w:t>Questions:</w:t>
+      </w:r>
       <w:bookmarkEnd w:id="17"/>
-    </w:p>
-    <w:p>
-      <w:pPr>
-        <w:rPr>
-          <w:caps/>
-        </w:rPr>
-      </w:pPr>
-    </w:p>
-    <w:p>
-      <w:pPr>
-        <w:pStyle w:val="Heading3"/>
-        <w:rPr>
-          <w:smallCaps/>
-        </w:rPr>
-      </w:pPr>
-      <w:bookmarkStart w:id="18" w:name="_Toc27719899"/>
-      <w:r>
-        <w:rPr>
-          <w:smallCaps/>
-        </w:rPr>
-        <w:t>Questions:</w:t>
-      </w:r>
-      <w:bookmarkEnd w:id="18"/>
     </w:p>
     <w:p>
       <w:pPr>
@@ -8137,7 +8457,29 @@
           <w:szCs w:val="22"/>
         </w:rPr>
         <w:tab/>
-        <w:t>Consumer Price Index(CPI)</w:t>
+        <w:t xml:space="preserve">Consumer Price </w:t>
+      </w:r>
+      <w:proofErr w:type="gramStart"/>
+      <w:r>
+        <w:rPr>
+          <w:rFonts w:ascii="Segoe UI" w:hAnsi="Segoe UI" w:cs="Segoe UI"/>
+          <w:b/>
+          <w:bCs/>
+          <w:sz w:val="22"/>
+          <w:szCs w:val="22"/>
+        </w:rPr>
+        <w:t>Index(</w:t>
+      </w:r>
+      <w:proofErr w:type="gramEnd"/>
+      <w:r>
+        <w:rPr>
+          <w:rFonts w:ascii="Segoe UI" w:hAnsi="Segoe UI" w:cs="Segoe UI"/>
+          <w:b/>
+          <w:bCs/>
+          <w:sz w:val="22"/>
+          <w:szCs w:val="22"/>
+        </w:rPr>
+        <w:t>CPI)</w:t>
       </w:r>
     </w:p>
     <w:p>
@@ -8159,7 +8501,25 @@
           <w:sz w:val="22"/>
           <w:szCs w:val="22"/>
         </w:rPr>
-        <w:t>On the given consumer price index(CPI), how did the campaign performed among the customer base?</w:t>
+        <w:t xml:space="preserve">On the given consumer price </w:t>
+      </w:r>
+      <w:proofErr w:type="gramStart"/>
+      <w:r>
+        <w:rPr>
+          <w:rFonts w:ascii="Segoe UI" w:hAnsi="Segoe UI" w:cs="Segoe UI"/>
+          <w:sz w:val="22"/>
+          <w:szCs w:val="22"/>
+        </w:rPr>
+        <w:t>index(</w:t>
+      </w:r>
+      <w:proofErr w:type="gramEnd"/>
+      <w:r>
+        <w:rPr>
+          <w:rFonts w:ascii="Segoe UI" w:hAnsi="Segoe UI" w:cs="Segoe UI"/>
+          <w:sz w:val="22"/>
+          <w:szCs w:val="22"/>
+        </w:rPr>
+        <w:t>CPI), how did the campaign performed among the customer base?</w:t>
       </w:r>
     </w:p>
     <w:p>
@@ -8181,7 +8541,25 @@
           <w:sz w:val="22"/>
           <w:szCs w:val="22"/>
         </w:rPr>
-        <w:t xml:space="preserve">Is there any correlation on Consumer Price Index(CPI) and purchase of the product? </w:t>
+        <w:t xml:space="preserve">Is there any correlation on Consumer Price </w:t>
+      </w:r>
+      <w:proofErr w:type="gramStart"/>
+      <w:r>
+        <w:rPr>
+          <w:rFonts w:ascii="Segoe UI" w:hAnsi="Segoe UI" w:cs="Segoe UI"/>
+          <w:sz w:val="22"/>
+          <w:szCs w:val="22"/>
+        </w:rPr>
+        <w:t>Index(</w:t>
+      </w:r>
+      <w:proofErr w:type="gramEnd"/>
+      <w:r>
+        <w:rPr>
+          <w:rFonts w:ascii="Segoe UI" w:hAnsi="Segoe UI" w:cs="Segoe UI"/>
+          <w:sz w:val="22"/>
+          <w:szCs w:val="22"/>
+        </w:rPr>
+        <w:t xml:space="preserve">CPI) and purchase of the product? </w:t>
       </w:r>
       <w:r>
         <w:rPr>
@@ -8233,7 +8611,25 @@
           <w:sz w:val="22"/>
           <w:szCs w:val="22"/>
         </w:rPr>
-        <w:t>How did the campaign perform against the average employment vacancy rate(AEVR) on different months?</w:t>
+        <w:t xml:space="preserve">How did the campaign perform against the average employment vacancy </w:t>
+      </w:r>
+      <w:proofErr w:type="gramStart"/>
+      <w:r>
+        <w:rPr>
+          <w:rFonts w:ascii="Segoe UI" w:hAnsi="Segoe UI" w:cs="Segoe UI"/>
+          <w:sz w:val="22"/>
+          <w:szCs w:val="22"/>
+        </w:rPr>
+        <w:t>rate(</w:t>
+      </w:r>
+      <w:proofErr w:type="gramEnd"/>
+      <w:r>
+        <w:rPr>
+          <w:rFonts w:ascii="Segoe UI" w:hAnsi="Segoe UI" w:cs="Segoe UI"/>
+          <w:sz w:val="22"/>
+          <w:szCs w:val="22"/>
+        </w:rPr>
+        <w:t>AEVR) on different months?</w:t>
       </w:r>
     </w:p>
     <w:p>
@@ -8367,7 +8763,7 @@
           <w:smallCaps/>
         </w:rPr>
       </w:pPr>
-      <w:bookmarkStart w:id="19" w:name="_Toc27719900"/>
+      <w:bookmarkStart w:id="18" w:name="_Toc29499238"/>
       <w:r>
         <w:rPr>
           <w:smallCaps/>
@@ -8375,7 +8771,7 @@
         <w:lastRenderedPageBreak/>
         <w:t>Analysis:</w:t>
       </w:r>
-      <w:bookmarkEnd w:id="19"/>
+      <w:bookmarkEnd w:id="18"/>
     </w:p>
     <w:p>
       <w:pPr>
@@ -8888,14 +9284,14 @@
           <w:smallCaps/>
         </w:rPr>
       </w:pPr>
-      <w:bookmarkStart w:id="20" w:name="_Toc27719901"/>
+      <w:bookmarkStart w:id="19" w:name="_Toc29499239"/>
       <w:r>
         <w:rPr>
           <w:smallCaps/>
         </w:rPr>
         <w:t>Inference:</w:t>
       </w:r>
-      <w:bookmarkEnd w:id="20"/>
+      <w:bookmarkEnd w:id="19"/>
     </w:p>
     <w:p>
       <w:pPr>
@@ -8983,7 +9379,7 @@
           <w:caps/>
         </w:rPr>
       </w:pPr>
-      <w:bookmarkStart w:id="21" w:name="_Toc27719902"/>
+      <w:bookmarkStart w:id="20" w:name="_Toc29499240"/>
       <w:r>
         <w:rPr>
           <w:caps/>
@@ -9021,24 +9417,24 @@
         </w:rPr>
         <w:t xml:space="preserve"> and education</w:t>
       </w:r>
+      <w:bookmarkEnd w:id="20"/>
+    </w:p>
+    <w:p/>
+    <w:p>
+      <w:pPr>
+        <w:pStyle w:val="Heading3"/>
+        <w:rPr>
+          <w:smallCaps/>
+        </w:rPr>
+      </w:pPr>
+      <w:bookmarkStart w:id="21" w:name="_Toc29499241"/>
+      <w:r>
+        <w:rPr>
+          <w:smallCaps/>
+        </w:rPr>
+        <w:t>Question:</w:t>
+      </w:r>
       <w:bookmarkEnd w:id="21"/>
-    </w:p>
-    <w:p/>
-    <w:p>
-      <w:pPr>
-        <w:pStyle w:val="Heading3"/>
-        <w:rPr>
-          <w:smallCaps/>
-        </w:rPr>
-      </w:pPr>
-      <w:bookmarkStart w:id="22" w:name="_Toc27719903"/>
-      <w:r>
-        <w:rPr>
-          <w:smallCaps/>
-        </w:rPr>
-        <w:t>Question:</w:t>
-      </w:r>
-      <w:bookmarkEnd w:id="22"/>
     </w:p>
     <w:p>
       <w:pPr>
@@ -9113,14 +9509,14 @@
           <w:smallCaps/>
         </w:rPr>
       </w:pPr>
-      <w:bookmarkStart w:id="23" w:name="_Toc27719904"/>
+      <w:bookmarkStart w:id="22" w:name="_Toc29499242"/>
       <w:r>
         <w:rPr>
           <w:smallCaps/>
         </w:rPr>
         <w:t>Analysis:</w:t>
       </w:r>
-      <w:bookmarkEnd w:id="23"/>
+      <w:bookmarkEnd w:id="22"/>
     </w:p>
     <w:p>
       <w:pPr>
@@ -9434,9 +9830,10 @@
           <w:smallCaps/>
         </w:rPr>
       </w:pPr>
-      <w:bookmarkStart w:id="24" w:name="_Toc27719791"/>
-      <w:bookmarkStart w:id="25" w:name="_Toc27719869"/>
-      <w:bookmarkStart w:id="26" w:name="_Toc27719905"/>
+      <w:bookmarkStart w:id="23" w:name="_Toc27719791"/>
+      <w:bookmarkStart w:id="24" w:name="_Toc27719869"/>
+      <w:bookmarkStart w:id="25" w:name="_Toc27719905"/>
+      <w:bookmarkStart w:id="26" w:name="_Toc29499243"/>
       <w:r>
         <w:rPr>
           <w:smallCaps/>
@@ -9500,6 +9897,7 @@
           </wp:anchor>
         </w:drawing>
       </w:r>
+      <w:bookmarkEnd w:id="23"/>
       <w:bookmarkEnd w:id="24"/>
       <w:bookmarkEnd w:id="25"/>
       <w:bookmarkEnd w:id="26"/>
@@ -9527,7 +9925,7 @@
           <w:smallCaps/>
         </w:rPr>
       </w:pPr>
-      <w:bookmarkStart w:id="27" w:name="_Toc27719906"/>
+      <w:bookmarkStart w:id="27" w:name="_Toc29499244"/>
       <w:r>
         <w:rPr>
           <w:smallCaps/>
@@ -9641,7 +10039,7 @@
           <w:caps/>
         </w:rPr>
       </w:pPr>
-      <w:bookmarkStart w:id="28" w:name="_Toc27719907"/>
+      <w:bookmarkStart w:id="28" w:name="_Toc29499245"/>
       <w:r>
         <w:rPr>
           <w:caps/>
@@ -9707,29 +10105,30 @@
         <w:t xml:space="preserve">The following dashboard shows the outcome of three important analysis we performed on the bank campaign data. </w:t>
       </w:r>
     </w:p>
+    <w:p/>
     <w:p>
       <w:r>
         <w:drawing>
-          <wp:anchor distT="0" distB="0" distL="114300" distR="114300" simplePos="0" relativeHeight="251710464" behindDoc="1" locked="0" layoutInCell="1" allowOverlap="1" wp14:anchorId="7737D799" wp14:editId="3CB04817">
+          <wp:anchor distT="0" distB="0" distL="114300" distR="114300" simplePos="0" relativeHeight="251714560" behindDoc="1" locked="0" layoutInCell="1" allowOverlap="1" wp14:anchorId="3A55A434" wp14:editId="2FE04038">
             <wp:simplePos x="0" y="0"/>
             <wp:positionH relativeFrom="column">
               <wp:posOffset>0</wp:posOffset>
             </wp:positionH>
             <wp:positionV relativeFrom="paragraph">
-              <wp:posOffset>-635</wp:posOffset>
+              <wp:posOffset>2540</wp:posOffset>
             </wp:positionV>
-            <wp:extent cx="6858000" cy="5487035"/>
+            <wp:extent cx="6858000" cy="5495290"/>
             <wp:effectExtent l="0" t="0" r="0" b="0"/>
             <wp:wrapTight wrapText="bothSides">
               <wp:wrapPolygon edited="0">
                 <wp:start x="0" y="0"/>
-                <wp:lineTo x="0" y="21523"/>
-                <wp:lineTo x="21540" y="21523"/>
+                <wp:lineTo x="0" y="21490"/>
+                <wp:lineTo x="21540" y="21490"/>
                 <wp:lineTo x="21540" y="0"/>
                 <wp:lineTo x="0" y="0"/>
               </wp:wrapPolygon>
             </wp:wrapTight>
-            <wp:docPr id="46" name="Picture 46"/>
+            <wp:docPr id="19" name="Picture 19"/>
             <wp:cNvGraphicFramePr>
               <a:graphicFrameLocks xmlns:a="http://schemas.openxmlformats.org/drawingml/2006/main" noChangeAspect="1"/>
             </wp:cNvGraphicFramePr>
@@ -9755,7 +10154,7 @@
                   <pic:spPr>
                     <a:xfrm>
                       <a:off x="0" y="0"/>
-                      <a:ext cx="6858000" cy="5487035"/>
+                      <a:ext cx="6858000" cy="5495290"/>
                     </a:xfrm>
                     <a:prstGeom prst="rect">
                       <a:avLst/>
@@ -9775,12 +10174,22 @@
           <w:smallCaps/>
         </w:rPr>
       </w:pPr>
-      <w:r>
+    </w:p>
+    <w:p>
+      <w:pPr>
+        <w:pStyle w:val="Heading3"/>
         <w:rPr>
           <w:smallCaps/>
         </w:rPr>
+      </w:pPr>
+      <w:bookmarkStart w:id="29" w:name="_Toc29499246"/>
+      <w:r>
+        <w:rPr>
+          <w:smallCaps/>
+        </w:rPr>
         <w:t>Dashboard Actions</w:t>
       </w:r>
+      <w:bookmarkEnd w:id="29"/>
     </w:p>
     <w:p>
       <w:pPr>
@@ -9797,16 +10206,7 @@
           <w:sz w:val="22"/>
           <w:szCs w:val="22"/>
         </w:rPr>
-        <w:t xml:space="preserve">Dashboard actions will enable the dashboard interactive relationships between the data and data objects thus they perform certain operations such as filtering, highlighting, change parameters, change set of values etc. in a </w:t>
-      </w:r>
-      <w:r>
-        <w:rPr>
-          <w:rFonts w:ascii="Segoe UI" w:hAnsi="Segoe UI" w:cs="Segoe UI"/>
-          <w:sz w:val="22"/>
-          <w:szCs w:val="22"/>
-        </w:rPr>
-        <w:lastRenderedPageBreak/>
-        <w:t xml:space="preserve">cohesive manner. </w:t>
+        <w:t xml:space="preserve">Dashboard actions will enable the dashboard interactive relationships between the data and data objects thus they perform certain operations such as filtering, highlighting, change parameters, change set of values etc. in a cohesive manner. </w:t>
       </w:r>
       <w:r>
         <w:rPr>
@@ -9826,9 +10226,22 @@
       </w:r>
     </w:p>
     <w:p>
-      <w:r>
+      <w:pPr>
+        <w:jc w:val="both"/>
+        <w:rPr>
+          <w:rFonts w:ascii="Segoe UI" w:hAnsi="Segoe UI" w:cs="Segoe UI"/>
+          <w:sz w:val="22"/>
+          <w:szCs w:val="22"/>
+        </w:rPr>
+      </w:pPr>
+      <w:r>
+        <w:rPr>
+          <w:rFonts w:ascii="Segoe UI" w:hAnsi="Segoe UI" w:cs="Segoe UI"/>
+          <w:sz w:val="22"/>
+          <w:szCs w:val="22"/>
+        </w:rPr>
         <w:drawing>
-          <wp:anchor distT="0" distB="0" distL="114300" distR="114300" simplePos="0" relativeHeight="251711488" behindDoc="1" locked="0" layoutInCell="1" allowOverlap="1" wp14:anchorId="436385F3" wp14:editId="66B286B1">
+          <wp:anchor distT="0" distB="0" distL="114300" distR="114300" simplePos="0" relativeHeight="251711488" behindDoc="1" locked="0" layoutInCell="1" allowOverlap="1" wp14:anchorId="436385F3" wp14:editId="4A02F45D">
             <wp:simplePos x="0" y="0"/>
             <wp:positionH relativeFrom="margin">
               <wp:align>left</wp:align>
@@ -9836,14 +10249,14 @@
             <wp:positionV relativeFrom="paragraph">
               <wp:posOffset>2540</wp:posOffset>
             </wp:positionV>
-            <wp:extent cx="4175125" cy="2362200"/>
-            <wp:effectExtent l="0" t="0" r="0" b="0"/>
+            <wp:extent cx="3261360" cy="1844675"/>
+            <wp:effectExtent l="0" t="0" r="0" b="3175"/>
             <wp:wrapTight wrapText="bothSides">
               <wp:wrapPolygon edited="0">
                 <wp:start x="0" y="0"/>
-                <wp:lineTo x="0" y="21426"/>
-                <wp:lineTo x="21485" y="21426"/>
-                <wp:lineTo x="21485" y="0"/>
+                <wp:lineTo x="0" y="21414"/>
+                <wp:lineTo x="21449" y="21414"/>
+                <wp:lineTo x="21449" y="0"/>
                 <wp:lineTo x="0" y="0"/>
               </wp:wrapPolygon>
             </wp:wrapTight>
@@ -9873,7 +10286,7 @@
                   <pic:spPr>
                     <a:xfrm>
                       <a:off x="0" y="0"/>
-                      <a:ext cx="4175125" cy="2362200"/>
+                      <a:ext cx="3309067" cy="1872203"/>
                     </a:xfrm>
                     <a:prstGeom prst="rect">
                       <a:avLst/>
@@ -9892,40 +10305,164 @@
         </w:drawing>
       </w:r>
       <w:r>
-        <w:t>The filter action “Contact Mode” run on select trigger</w:t>
-      </w:r>
-    </w:p>
-    <w:p/>
-    <w:p/>
-    <w:p/>
-    <w:p/>
-    <w:p/>
-    <w:p/>
-    <w:p/>
-    <w:p/>
+        <w:rPr>
+          <w:rFonts w:ascii="Segoe UI" w:hAnsi="Segoe UI" w:cs="Segoe UI"/>
+          <w:sz w:val="22"/>
+          <w:szCs w:val="22"/>
+        </w:rPr>
+        <w:t>The filter action “</w:t>
+      </w:r>
+      <w:r>
+        <w:rPr>
+          <w:rFonts w:ascii="Segoe UI" w:hAnsi="Segoe UI" w:cs="Segoe UI"/>
+          <w:sz w:val="22"/>
+          <w:szCs w:val="22"/>
+        </w:rPr>
+        <w:t>Purchased</w:t>
+      </w:r>
+      <w:r>
+        <w:rPr>
+          <w:rFonts w:ascii="Segoe UI" w:hAnsi="Segoe UI" w:cs="Segoe UI"/>
+          <w:sz w:val="22"/>
+          <w:szCs w:val="22"/>
+        </w:rPr>
+        <w:t xml:space="preserve">” run on select </w:t>
+      </w:r>
+      <w:r>
+        <w:rPr>
+          <w:rFonts w:ascii="Segoe UI" w:hAnsi="Segoe UI" w:cs="Segoe UI"/>
+          <w:sz w:val="22"/>
+          <w:szCs w:val="22"/>
+        </w:rPr>
+        <w:t>option which triggers the filter operation on the graphs on the dashboard based on the attribute value selection. If the purchased “Yes” is selected then all the data in the graphs related to Yes will be shown</w:t>
+      </w:r>
+      <w:r>
+        <w:rPr>
+          <w:rFonts w:ascii="Segoe UI" w:hAnsi="Segoe UI" w:cs="Segoe UI"/>
+          <w:sz w:val="22"/>
+          <w:szCs w:val="22"/>
+        </w:rPr>
+        <w:t xml:space="preserve">, otherwise the data of No will be shown when No is selected. </w:t>
+      </w:r>
+    </w:p>
+    <w:p>
+      <w:pPr>
+        <w:jc w:val="both"/>
+        <w:rPr>
+          <w:rFonts w:ascii="Segoe UI" w:hAnsi="Segoe UI" w:cs="Segoe UI"/>
+          <w:sz w:val="22"/>
+          <w:szCs w:val="22"/>
+        </w:rPr>
+      </w:pPr>
+      <w:r>
+        <w:rPr>
+          <w:rFonts w:ascii="Segoe UI" w:hAnsi="Segoe UI" w:cs="Segoe UI"/>
+          <w:sz w:val="22"/>
+          <w:szCs w:val="22"/>
+        </w:rPr>
+        <w:t>The below picture depicts the mechanism of dashboard filter action. When the Purchased option yes is selected, the data in all the graphs have been changed with respect to the value “Yes”</w:t>
+      </w:r>
+      <w:r>
+        <w:rPr>
+          <w:rFonts w:ascii="Segoe UI" w:hAnsi="Segoe UI" w:cs="Segoe UI"/>
+          <w:sz w:val="22"/>
+          <w:szCs w:val="22"/>
+        </w:rPr>
+        <w:t>.</w:t>
+      </w:r>
+    </w:p>
+    <w:p>
+      <w:r>
+        <w:rPr>
+          <w:smallCaps/>
+        </w:rPr>
+        <w:drawing>
+          <wp:anchor distT="0" distB="0" distL="114300" distR="114300" simplePos="0" relativeHeight="251717632" behindDoc="1" locked="0" layoutInCell="1" allowOverlap="1" wp14:anchorId="48EAFCBB" wp14:editId="1EC8E3D1">
+            <wp:simplePos x="0" y="0"/>
+            <wp:positionH relativeFrom="margin">
+              <wp:align>left</wp:align>
+            </wp:positionH>
+            <wp:positionV relativeFrom="paragraph">
+              <wp:posOffset>175895</wp:posOffset>
+            </wp:positionV>
+            <wp:extent cx="6560820" cy="5239385"/>
+            <wp:effectExtent l="0" t="0" r="0" b="0"/>
+            <wp:wrapTight wrapText="bothSides">
+              <wp:wrapPolygon edited="0">
+                <wp:start x="0" y="0"/>
+                <wp:lineTo x="0" y="21519"/>
+                <wp:lineTo x="21512" y="21519"/>
+                <wp:lineTo x="21512" y="0"/>
+                <wp:lineTo x="0" y="0"/>
+              </wp:wrapPolygon>
+            </wp:wrapTight>
+            <wp:docPr id="52" name="Picture 52"/>
+            <wp:cNvGraphicFramePr>
+              <a:graphicFrameLocks xmlns:a="http://schemas.openxmlformats.org/drawingml/2006/main" noChangeAspect="1"/>
+            </wp:cNvGraphicFramePr>
+            <a:graphic xmlns:a="http://schemas.openxmlformats.org/drawingml/2006/main">
+              <a:graphicData uri="http://schemas.openxmlformats.org/drawingml/2006/picture">
+                <pic:pic xmlns:pic="http://schemas.openxmlformats.org/drawingml/2006/picture">
+                  <pic:nvPicPr>
+                    <pic:cNvPr id="1" name=""/>
+                    <pic:cNvPicPr/>
+                  </pic:nvPicPr>
+                  <pic:blipFill>
+                    <a:blip r:embed="rId33">
+                      <a:extLst>
+                        <a:ext uri="{28A0092B-C50C-407E-A947-70E740481C1C}">
+                          <a14:useLocalDpi xmlns:a14="http://schemas.microsoft.com/office/drawing/2010/main" val="0"/>
+                        </a:ext>
+                      </a:extLst>
+                    </a:blip>
+                    <a:stretch>
+                      <a:fillRect/>
+                    </a:stretch>
+                  </pic:blipFill>
+                  <pic:spPr>
+                    <a:xfrm>
+                      <a:off x="0" y="0"/>
+                      <a:ext cx="6560820" cy="5239385"/>
+                    </a:xfrm>
+                    <a:prstGeom prst="rect">
+                      <a:avLst/>
+                    </a:prstGeom>
+                  </pic:spPr>
+                </pic:pic>
+              </a:graphicData>
+            </a:graphic>
+            <wp14:sizeRelH relativeFrom="margin">
+              <wp14:pctWidth>0</wp14:pctWidth>
+            </wp14:sizeRelH>
+            <wp14:sizeRelV relativeFrom="margin">
+              <wp14:pctHeight>0</wp14:pctHeight>
+            </wp14:sizeRelV>
+          </wp:anchor>
+        </w:drawing>
+      </w:r>
+    </w:p>
     <w:p>
       <w:pPr>
         <w:pStyle w:val="Heading1"/>
         <w:rPr>
-          <w:smallCaps/>
-        </w:rPr>
-      </w:pPr>
-    </w:p>
-    <w:p>
-      <w:pPr>
-        <w:pStyle w:val="Heading1"/>
-        <w:rPr>
           <w:caps/>
         </w:rPr>
       </w:pPr>
-      <w:bookmarkStart w:id="29" w:name="_Toc27719908"/>
+      <w:bookmarkStart w:id="30" w:name="_Toc29499247"/>
       <w:r>
         <w:rPr>
           <w:caps/>
         </w:rPr>
+        <w:lastRenderedPageBreak/>
         <w:t>Recommendations &amp; Suggestions:</w:t>
       </w:r>
-      <w:bookmarkEnd w:id="29"/>
+      <w:bookmarkEnd w:id="30"/>
+    </w:p>
+    <w:p>
+      <w:pPr>
+        <w:pStyle w:val="ListParagraph"/>
+        <w:jc w:val="both"/>
+      </w:pPr>
     </w:p>
     <w:p>
       <w:pPr>
@@ -9939,10 +10476,72 @@
       <w:r>
         <w:rPr>
           <w:rFonts w:ascii="Segoe UI" w:hAnsi="Segoe UI" w:cs="Segoe UI"/>
-          <w:sz w:val="22"/>
-          <w:szCs w:val="22"/>
-        </w:rPr>
-        <w:t xml:space="preserve">The customers who are contacted on their </w:t>
+          <w:b/>
+          <w:bCs/>
+          <w:sz w:val="24"/>
+          <w:szCs w:val="24"/>
+        </w:rPr>
+        <w:t xml:space="preserve">Mode of </w:t>
+      </w:r>
+      <w:r>
+        <w:rPr>
+          <w:rFonts w:ascii="Segoe UI" w:hAnsi="Segoe UI" w:cs="Segoe UI"/>
+          <w:b/>
+          <w:bCs/>
+          <w:sz w:val="24"/>
+          <w:szCs w:val="24"/>
+        </w:rPr>
+        <w:t>C</w:t>
+      </w:r>
+      <w:r>
+        <w:rPr>
+          <w:rFonts w:ascii="Segoe UI" w:hAnsi="Segoe UI" w:cs="Segoe UI"/>
+          <w:b/>
+          <w:bCs/>
+          <w:sz w:val="24"/>
+          <w:szCs w:val="24"/>
+        </w:rPr>
+        <w:t>ommunication:</w:t>
+      </w:r>
+      <w:r>
+        <w:rPr>
+          <w:rFonts w:ascii="Segoe UI" w:hAnsi="Segoe UI" w:cs="Segoe UI"/>
+          <w:sz w:val="22"/>
+          <w:szCs w:val="22"/>
+        </w:rPr>
+        <w:t xml:space="preserve"> </w:t>
+      </w:r>
+      <w:r>
+        <w:rPr>
+          <w:rFonts w:ascii="Segoe UI" w:hAnsi="Segoe UI" w:cs="Segoe UI"/>
+          <w:sz w:val="22"/>
+          <w:szCs w:val="22"/>
+        </w:rPr>
+        <w:t xml:space="preserve">83% of the </w:t>
+      </w:r>
+      <w:r>
+        <w:rPr>
+          <w:rFonts w:ascii="Segoe UI" w:hAnsi="Segoe UI" w:cs="Segoe UI"/>
+          <w:sz w:val="22"/>
+          <w:szCs w:val="22"/>
+        </w:rPr>
+        <w:t xml:space="preserve">customers who </w:t>
+      </w:r>
+      <w:r>
+        <w:rPr>
+          <w:rFonts w:ascii="Segoe UI" w:hAnsi="Segoe UI" w:cs="Segoe UI"/>
+          <w:sz w:val="22"/>
+          <w:szCs w:val="22"/>
+        </w:rPr>
+        <w:t>we</w:t>
+      </w:r>
+      <w:r>
+        <w:rPr>
+          <w:rFonts w:ascii="Segoe UI" w:hAnsi="Segoe UI" w:cs="Segoe UI"/>
+          <w:sz w:val="22"/>
+          <w:szCs w:val="22"/>
+        </w:rPr>
+        <w:t xml:space="preserve">re contacted on their </w:t>
       </w:r>
       <w:r>
         <w:rPr>
@@ -9960,8 +10559,50 @@
           <w:sz w:val="22"/>
           <w:szCs w:val="22"/>
         </w:rPr>
-        <w:t xml:space="preserve"> have purchased the product that who were reached over telephone. </w:t>
-      </w:r>
+        <w:t xml:space="preserve"> ha</w:t>
+      </w:r>
+      <w:r>
+        <w:rPr>
+          <w:rFonts w:ascii="Segoe UI" w:hAnsi="Segoe UI" w:cs="Segoe UI"/>
+          <w:sz w:val="22"/>
+          <w:szCs w:val="22"/>
+        </w:rPr>
+        <w:t>d</w:t>
+      </w:r>
+      <w:r>
+        <w:rPr>
+          <w:rFonts w:ascii="Segoe UI" w:hAnsi="Segoe UI" w:cs="Segoe UI"/>
+          <w:sz w:val="22"/>
+          <w:szCs w:val="22"/>
+        </w:rPr>
+        <w:t xml:space="preserve"> purchased the product </w:t>
+      </w:r>
+      <w:r>
+        <w:rPr>
+          <w:rFonts w:ascii="Segoe UI" w:hAnsi="Segoe UI" w:cs="Segoe UI"/>
+          <w:sz w:val="22"/>
+          <w:szCs w:val="22"/>
+        </w:rPr>
+        <w:t>than the customers who</w:t>
+      </w:r>
+      <w:r>
+        <w:rPr>
+          <w:rFonts w:ascii="Segoe UI" w:hAnsi="Segoe UI" w:cs="Segoe UI"/>
+          <w:sz w:val="22"/>
+          <w:szCs w:val="22"/>
+        </w:rPr>
+        <w:t xml:space="preserve"> were reached over telephone. </w:t>
+      </w:r>
+    </w:p>
+    <w:p>
+      <w:pPr>
+        <w:pStyle w:val="ListParagraph"/>
+        <w:numPr>
+          <w:ilvl w:val="1"/>
+          <w:numId w:val="8"/>
+        </w:numPr>
+        <w:jc w:val="both"/>
+      </w:pPr>
       <w:r>
         <w:rPr>
           <w:rFonts w:ascii="Segoe UI" w:hAnsi="Segoe UI" w:cs="Segoe UI"/>
@@ -9985,7 +10626,25 @@
           <w:sz w:val="22"/>
           <w:szCs w:val="22"/>
         </w:rPr>
-        <w:t xml:space="preserve"> We recommend the marketing department to </w:t>
+        <w:t xml:space="preserve"> </w:t>
+      </w:r>
+    </w:p>
+    <w:p>
+      <w:pPr>
+        <w:pStyle w:val="ListParagraph"/>
+        <w:numPr>
+          <w:ilvl w:val="1"/>
+          <w:numId w:val="8"/>
+        </w:numPr>
+        <w:jc w:val="both"/>
+      </w:pPr>
+      <w:r>
+        <w:rPr>
+          <w:rFonts w:ascii="Segoe UI" w:hAnsi="Segoe UI" w:cs="Segoe UI"/>
+          <w:sz w:val="22"/>
+          <w:szCs w:val="22"/>
+        </w:rPr>
+        <w:t xml:space="preserve">We recommend the marketing department to </w:t>
       </w:r>
       <w:r>
         <w:rPr>
@@ -10022,15 +10681,373 @@
           <w:numId w:val="8"/>
         </w:numPr>
         <w:jc w:val="both"/>
-      </w:pPr>
-    </w:p>
-    <w:p/>
+        <w:rPr>
+          <w:rFonts w:ascii="Segoe UI" w:hAnsi="Segoe UI" w:cs="Segoe UI"/>
+          <w:sz w:val="24"/>
+          <w:szCs w:val="24"/>
+        </w:rPr>
+      </w:pPr>
+      <w:r>
+        <w:rPr>
+          <w:rFonts w:ascii="Segoe UI" w:hAnsi="Segoe UI" w:cs="Segoe UI"/>
+          <w:b/>
+          <w:bCs/>
+          <w:sz w:val="24"/>
+          <w:szCs w:val="24"/>
+        </w:rPr>
+        <w:t xml:space="preserve">Target the right </w:t>
+      </w:r>
+      <w:r>
+        <w:rPr>
+          <w:rFonts w:ascii="Segoe UI" w:hAnsi="Segoe UI" w:cs="Segoe UI"/>
+          <w:b/>
+          <w:bCs/>
+          <w:smallCaps/>
+          <w:sz w:val="24"/>
+          <w:szCs w:val="24"/>
+        </w:rPr>
+        <w:t>age</w:t>
+      </w:r>
+      <w:r>
+        <w:rPr>
+          <w:rFonts w:ascii="Segoe UI" w:hAnsi="Segoe UI" w:cs="Segoe UI"/>
+          <w:b/>
+          <w:bCs/>
+          <w:sz w:val="24"/>
+          <w:szCs w:val="24"/>
+        </w:rPr>
+        <w:t xml:space="preserve"> group:</w:t>
+      </w:r>
+      <w:r>
+        <w:rPr>
+          <w:rFonts w:ascii="Segoe UI" w:hAnsi="Segoe UI" w:cs="Segoe UI"/>
+          <w:sz w:val="24"/>
+          <w:szCs w:val="24"/>
+        </w:rPr>
+        <w:t xml:space="preserve"> </w:t>
+      </w:r>
+      <w:r>
+        <w:rPr>
+          <w:rFonts w:ascii="Segoe UI" w:hAnsi="Segoe UI" w:cs="Segoe UI"/>
+          <w:b/>
+          <w:bCs/>
+          <w:sz w:val="22"/>
+          <w:szCs w:val="22"/>
+        </w:rPr>
+        <w:t>26-35</w:t>
+      </w:r>
+      <w:r>
+        <w:rPr>
+          <w:rFonts w:ascii="Segoe UI" w:hAnsi="Segoe UI" w:cs="Segoe UI"/>
+          <w:sz w:val="22"/>
+          <w:szCs w:val="22"/>
+        </w:rPr>
+        <w:t xml:space="preserve"> is the age group of the customers who bought most product after the campaign, the second-best age group is </w:t>
+      </w:r>
+      <w:r>
+        <w:rPr>
+          <w:rFonts w:ascii="Segoe UI" w:hAnsi="Segoe UI" w:cs="Segoe UI"/>
+          <w:b/>
+          <w:bCs/>
+          <w:sz w:val="22"/>
+          <w:szCs w:val="22"/>
+        </w:rPr>
+        <w:t>36-45</w:t>
+      </w:r>
+      <w:r>
+        <w:rPr>
+          <w:rFonts w:ascii="Segoe UI" w:hAnsi="Segoe UI" w:cs="Segoe UI"/>
+          <w:sz w:val="22"/>
+          <w:szCs w:val="22"/>
+        </w:rPr>
+        <w:t>. Rest of the age group are not impacted by the campaign very much. The marketing team should be targeting the age group of 26-45 to sell the financial products.</w:t>
+      </w:r>
+    </w:p>
+    <w:p>
+      <w:pPr>
+        <w:pStyle w:val="ListParagraph"/>
+        <w:numPr>
+          <w:ilvl w:val="0"/>
+          <w:numId w:val="8"/>
+        </w:numPr>
+        <w:jc w:val="both"/>
+        <w:rPr>
+          <w:rFonts w:ascii="Segoe UI" w:hAnsi="Segoe UI" w:cs="Segoe UI"/>
+          <w:sz w:val="24"/>
+          <w:szCs w:val="24"/>
+        </w:rPr>
+      </w:pPr>
+      <w:r>
+        <w:rPr>
+          <w:rFonts w:ascii="Segoe UI" w:hAnsi="Segoe UI" w:cs="Segoe UI"/>
+          <w:b/>
+          <w:bCs/>
+          <w:sz w:val="24"/>
+          <w:szCs w:val="24"/>
+        </w:rPr>
+        <w:t>Focus of non-defaulters:</w:t>
+      </w:r>
+      <w:r>
+        <w:rPr>
+          <w:rFonts w:ascii="Segoe UI" w:hAnsi="Segoe UI" w:cs="Segoe UI"/>
+          <w:sz w:val="24"/>
+          <w:szCs w:val="24"/>
+        </w:rPr>
+        <w:t xml:space="preserve"> </w:t>
+      </w:r>
+      <w:r>
+        <w:rPr>
+          <w:rFonts w:ascii="Segoe UI" w:hAnsi="Segoe UI" w:cs="Segoe UI"/>
+          <w:sz w:val="22"/>
+          <w:szCs w:val="22"/>
+        </w:rPr>
+        <w:t>The customers who have had a good credit rating have responded well with the campaign. The customers who had loans and not a defaulter have purchased the product after the campaign.</w:t>
+      </w:r>
+      <w:r>
+        <w:rPr>
+          <w:rFonts w:ascii="Segoe UI" w:hAnsi="Segoe UI" w:cs="Segoe UI"/>
+          <w:sz w:val="24"/>
+          <w:szCs w:val="24"/>
+        </w:rPr>
+        <w:t xml:space="preserve"> </w:t>
+      </w:r>
+    </w:p>
+    <w:p>
+      <w:pPr>
+        <w:pStyle w:val="ListParagraph"/>
+        <w:numPr>
+          <w:ilvl w:val="0"/>
+          <w:numId w:val="8"/>
+        </w:numPr>
+        <w:jc w:val="both"/>
+        <w:rPr>
+          <w:rFonts w:ascii="Segoe UI" w:hAnsi="Segoe UI" w:cs="Segoe UI"/>
+          <w:sz w:val="24"/>
+          <w:szCs w:val="24"/>
+        </w:rPr>
+      </w:pPr>
+      <w:r>
+        <w:rPr>
+          <w:rFonts w:ascii="Segoe UI" w:hAnsi="Segoe UI" w:cs="Segoe UI"/>
+          <w:b/>
+          <w:bCs/>
+          <w:sz w:val="24"/>
+          <w:szCs w:val="24"/>
+        </w:rPr>
+        <w:t>Middle Income Group:</w:t>
+      </w:r>
+      <w:r>
+        <w:rPr>
+          <w:rFonts w:ascii="Segoe UI" w:hAnsi="Segoe UI" w:cs="Segoe UI"/>
+          <w:sz w:val="24"/>
+          <w:szCs w:val="24"/>
+        </w:rPr>
+        <w:t xml:space="preserve"> </w:t>
+      </w:r>
+      <w:r>
+        <w:rPr>
+          <w:rFonts w:ascii="Segoe UI" w:hAnsi="Segoe UI" w:cs="Segoe UI"/>
+          <w:sz w:val="22"/>
+          <w:szCs w:val="22"/>
+        </w:rPr>
+        <w:t>The campaign worked well for the middle-income job group. The job category admin and technician have responded well with the campaign.</w:t>
+      </w:r>
+      <w:r>
+        <w:rPr>
+          <w:rFonts w:ascii="Segoe UI" w:hAnsi="Segoe UI" w:cs="Segoe UI"/>
+          <w:sz w:val="24"/>
+          <w:szCs w:val="24"/>
+        </w:rPr>
+        <w:t xml:space="preserve"> </w:t>
+      </w:r>
+      <w:r>
+        <w:rPr>
+          <w:rFonts w:ascii="Segoe UI" w:hAnsi="Segoe UI" w:cs="Segoe UI"/>
+          <w:sz w:val="22"/>
+          <w:szCs w:val="22"/>
+        </w:rPr>
+        <w:t>Out of these two categories</w:t>
+      </w:r>
+      <w:r>
+        <w:rPr>
+          <w:rFonts w:ascii="Segoe UI" w:hAnsi="Segoe UI" w:cs="Segoe UI"/>
+          <w:sz w:val="22"/>
+          <w:szCs w:val="22"/>
+        </w:rPr>
+        <w:t xml:space="preserve">, people who have minimum high school and university degree have bought the financial products. We recommend the marketing team to consider the factors education qualification and job profile of the customer before the campaign. </w:t>
+      </w:r>
+    </w:p>
+    <w:p>
+      <w:pPr>
+        <w:pStyle w:val="ListParagraph"/>
+        <w:numPr>
+          <w:ilvl w:val="0"/>
+          <w:numId w:val="8"/>
+        </w:numPr>
+        <w:jc w:val="both"/>
+      </w:pPr>
+      <w:r>
+        <w:rPr>
+          <w:rFonts w:ascii="Segoe UI" w:hAnsi="Segoe UI" w:cs="Segoe UI"/>
+          <w:b/>
+          <w:bCs/>
+          <w:sz w:val="24"/>
+          <w:szCs w:val="24"/>
+        </w:rPr>
+        <w:t>S</w:t>
+      </w:r>
+      <w:r>
+        <w:rPr>
+          <w:rFonts w:ascii="Segoe UI" w:hAnsi="Segoe UI" w:cs="Segoe UI"/>
+          <w:b/>
+          <w:bCs/>
+          <w:sz w:val="24"/>
+          <w:szCs w:val="24"/>
+        </w:rPr>
+        <w:t>ocio-</w:t>
+      </w:r>
+      <w:r>
+        <w:rPr>
+          <w:rFonts w:ascii="Segoe UI" w:hAnsi="Segoe UI" w:cs="Segoe UI"/>
+          <w:b/>
+          <w:bCs/>
+          <w:sz w:val="24"/>
+          <w:szCs w:val="24"/>
+        </w:rPr>
+        <w:t>E</w:t>
+      </w:r>
+      <w:r>
+        <w:rPr>
+          <w:rFonts w:ascii="Segoe UI" w:hAnsi="Segoe UI" w:cs="Segoe UI"/>
+          <w:b/>
+          <w:bCs/>
+          <w:sz w:val="24"/>
+          <w:szCs w:val="24"/>
+        </w:rPr>
+        <w:t>conomic scenario:</w:t>
+      </w:r>
+      <w:r>
+        <w:rPr>
+          <w:rFonts w:ascii="Segoe UI" w:hAnsi="Segoe UI" w:cs="Segoe UI"/>
+          <w:b/>
+          <w:bCs/>
+          <w:sz w:val="24"/>
+          <w:szCs w:val="24"/>
+        </w:rPr>
+        <w:t xml:space="preserve"> </w:t>
+      </w:r>
+      <w:r>
+        <w:rPr>
+          <w:rFonts w:ascii="Segoe UI" w:hAnsi="Segoe UI" w:cs="Segoe UI"/>
+          <w:sz w:val="22"/>
+          <w:szCs w:val="22"/>
+        </w:rPr>
+        <w:t xml:space="preserve">The campaign </w:t>
+      </w:r>
+      <w:r>
+        <w:rPr>
+          <w:rFonts w:ascii="Segoe UI" w:hAnsi="Segoe UI" w:cs="Segoe UI"/>
+          <w:sz w:val="22"/>
+          <w:szCs w:val="22"/>
+        </w:rPr>
+        <w:t xml:space="preserve">result is much oriented towards the socio-economic state of the people.  When the </w:t>
+      </w:r>
+      <w:r>
+        <w:rPr>
+          <w:rFonts w:ascii="Segoe UI" w:hAnsi="Segoe UI" w:cs="Segoe UI"/>
+          <w:sz w:val="22"/>
+          <w:szCs w:val="22"/>
+          <w:u w:val="single"/>
+        </w:rPr>
+        <w:t xml:space="preserve">Consumer Purchase </w:t>
+      </w:r>
+      <w:proofErr w:type="gramStart"/>
+      <w:r>
+        <w:rPr>
+          <w:rFonts w:ascii="Segoe UI" w:hAnsi="Segoe UI" w:cs="Segoe UI"/>
+          <w:sz w:val="22"/>
+          <w:szCs w:val="22"/>
+          <w:u w:val="single"/>
+        </w:rPr>
+        <w:t>Index(</w:t>
+      </w:r>
+      <w:proofErr w:type="gramEnd"/>
+      <w:r>
+        <w:rPr>
+          <w:rFonts w:ascii="Segoe UI" w:hAnsi="Segoe UI" w:cs="Segoe UI"/>
+          <w:sz w:val="22"/>
+          <w:szCs w:val="22"/>
+          <w:u w:val="single"/>
+        </w:rPr>
+        <w:t>CPI)</w:t>
+      </w:r>
+      <w:r>
+        <w:rPr>
+          <w:rFonts w:ascii="Segoe UI" w:hAnsi="Segoe UI" w:cs="Segoe UI"/>
+          <w:sz w:val="22"/>
+          <w:szCs w:val="22"/>
+        </w:rPr>
+        <w:t xml:space="preserve"> high the customer did not show interest in investing money in bank. The graph shows the purchase of financial product is almost a stationary through the period. Whereas, the Avg.</w:t>
+      </w:r>
+      <w:r>
+        <w:rPr>
+          <w:rFonts w:ascii="Segoe UI" w:hAnsi="Segoe UI" w:cs="Segoe UI"/>
+          <w:b/>
+          <w:bCs/>
+          <w:sz w:val="24"/>
+          <w:szCs w:val="24"/>
+        </w:rPr>
+        <w:t xml:space="preserve"> </w:t>
+      </w:r>
+      <w:r>
+        <w:rPr>
+          <w:rFonts w:ascii="Segoe UI" w:hAnsi="Segoe UI" w:cs="Segoe UI"/>
+          <w:sz w:val="22"/>
+          <w:szCs w:val="22"/>
+        </w:rPr>
+        <w:t>employ</w:t>
+      </w:r>
+      <w:r>
+        <w:rPr>
+          <w:rFonts w:ascii="Segoe UI" w:hAnsi="Segoe UI" w:cs="Segoe UI"/>
+          <w:sz w:val="22"/>
+          <w:szCs w:val="22"/>
+        </w:rPr>
+        <w:t xml:space="preserve">ment vacancy rate had an implication on purchasing the products. When the average employment vacancy low, there are increase in financial investment. This could be caused by the </w:t>
+      </w:r>
+      <w:r>
+        <w:rPr>
+          <w:rFonts w:ascii="Segoe UI" w:hAnsi="Segoe UI" w:cs="Segoe UI"/>
+          <w:sz w:val="22"/>
+          <w:szCs w:val="22"/>
+        </w:rPr>
+        <w:t xml:space="preserve">general belief on securing their financial state when the time is bad. </w:t>
+      </w:r>
+      <w:proofErr w:type="gramStart"/>
+      <w:r>
+        <w:rPr>
+          <w:rFonts w:ascii="Segoe UI" w:hAnsi="Segoe UI" w:cs="Segoe UI"/>
+          <w:sz w:val="22"/>
+          <w:szCs w:val="22"/>
+        </w:rPr>
+        <w:t>So</w:t>
+      </w:r>
+      <w:proofErr w:type="gramEnd"/>
+      <w:r>
+        <w:rPr>
+          <w:rFonts w:ascii="Segoe UI" w:hAnsi="Segoe UI" w:cs="Segoe UI"/>
+          <w:sz w:val="22"/>
+          <w:szCs w:val="22"/>
+        </w:rPr>
+        <w:t xml:space="preserve"> people responded well with the campaign. </w:t>
+      </w:r>
+    </w:p>
     <w:p/>
     <w:p/>
     <w:p/>
     <w:sectPr>
-      <w:headerReference w:type="even" r:id="rId33"/>
-      <w:headerReference w:type="default" r:id="rId34"/>
+      <w:headerReference w:type="even" r:id="rId34"/>
+      <w:headerReference w:type="default" r:id="rId35"/>
       <w:pgSz w:w="12240" w:h="15840"/>
       <w:pgMar w:top="720" w:right="720" w:bottom="720" w:left="720" w:header="720" w:footer="720" w:gutter="0"/>
       <w:pgBorders w:display="notFirstPage" w:offsetFrom="page">
@@ -10613,7 +11630,7 @@
         <w:rFonts w:hint="default"/>
       </w:rPr>
     </w:lvl>
-    <w:lvl w:ilvl="1" w:tplc="40090019" w:tentative="1">
+    <w:lvl w:ilvl="1" w:tplc="40090019">
       <w:start w:val="1"/>
       <w:numFmt w:val="lowerLetter"/>
       <w:lvlText w:val="%2."/>
@@ -12405,7 +13422,7 @@
 </file>
 
 <file path=customXml/itemProps1.xml><?xml version="1.0" encoding="utf-8"?>
-<ds:datastoreItem xmlns:ds="http://schemas.openxmlformats.org/officeDocument/2006/customXml" ds:itemID="{4A434982-6043-463C-9FC2-7EA5E79415F4}">
+<ds:datastoreItem xmlns:ds="http://schemas.openxmlformats.org/officeDocument/2006/customXml" ds:itemID="{2CD4BABE-B670-4EE2-A801-167AC51808BC}">
   <ds:schemaRefs>
     <ds:schemaRef ds:uri="http://schemas.openxmlformats.org/officeDocument/2006/bibliography"/>
   </ds:schemaRefs>

</xml_diff>